<commit_message>
Realizando as alterações propostas pela professora
</commit_message>
<xml_diff>
--- a/final-doc/alexsandro-matias-comentado.docx
+++ b/final-doc/alexsandro-matias-comentado.docx
@@ -1,6 +1,6 @@
 
 <file path=word/document.xml><?xml version="1.0" encoding="utf-8"?>
-<w:document xmlns:wpc="http://schemas.microsoft.com/office/word/2010/wordprocessingCanvas" xmlns:mc="http://schemas.openxmlformats.org/markup-compatibility/2006" xmlns:o="urn:schemas-microsoft-com:office:office" xmlns:r="http://schemas.openxmlformats.org/officeDocument/2006/relationships" xmlns:m="http://schemas.openxmlformats.org/officeDocument/2006/math" xmlns:v="urn:schemas-microsoft-com:vml" xmlns:wp14="http://schemas.microsoft.com/office/word/2010/wordprocessingDrawing" xmlns:wp="http://schemas.openxmlformats.org/drawingml/2006/wordprocessingDrawing" xmlns:w10="urn:schemas-microsoft-com:office:word" xmlns:w="http://schemas.openxmlformats.org/wordprocessingml/2006/main" xmlns:w14="http://schemas.microsoft.com/office/word/2010/wordml" xmlns:w15="http://schemas.microsoft.com/office/word/2012/wordml" xmlns:wpg="http://schemas.microsoft.com/office/word/2010/wordprocessingGroup" xmlns:wpi="http://schemas.microsoft.com/office/word/2010/wordprocessingInk" xmlns:wne="http://schemas.microsoft.com/office/word/2006/wordml" xmlns:wps="http://schemas.microsoft.com/office/word/2010/wordprocessingShape" mc:Ignorable="w14 w15 wp14">
+<w:document xmlns:wpc="http://schemas.microsoft.com/office/word/2010/wordprocessingCanvas" xmlns:cx="http://schemas.microsoft.com/office/drawing/2014/chartex" xmlns:cx1="http://schemas.microsoft.com/office/drawing/2015/9/8/chartex" xmlns:cx2="http://schemas.microsoft.com/office/drawing/2015/10/21/chartex" xmlns:cx3="http://schemas.microsoft.com/office/drawing/2016/5/9/chartex" xmlns:cx4="http://schemas.microsoft.com/office/drawing/2016/5/10/chartex" xmlns:cx5="http://schemas.microsoft.com/office/drawing/2016/5/11/chartex" xmlns:cx6="http://schemas.microsoft.com/office/drawing/2016/5/12/chartex" xmlns:cx7="http://schemas.microsoft.com/office/drawing/2016/5/13/chartex" xmlns:cx8="http://schemas.microsoft.com/office/drawing/2016/5/14/chartex" xmlns:mc="http://schemas.openxmlformats.org/markup-compatibility/2006" xmlns:aink="http://schemas.microsoft.com/office/drawing/2016/ink" xmlns:am3d="http://schemas.microsoft.com/office/drawing/2017/model3d" xmlns:o="urn:schemas-microsoft-com:office:office" xmlns:r="http://schemas.openxmlformats.org/officeDocument/2006/relationships" xmlns:m="http://schemas.openxmlformats.org/officeDocument/2006/math" xmlns:v="urn:schemas-microsoft-com:vml" xmlns:wp14="http://schemas.microsoft.com/office/word/2010/wordprocessingDrawing" xmlns:wp="http://schemas.openxmlformats.org/drawingml/2006/wordprocessingDrawing" xmlns:w10="urn:schemas-microsoft-com:office:word" xmlns:w="http://schemas.openxmlformats.org/wordprocessingml/2006/main" xmlns:w14="http://schemas.microsoft.com/office/word/2010/wordml" xmlns:w15="http://schemas.microsoft.com/office/word/2012/wordml" xmlns:w16cex="http://schemas.microsoft.com/office/word/2018/wordml/cex" xmlns:w16cid="http://schemas.microsoft.com/office/word/2016/wordml/cid" xmlns:w16="http://schemas.microsoft.com/office/word/2018/wordml" xmlns:w16se="http://schemas.microsoft.com/office/word/2015/wordml/symex" xmlns:wpg="http://schemas.microsoft.com/office/word/2010/wordprocessingGroup" xmlns:wpi="http://schemas.microsoft.com/office/word/2010/wordprocessingInk" xmlns:wne="http://schemas.microsoft.com/office/word/2006/wordml" xmlns:wps="http://schemas.microsoft.com/office/word/2010/wordprocessingShape" mc:Ignorable="w14 w15 w16se w16cid w16 w16cex wp14">
   <w:body>
     <w:p>
       <w:pPr>
@@ -801,27 +801,7 @@
           <w:sz w:val="24"/>
           <w:szCs w:val="24"/>
         </w:rPr>
-        <w:t xml:space="preserve">O presente estudo analisa o quanto de desempenho é ganho quando realizados diversos ajustes de configuração no Banco de Dados MySQL, processo esse chamado de </w:t>
-      </w:r>
-      <w:proofErr w:type="spellStart"/>
-      <w:r>
-        <w:rPr>
-          <w:rFonts w:ascii="Times New Roman" w:eastAsia="Times New Roman" w:hAnsi="Times New Roman" w:cs="Times New Roman"/>
-          <w:color w:val="000000"/>
-          <w:sz w:val="24"/>
-          <w:szCs w:val="24"/>
-        </w:rPr>
-        <w:t>tuning</w:t>
-      </w:r>
-      <w:proofErr w:type="spellEnd"/>
-      <w:r>
-        <w:rPr>
-          <w:rFonts w:ascii="Times New Roman" w:eastAsia="Times New Roman" w:hAnsi="Times New Roman" w:cs="Times New Roman"/>
-          <w:color w:val="000000"/>
-          <w:sz w:val="24"/>
-          <w:szCs w:val="24"/>
-        </w:rPr>
-        <w:t>. Para realização deste teste de performance será utilizado um modelo internacional para benchmark chamado TPC-H que serve para medição de carga de trabalho auxiliando no suporte à decisão. Para isso, serão criadas duas bases dados: A primeira apenas seguindo o modelo de criação e população das tabelas indicado pelo TPC-H. Já no segundo serão realizadas as configurações possíveis para as consultas ao banco sejam as mais performáticas possíveis. A partir dos dados coletados, serão descritos os valores dos ganhos percentuais nas consultas a essa base de dados otimizada.</w:t>
+        <w:t>O presente estudo analisa o quanto de desempenho é ganho quando realizados diversos ajustes de configuração no Banco de Dados MySQL, processo esse chamado de tuning. Para realização deste teste de performance será utilizado um modelo internacional para benchmark chamado TPC-H que serve para medição de carga de trabalho auxiliando no suporte à decisão. Para isso, serão criadas duas bases dados: A primeira apenas seguindo o modelo de criação e população das tabelas indicado pelo TPC-H. Já no segundo serão realizadas as configurações possíveis para as consultas ao banco sejam as mais performáticas possíveis. A partir dos dados coletados, serão descritos os valores dos ganhos percentuais nas consultas a essa base de dados otimizada.</w:t>
       </w:r>
     </w:p>
     <w:p>
@@ -925,108 +905,8 @@
           <w:szCs w:val="24"/>
           <w:lang w:val="en-US"/>
         </w:rPr>
-        <w:t xml:space="preserve">The present study analyzes how much performance </w:t>
-      </w:r>
-      <w:proofErr w:type="gramStart"/>
-      <w:r>
-        <w:rPr>
-          <w:rFonts w:ascii="Times New Roman" w:eastAsia="Times New Roman" w:hAnsi="Times New Roman" w:cs="Times New Roman"/>
-          <w:color w:val="000000"/>
-          <w:sz w:val="24"/>
-          <w:szCs w:val="24"/>
-          <w:lang w:val="en-US"/>
-        </w:rPr>
-        <w:t>is gained</w:t>
-      </w:r>
-      <w:proofErr w:type="gramEnd"/>
-      <w:r>
-        <w:rPr>
-          <w:rFonts w:ascii="Times New Roman" w:eastAsia="Times New Roman" w:hAnsi="Times New Roman" w:cs="Times New Roman"/>
-          <w:color w:val="000000"/>
-          <w:sz w:val="24"/>
-          <w:szCs w:val="24"/>
-          <w:lang w:val="en-US"/>
-        </w:rPr>
-        <w:t xml:space="preserve"> when several configuration adjustments are made in the MySQL Database, a process called tuning. To perform this performance test, an international benchmark model called TPC-H </w:t>
-      </w:r>
-      <w:proofErr w:type="gramStart"/>
-      <w:r>
-        <w:rPr>
-          <w:rFonts w:ascii="Times New Roman" w:eastAsia="Times New Roman" w:hAnsi="Times New Roman" w:cs="Times New Roman"/>
-          <w:color w:val="000000"/>
-          <w:sz w:val="24"/>
-          <w:szCs w:val="24"/>
-          <w:lang w:val="en-US"/>
-        </w:rPr>
-        <w:t>will be used</w:t>
-      </w:r>
-      <w:proofErr w:type="gramEnd"/>
-      <w:r>
-        <w:rPr>
-          <w:rFonts w:ascii="Times New Roman" w:eastAsia="Times New Roman" w:hAnsi="Times New Roman" w:cs="Times New Roman"/>
-          <w:color w:val="000000"/>
-          <w:sz w:val="24"/>
-          <w:szCs w:val="24"/>
-          <w:lang w:val="en-US"/>
-        </w:rPr>
-        <w:t xml:space="preserve"> to measure workload, helping to support the decision. For that, two databases </w:t>
-      </w:r>
-      <w:proofErr w:type="gramStart"/>
-      <w:r>
-        <w:rPr>
-          <w:rFonts w:ascii="Times New Roman" w:eastAsia="Times New Roman" w:hAnsi="Times New Roman" w:cs="Times New Roman"/>
-          <w:color w:val="000000"/>
-          <w:sz w:val="24"/>
-          <w:szCs w:val="24"/>
-          <w:lang w:val="en-US"/>
-        </w:rPr>
-        <w:t>will be created</w:t>
-      </w:r>
-      <w:proofErr w:type="gramEnd"/>
-      <w:r>
-        <w:rPr>
-          <w:rFonts w:ascii="Times New Roman" w:eastAsia="Times New Roman" w:hAnsi="Times New Roman" w:cs="Times New Roman"/>
-          <w:color w:val="000000"/>
-          <w:sz w:val="24"/>
-          <w:szCs w:val="24"/>
-          <w:lang w:val="en-US"/>
-        </w:rPr>
-        <w:t xml:space="preserve">: The first just following the model of creation and population of the tables indicated by TPC-H. In the second one, the possible configurations for queries to the bank </w:t>
-      </w:r>
-      <w:proofErr w:type="gramStart"/>
-      <w:r>
-        <w:rPr>
-          <w:rFonts w:ascii="Times New Roman" w:eastAsia="Times New Roman" w:hAnsi="Times New Roman" w:cs="Times New Roman"/>
-          <w:color w:val="000000"/>
-          <w:sz w:val="24"/>
-          <w:szCs w:val="24"/>
-          <w:lang w:val="en-US"/>
-        </w:rPr>
-        <w:t>will be made</w:t>
-      </w:r>
-      <w:proofErr w:type="gramEnd"/>
-      <w:r>
-        <w:rPr>
-          <w:rFonts w:ascii="Times New Roman" w:eastAsia="Times New Roman" w:hAnsi="Times New Roman" w:cs="Times New Roman"/>
-          <w:color w:val="000000"/>
-          <w:sz w:val="24"/>
-          <w:szCs w:val="24"/>
-          <w:lang w:val="en-US"/>
-        </w:rPr>
-        <w:t xml:space="preserve"> as well as possible. From the collected data, the values of the percentage gains in the consultations to this optimized database </w:t>
-      </w:r>
-      <w:proofErr w:type="gramStart"/>
-      <w:r>
-        <w:rPr>
-          <w:rFonts w:ascii="Times New Roman" w:eastAsia="Times New Roman" w:hAnsi="Times New Roman" w:cs="Times New Roman"/>
-          <w:color w:val="000000"/>
-          <w:sz w:val="24"/>
-          <w:szCs w:val="24"/>
-          <w:lang w:val="en-US"/>
-        </w:rPr>
-        <w:t>will be described</w:t>
-      </w:r>
-      <w:proofErr w:type="gramEnd"/>
+        <w:t>The present study analyzes how much performance is gained when several configuration adjustments are made in the MySQL Database, a process called tuning. To perform this performance test, an international benchmark model called TPC-H will be used to measure workload, helping to support the decision. For that, two databases will be created: The first just following the model of creation and population of the tables indicated by TPC-H. In the second one, the possible configurations for queries to the bank will be made as well as possible. From the collected data, the values of the percentage gains in the consultations to this optimized database will be described</w:t>
+      </w:r>
     </w:p>
     <w:p>
       <w:pPr>
@@ -1046,7 +926,6 @@
           <w:szCs w:val="24"/>
         </w:rPr>
       </w:pPr>
-      <w:proofErr w:type="spellStart"/>
       <w:r>
         <w:rPr>
           <w:rFonts w:ascii="Times New Roman" w:eastAsia="Times New Roman" w:hAnsi="Times New Roman" w:cs="Times New Roman"/>
@@ -1055,47 +934,16 @@
           <w:sz w:val="24"/>
           <w:szCs w:val="24"/>
         </w:rPr>
-        <w:t>Keywords</w:t>
-      </w:r>
-      <w:proofErr w:type="spellEnd"/>
-      <w:r>
-        <w:rPr>
-          <w:rFonts w:ascii="Times New Roman" w:eastAsia="Times New Roman" w:hAnsi="Times New Roman" w:cs="Times New Roman"/>
-          <w:b/>
-          <w:color w:val="000000"/>
-          <w:sz w:val="24"/>
-          <w:szCs w:val="24"/>
-        </w:rPr>
-        <w:t>:</w:t>
-      </w:r>
-      <w:r>
-        <w:rPr>
-          <w:rFonts w:ascii="Times New Roman" w:eastAsia="Times New Roman" w:hAnsi="Times New Roman" w:cs="Times New Roman"/>
-          <w:color w:val="000000"/>
-          <w:sz w:val="24"/>
-          <w:szCs w:val="24"/>
-        </w:rPr>
-        <w:t xml:space="preserve"> Relacional </w:t>
-      </w:r>
-      <w:proofErr w:type="spellStart"/>
-      <w:r>
-        <w:rPr>
-          <w:rFonts w:ascii="Times New Roman" w:eastAsia="Times New Roman" w:hAnsi="Times New Roman" w:cs="Times New Roman"/>
-          <w:color w:val="000000"/>
-          <w:sz w:val="24"/>
-          <w:szCs w:val="24"/>
-        </w:rPr>
-        <w:t>Databases</w:t>
-      </w:r>
-      <w:proofErr w:type="spellEnd"/>
-      <w:r>
-        <w:rPr>
-          <w:rFonts w:ascii="Times New Roman" w:eastAsia="Times New Roman" w:hAnsi="Times New Roman" w:cs="Times New Roman"/>
-          <w:color w:val="000000"/>
-          <w:sz w:val="24"/>
-          <w:szCs w:val="24"/>
-        </w:rPr>
-        <w:t>, Performance.</w:t>
+        <w:t>Keywords:</w:t>
+      </w:r>
+      <w:r>
+        <w:rPr>
+          <w:rFonts w:ascii="Times New Roman" w:eastAsia="Times New Roman" w:hAnsi="Times New Roman" w:cs="Times New Roman"/>
+          <w:color w:val="000000"/>
+          <w:sz w:val="24"/>
+          <w:szCs w:val="24"/>
+        </w:rPr>
+        <w:t xml:space="preserve"> Relacional Databases, Performance.</w:t>
       </w:r>
     </w:p>
     <w:p>
@@ -1173,7 +1021,7 @@
           <w:r>
             <w:fldChar w:fldCharType="separate"/>
           </w:r>
-          <w:hyperlink r:id="rId10">
+          <w:hyperlink r:id="rId11">
             <w:r>
               <w:rPr>
                 <w:rFonts w:ascii="Times New Roman" w:eastAsia="Times New Roman" w:hAnsi="Times New Roman" w:cs="Times New Roman"/>
@@ -1509,47 +1357,7 @@
           <w:sz w:val="24"/>
           <w:szCs w:val="24"/>
         </w:rPr>
-        <w:t xml:space="preserve">DDL - Data </w:t>
-      </w:r>
-      <w:proofErr w:type="spellStart"/>
-      <w:r>
-        <w:rPr>
-          <w:rFonts w:ascii="Times New Roman" w:eastAsia="Times New Roman" w:hAnsi="Times New Roman" w:cs="Times New Roman"/>
-          <w:color w:val="000000"/>
-          <w:sz w:val="24"/>
-          <w:szCs w:val="24"/>
-        </w:rPr>
-        <w:t>Definition</w:t>
-      </w:r>
-      <w:proofErr w:type="spellEnd"/>
-      <w:r>
-        <w:rPr>
-          <w:rFonts w:ascii="Times New Roman" w:eastAsia="Times New Roman" w:hAnsi="Times New Roman" w:cs="Times New Roman"/>
-          <w:color w:val="000000"/>
-          <w:sz w:val="24"/>
-          <w:szCs w:val="24"/>
-        </w:rPr>
-        <w:t xml:space="preserve"> </w:t>
-      </w:r>
-      <w:proofErr w:type="spellStart"/>
-      <w:r>
-        <w:rPr>
-          <w:rFonts w:ascii="Times New Roman" w:eastAsia="Times New Roman" w:hAnsi="Times New Roman" w:cs="Times New Roman"/>
-          <w:color w:val="000000"/>
-          <w:sz w:val="24"/>
-          <w:szCs w:val="24"/>
-        </w:rPr>
-        <w:t>Language</w:t>
-      </w:r>
-      <w:proofErr w:type="spellEnd"/>
-      <w:r>
-        <w:rPr>
-          <w:rFonts w:ascii="Times New Roman" w:eastAsia="Times New Roman" w:hAnsi="Times New Roman" w:cs="Times New Roman"/>
-          <w:color w:val="000000"/>
-          <w:sz w:val="24"/>
-          <w:szCs w:val="24"/>
-        </w:rPr>
-        <w:t>.</w:t>
+        <w:t>DDL - Data Definition Language.</w:t>
       </w:r>
     </w:p>
     <w:p>
@@ -1577,47 +1385,7 @@
           <w:sz w:val="24"/>
           <w:szCs w:val="24"/>
         </w:rPr>
-        <w:t xml:space="preserve">DML - Data </w:t>
-      </w:r>
-      <w:proofErr w:type="spellStart"/>
-      <w:r>
-        <w:rPr>
-          <w:rFonts w:ascii="Times New Roman" w:eastAsia="Times New Roman" w:hAnsi="Times New Roman" w:cs="Times New Roman"/>
-          <w:color w:val="000000"/>
-          <w:sz w:val="24"/>
-          <w:szCs w:val="24"/>
-        </w:rPr>
-        <w:t>Manipulation</w:t>
-      </w:r>
-      <w:proofErr w:type="spellEnd"/>
-      <w:r>
-        <w:rPr>
-          <w:rFonts w:ascii="Times New Roman" w:eastAsia="Times New Roman" w:hAnsi="Times New Roman" w:cs="Times New Roman"/>
-          <w:color w:val="000000"/>
-          <w:sz w:val="24"/>
-          <w:szCs w:val="24"/>
-        </w:rPr>
-        <w:t xml:space="preserve"> </w:t>
-      </w:r>
-      <w:proofErr w:type="spellStart"/>
-      <w:r>
-        <w:rPr>
-          <w:rFonts w:ascii="Times New Roman" w:eastAsia="Times New Roman" w:hAnsi="Times New Roman" w:cs="Times New Roman"/>
-          <w:color w:val="000000"/>
-          <w:sz w:val="24"/>
-          <w:szCs w:val="24"/>
-        </w:rPr>
-        <w:t>Language</w:t>
-      </w:r>
-      <w:proofErr w:type="spellEnd"/>
-      <w:r>
-        <w:rPr>
-          <w:rFonts w:ascii="Times New Roman" w:eastAsia="Times New Roman" w:hAnsi="Times New Roman" w:cs="Times New Roman"/>
-          <w:color w:val="000000"/>
-          <w:sz w:val="24"/>
-          <w:szCs w:val="24"/>
-        </w:rPr>
-        <w:t>.</w:t>
+        <w:t>DML - Data Manipulation Language.</w:t>
       </w:r>
     </w:p>
     <w:p>
@@ -1701,47 +1469,7 @@
           <w:sz w:val="24"/>
           <w:szCs w:val="24"/>
         </w:rPr>
-        <w:t xml:space="preserve">SQL – </w:t>
-      </w:r>
-      <w:proofErr w:type="spellStart"/>
-      <w:r>
-        <w:rPr>
-          <w:rFonts w:ascii="Times New Roman" w:eastAsia="Times New Roman" w:hAnsi="Times New Roman" w:cs="Times New Roman"/>
-          <w:color w:val="000000"/>
-          <w:sz w:val="24"/>
-          <w:szCs w:val="24"/>
-        </w:rPr>
-        <w:t>Structured</w:t>
-      </w:r>
-      <w:proofErr w:type="spellEnd"/>
-      <w:r>
-        <w:rPr>
-          <w:rFonts w:ascii="Times New Roman" w:eastAsia="Times New Roman" w:hAnsi="Times New Roman" w:cs="Times New Roman"/>
-          <w:color w:val="000000"/>
-          <w:sz w:val="24"/>
-          <w:szCs w:val="24"/>
-        </w:rPr>
-        <w:t xml:space="preserve"> Query </w:t>
-      </w:r>
-      <w:proofErr w:type="spellStart"/>
-      <w:r>
-        <w:rPr>
-          <w:rFonts w:ascii="Times New Roman" w:eastAsia="Times New Roman" w:hAnsi="Times New Roman" w:cs="Times New Roman"/>
-          <w:color w:val="000000"/>
-          <w:sz w:val="24"/>
-          <w:szCs w:val="24"/>
-        </w:rPr>
-        <w:t>Language</w:t>
-      </w:r>
-      <w:proofErr w:type="spellEnd"/>
-      <w:r>
-        <w:rPr>
-          <w:rFonts w:ascii="Times New Roman" w:eastAsia="Times New Roman" w:hAnsi="Times New Roman" w:cs="Times New Roman"/>
-          <w:color w:val="000000"/>
-          <w:sz w:val="24"/>
-          <w:szCs w:val="24"/>
-        </w:rPr>
-        <w:t xml:space="preserve">. </w:t>
+        <w:t xml:space="preserve">SQL – Structured Query Language. </w:t>
       </w:r>
     </w:p>
     <w:p>
@@ -1817,19 +1545,8 @@
           <w:sz w:val="24"/>
           <w:szCs w:val="24"/>
         </w:rPr>
-        <w:t xml:space="preserve"> Performance </w:t>
-      </w:r>
-      <w:proofErr w:type="spellStart"/>
-      <w:r>
-        <w:rPr>
-          <w:rFonts w:ascii="Times New Roman" w:eastAsia="Times New Roman" w:hAnsi="Times New Roman" w:cs="Times New Roman"/>
-          <w:color w:val="000000"/>
-          <w:sz w:val="24"/>
-          <w:szCs w:val="24"/>
-        </w:rPr>
-        <w:t>Council</w:t>
-      </w:r>
-      <w:proofErr w:type="spellEnd"/>
+        <w:t xml:space="preserve"> Performance Council</w:t>
+      </w:r>
     </w:p>
     <w:p>
       <w:pPr>
@@ -1958,25 +1675,7 @@
               <w:sz w:val="24"/>
               <w:szCs w:val="24"/>
             </w:rPr>
-            <w:t>INTRODUÇ</w:t>
-          </w:r>
-          <w:r>
-            <w:rPr>
-              <w:rFonts w:ascii="Times New Roman" w:eastAsia="Times New Roman" w:hAnsi="Times New Roman" w:cs="Times New Roman"/>
-              <w:color w:val="000000"/>
-              <w:sz w:val="24"/>
-              <w:szCs w:val="24"/>
-            </w:rPr>
-            <w:t>Ã</w:t>
-          </w:r>
-          <w:r>
-            <w:rPr>
-              <w:rFonts w:ascii="Times New Roman" w:eastAsia="Times New Roman" w:hAnsi="Times New Roman" w:cs="Times New Roman"/>
-              <w:color w:val="000000"/>
-              <w:sz w:val="24"/>
-              <w:szCs w:val="24"/>
-            </w:rPr>
-            <w:t>O</w:t>
+            <w:t>INTRODUÇÃO</w:t>
           </w:r>
           <w:r>
             <w:rPr>
@@ -3571,12 +3270,12 @@
           <w:rFonts w:ascii="Times New Roman" w:eastAsia="Times New Roman" w:hAnsi="Times New Roman" w:cs="Times New Roman"/>
         </w:rPr>
         <w:sectPr>
-          <w:headerReference w:type="even" r:id="rId11"/>
-          <w:headerReference w:type="default" r:id="rId12"/>
-          <w:footerReference w:type="even" r:id="rId13"/>
-          <w:footerReference w:type="default" r:id="rId14"/>
-          <w:headerReference w:type="first" r:id="rId15"/>
-          <w:footerReference w:type="first" r:id="rId16"/>
+          <w:headerReference w:type="even" r:id="rId12"/>
+          <w:headerReference w:type="default" r:id="rId13"/>
+          <w:footerReference w:type="even" r:id="rId14"/>
+          <w:footerReference w:type="default" r:id="rId15"/>
+          <w:headerReference w:type="first" r:id="rId16"/>
+          <w:footerReference w:type="first" r:id="rId17"/>
           <w:pgSz w:w="11906" w:h="16838"/>
           <w:pgMar w:top="1701" w:right="1134" w:bottom="1134" w:left="1701" w:header="709" w:footer="709" w:gutter="0"/>
           <w:pgNumType w:start="7"/>
@@ -3665,23 +3364,8 @@
           <w:tag w:val="goog_rdk_2"/>
           <w:id w:val="59845998"/>
         </w:sdtPr>
-        <w:sdtContent>
-          <w:commentRangeStart w:id="4"/>
-        </w:sdtContent>
+        <w:sdtContent/>
       </w:sdt>
-      <w:r>
-        <w:rPr>
-          <w:rFonts w:ascii="Times New Roman" w:eastAsia="Times New Roman" w:hAnsi="Times New Roman" w:cs="Times New Roman"/>
-          <w:color w:val="000000"/>
-          <w:sz w:val="24"/>
-          <w:szCs w:val="24"/>
-        </w:rPr>
-        <w:t>s relacionai</w:t>
-      </w:r>
-      <w:commentRangeEnd w:id="4"/>
-      <w:r>
-        <w:commentReference w:id="4"/>
-      </w:r>
       <w:r>
         <w:rPr>
           <w:rFonts w:ascii="Times New Roman" w:eastAsia="Times New Roman" w:hAnsi="Times New Roman" w:cs="Times New Roman"/>
@@ -3697,6 +3381,7 @@
           <w:id w:val="2139374791"/>
         </w:sdtPr>
         <w:sdtContent>
+          <w:commentRangeStart w:id="4"/>
           <w:commentRangeStart w:id="5"/>
         </w:sdtContent>
       </w:sdt>
@@ -3707,70 +3392,17 @@
           <w:sz w:val="24"/>
           <w:szCs w:val="24"/>
         </w:rPr>
-        <w:t xml:space="preserve">Isso se torna visível quando cinco dos bancos dados mais utilizados no mercado nos últimos cinco anos, quatro deles são relacionais. Estes são representados em ordem crescente em Oracle, MySQL, Microsoft SQL Server, </w:t>
-      </w:r>
-      <w:proofErr w:type="spellStart"/>
-      <w:r>
-        <w:rPr>
-          <w:rFonts w:ascii="Times New Roman" w:eastAsia="Times New Roman" w:hAnsi="Times New Roman" w:cs="Times New Roman"/>
-          <w:color w:val="000000"/>
-          <w:sz w:val="24"/>
-          <w:szCs w:val="24"/>
-        </w:rPr>
-        <w:t>PostgreSQL</w:t>
-      </w:r>
-      <w:proofErr w:type="spellEnd"/>
-      <w:r>
-        <w:rPr>
-          <w:rFonts w:ascii="Times New Roman" w:eastAsia="Times New Roman" w:hAnsi="Times New Roman" w:cs="Times New Roman"/>
-          <w:color w:val="000000"/>
-          <w:sz w:val="24"/>
-          <w:szCs w:val="24"/>
-        </w:rPr>
-        <w:t xml:space="preserve"> e </w:t>
-      </w:r>
-      <w:proofErr w:type="spellStart"/>
-      <w:r>
-        <w:rPr>
-          <w:rFonts w:ascii="Times New Roman" w:eastAsia="Times New Roman" w:hAnsi="Times New Roman" w:cs="Times New Roman"/>
-          <w:color w:val="000000"/>
-          <w:sz w:val="24"/>
-          <w:szCs w:val="24"/>
-        </w:rPr>
-        <w:t>MongoDB</w:t>
-      </w:r>
-      <w:proofErr w:type="spellEnd"/>
-      <w:r>
-        <w:rPr>
-          <w:rFonts w:ascii="Times New Roman" w:eastAsia="Times New Roman" w:hAnsi="Times New Roman" w:cs="Times New Roman"/>
-          <w:color w:val="000000"/>
-          <w:sz w:val="24"/>
-          <w:szCs w:val="24"/>
-        </w:rPr>
-        <w:t xml:space="preserve"> (DB-</w:t>
-      </w:r>
-      <w:proofErr w:type="spellStart"/>
-      <w:r>
-        <w:rPr>
-          <w:rFonts w:ascii="Times New Roman" w:eastAsia="Times New Roman" w:hAnsi="Times New Roman" w:cs="Times New Roman"/>
-          <w:color w:val="000000"/>
-          <w:sz w:val="24"/>
-          <w:szCs w:val="24"/>
-        </w:rPr>
-        <w:t>Engines</w:t>
-      </w:r>
-      <w:proofErr w:type="spellEnd"/>
-      <w:r>
-        <w:rPr>
-          <w:rFonts w:ascii="Times New Roman" w:eastAsia="Times New Roman" w:hAnsi="Times New Roman" w:cs="Times New Roman"/>
-          <w:color w:val="000000"/>
-          <w:sz w:val="24"/>
-          <w:szCs w:val="24"/>
-        </w:rPr>
-        <w:t xml:space="preserve">, 2020). </w:t>
+        <w:t xml:space="preserve">Isso se torna visível quando cinco dos bancos dados mais utilizados no mercado nos últimos cinco anos, quatro deles são relacionais. Estes são representados em ordem crescente em Oracle, MySQL, Microsoft SQL Server, PostgreSQL e MongoDB (DB-Engines, 2020). </w:t>
+      </w:r>
+      <w:commentRangeEnd w:id="4"/>
+      <w:r>
+        <w:commentReference w:id="4"/>
       </w:r>
       <w:commentRangeEnd w:id="5"/>
       <w:r>
+        <w:rPr>
+          <w:rStyle w:val="CommentReference"/>
+        </w:rPr>
         <w:commentReference w:id="5"/>
       </w:r>
     </w:p>
@@ -3821,27 +3453,7 @@
           <w:sz w:val="24"/>
           <w:szCs w:val="24"/>
         </w:rPr>
-        <w:t>, já que os banco MySQL está entre os cinco mais utilizados no mercado (DB-</w:t>
-      </w:r>
-      <w:proofErr w:type="spellStart"/>
-      <w:r>
-        <w:rPr>
-          <w:rFonts w:ascii="Times New Roman" w:eastAsia="Times New Roman" w:hAnsi="Times New Roman" w:cs="Times New Roman"/>
-          <w:color w:val="000000"/>
-          <w:sz w:val="24"/>
-          <w:szCs w:val="24"/>
-        </w:rPr>
-        <w:t>Engines</w:t>
-      </w:r>
-      <w:proofErr w:type="spellEnd"/>
-      <w:r>
-        <w:rPr>
-          <w:rFonts w:ascii="Times New Roman" w:eastAsia="Times New Roman" w:hAnsi="Times New Roman" w:cs="Times New Roman"/>
-          <w:color w:val="000000"/>
-          <w:sz w:val="24"/>
-          <w:szCs w:val="24"/>
-        </w:rPr>
-        <w:t>, 2020), se torna interessante conhecimento mais específico quanto à performance do mesmo no que diz respeito ao tempo gasto nas operações de consulta dos dados quando aplicada determinada carga de dados no sistema.</w:t>
+        <w:t>, já que os banco MySQL está entre os cinco mais utilizados no mercado (DB-Engines, 2020), se torna interessante conhecimento mais específico quanto à performance do mesmo no que diz respeito ao tempo gasto nas operações de consulta dos dados quando aplicada determinada carga de dados no sistema.</w:t>
       </w:r>
     </w:p>
     <w:p>
@@ -4429,6 +4041,7 @@
           <w:szCs w:val="24"/>
         </w:rPr>
       </w:pPr>
+      <w:bookmarkStart w:id="18" w:name="_Hlk56537603"/>
       <w:r>
         <w:rPr>
           <w:rFonts w:ascii="Times New Roman" w:eastAsia="Times New Roman" w:hAnsi="Times New Roman" w:cs="Times New Roman"/>
@@ -4483,8 +4096,9 @@
         <w:spacing w:before="240" w:after="240" w:line="360" w:lineRule="auto"/>
         <w:jc w:val="both"/>
       </w:pPr>
-      <w:bookmarkStart w:id="18" w:name="_heading=h.4d34og8" w:colFirst="0" w:colLast="0"/>
+      <w:bookmarkStart w:id="19" w:name="_heading=h.4d34og8" w:colFirst="0" w:colLast="0"/>
       <w:bookmarkEnd w:id="18"/>
+      <w:bookmarkEnd w:id="19"/>
       <w:r>
         <w:rPr>
           <w:rFonts w:ascii="Times New Roman" w:eastAsia="Times New Roman" w:hAnsi="Times New Roman" w:cs="Times New Roman"/>
@@ -4515,6 +4129,7 @@
           <w:szCs w:val="24"/>
         </w:rPr>
       </w:pPr>
+      <w:bookmarkStart w:id="20" w:name="_Hlk56537699"/>
       <w:r>
         <w:rPr>
           <w:rFonts w:ascii="Times New Roman" w:eastAsia="Times New Roman" w:hAnsi="Times New Roman" w:cs="Times New Roman"/>
@@ -4612,6 +4227,7 @@
         <w:t xml:space="preserve"> (2009):</w:t>
       </w:r>
     </w:p>
+    <w:bookmarkEnd w:id="20"/>
     <w:p>
       <w:pPr>
         <w:numPr>
@@ -4872,7 +4488,7 @@
           <w:id w:val="-1151662366"/>
         </w:sdtPr>
         <w:sdtContent>
-          <w:commentRangeStart w:id="19"/>
+          <w:commentRangeStart w:id="21"/>
         </w:sdtContent>
       </w:sdt>
       <w:r>
@@ -4884,38 +4500,18 @@
         </w:rPr>
         <w:t>determinados</w:t>
       </w:r>
-      <w:commentRangeEnd w:id="19"/>
-      <w:r>
-        <w:commentReference w:id="19"/>
-      </w:r>
-      <w:r>
-        <w:rPr>
-          <w:rFonts w:ascii="Times New Roman" w:eastAsia="Times New Roman" w:hAnsi="Times New Roman" w:cs="Times New Roman"/>
-          <w:color w:val="000000"/>
-          <w:sz w:val="24"/>
-          <w:szCs w:val="24"/>
-        </w:rPr>
-        <w:t xml:space="preserve"> aplicações especificas. Entretanto, na maioria das situações em que é necessário gerenciamento de dados em grande escala, os </w:t>
-      </w:r>
-      <w:proofErr w:type="spellStart"/>
-      <w:r>
-        <w:rPr>
-          <w:rFonts w:ascii="Times New Roman" w:eastAsia="Times New Roman" w:hAnsi="Times New Roman" w:cs="Times New Roman"/>
-          <w:color w:val="000000"/>
-          <w:sz w:val="24"/>
-          <w:szCs w:val="24"/>
-        </w:rPr>
-        <w:t>SGBDs</w:t>
-      </w:r>
-      <w:proofErr w:type="spellEnd"/>
-      <w:r>
-        <w:rPr>
-          <w:rFonts w:ascii="Times New Roman" w:eastAsia="Times New Roman" w:hAnsi="Times New Roman" w:cs="Times New Roman"/>
-          <w:color w:val="000000"/>
-          <w:sz w:val="24"/>
-          <w:szCs w:val="24"/>
-        </w:rPr>
-        <w:t xml:space="preserve"> têm se tornado uma ferramenta indispensável.</w:t>
+      <w:commentRangeEnd w:id="21"/>
+      <w:r>
+        <w:commentReference w:id="21"/>
+      </w:r>
+      <w:r>
+        <w:rPr>
+          <w:rFonts w:ascii="Times New Roman" w:eastAsia="Times New Roman" w:hAnsi="Times New Roman" w:cs="Times New Roman"/>
+          <w:color w:val="000000"/>
+          <w:sz w:val="24"/>
+          <w:szCs w:val="24"/>
+        </w:rPr>
+        <w:t xml:space="preserve"> aplicações especificas. Entretanto, na maioria das situações em que é necessário gerenciamento de dados em grande escala, os SGBDs têm se tornado uma ferramenta indispensável.</w:t>
       </w:r>
     </w:p>
     <w:p>
@@ -4936,8 +4532,8 @@
         <w:spacing w:before="240" w:after="240" w:line="360" w:lineRule="auto"/>
         <w:jc w:val="both"/>
       </w:pPr>
-      <w:bookmarkStart w:id="20" w:name="_heading=h.2s8eyo1" w:colFirst="0" w:colLast="0"/>
-      <w:bookmarkEnd w:id="20"/>
+      <w:bookmarkStart w:id="22" w:name="_heading=h.2s8eyo1" w:colFirst="0" w:colLast="0"/>
+      <w:bookmarkEnd w:id="22"/>
       <w:r>
         <w:rPr>
           <w:rFonts w:ascii="Times New Roman" w:eastAsia="Times New Roman" w:hAnsi="Times New Roman" w:cs="Times New Roman"/>
@@ -4975,47 +4571,7 @@
           <w:sz w:val="24"/>
           <w:szCs w:val="24"/>
         </w:rPr>
-        <w:t xml:space="preserve">O MySQL é um sistema de gerenciamento de banco de dados (SGBD), que utiliza a linguagem SQL (Linguagem de Consulta Estruturada, do inglês </w:t>
-      </w:r>
-      <w:proofErr w:type="spellStart"/>
-      <w:r>
-        <w:rPr>
-          <w:rFonts w:ascii="Times New Roman" w:eastAsia="Times New Roman" w:hAnsi="Times New Roman" w:cs="Times New Roman"/>
-          <w:color w:val="000000"/>
-          <w:sz w:val="24"/>
-          <w:szCs w:val="24"/>
-        </w:rPr>
-        <w:t>Structured</w:t>
-      </w:r>
-      <w:proofErr w:type="spellEnd"/>
-      <w:r>
-        <w:rPr>
-          <w:rFonts w:ascii="Times New Roman" w:eastAsia="Times New Roman" w:hAnsi="Times New Roman" w:cs="Times New Roman"/>
-          <w:color w:val="000000"/>
-          <w:sz w:val="24"/>
-          <w:szCs w:val="24"/>
-        </w:rPr>
-        <w:t xml:space="preserve"> Query </w:t>
-      </w:r>
-      <w:proofErr w:type="spellStart"/>
-      <w:r>
-        <w:rPr>
-          <w:rFonts w:ascii="Times New Roman" w:eastAsia="Times New Roman" w:hAnsi="Times New Roman" w:cs="Times New Roman"/>
-          <w:color w:val="000000"/>
-          <w:sz w:val="24"/>
-          <w:szCs w:val="24"/>
-        </w:rPr>
-        <w:t>Language</w:t>
-      </w:r>
-      <w:proofErr w:type="spellEnd"/>
-      <w:r>
-        <w:rPr>
-          <w:rFonts w:ascii="Times New Roman" w:eastAsia="Times New Roman" w:hAnsi="Times New Roman" w:cs="Times New Roman"/>
-          <w:color w:val="000000"/>
-          <w:sz w:val="24"/>
-          <w:szCs w:val="24"/>
-        </w:rPr>
-        <w:t xml:space="preserve">) como interface. É atualmente um dos sistemas de gerenciamento de bancos de dados mais populares da Oracle Corporation, com mais de 10 milhões de instalações pelo mundo. </w:t>
+        <w:t xml:space="preserve">O MySQL é um sistema de gerenciamento de banco de dados (SGBD), que utiliza a linguagem SQL (Linguagem de Consulta Estruturada, do inglês Structured Query Language) como interface. É atualmente um dos sistemas de gerenciamento de bancos de dados mais populares da Oracle Corporation, com mais de 10 milhões de instalações pelo mundo. </w:t>
       </w:r>
     </w:p>
     <w:p>
@@ -5261,167 +4817,7 @@
           <w:sz w:val="24"/>
           <w:szCs w:val="24"/>
         </w:rPr>
-        <w:t xml:space="preserve">Contempla a utilização de vários </w:t>
-      </w:r>
-      <w:proofErr w:type="spellStart"/>
-      <w:r>
-        <w:rPr>
-          <w:rFonts w:ascii="Times New Roman" w:eastAsia="Times New Roman" w:hAnsi="Times New Roman" w:cs="Times New Roman"/>
-          <w:color w:val="000000"/>
-          <w:sz w:val="24"/>
-          <w:szCs w:val="24"/>
-        </w:rPr>
-        <w:t>Storage</w:t>
-      </w:r>
-      <w:proofErr w:type="spellEnd"/>
-      <w:r>
-        <w:rPr>
-          <w:rFonts w:ascii="Times New Roman" w:eastAsia="Times New Roman" w:hAnsi="Times New Roman" w:cs="Times New Roman"/>
-          <w:color w:val="000000"/>
-          <w:sz w:val="24"/>
-          <w:szCs w:val="24"/>
-        </w:rPr>
-        <w:t xml:space="preserve"> </w:t>
-      </w:r>
-      <w:proofErr w:type="spellStart"/>
-      <w:r>
-        <w:rPr>
-          <w:rFonts w:ascii="Times New Roman" w:eastAsia="Times New Roman" w:hAnsi="Times New Roman" w:cs="Times New Roman"/>
-          <w:color w:val="000000"/>
-          <w:sz w:val="24"/>
-          <w:szCs w:val="24"/>
-        </w:rPr>
-        <w:t>Engines</w:t>
-      </w:r>
-      <w:proofErr w:type="spellEnd"/>
-      <w:r>
-        <w:rPr>
-          <w:rFonts w:ascii="Times New Roman" w:eastAsia="Times New Roman" w:hAnsi="Times New Roman" w:cs="Times New Roman"/>
-          <w:color w:val="000000"/>
-          <w:sz w:val="24"/>
-          <w:szCs w:val="24"/>
-        </w:rPr>
-        <w:t xml:space="preserve"> como </w:t>
-      </w:r>
-      <w:proofErr w:type="spellStart"/>
-      <w:r>
-        <w:rPr>
-          <w:rFonts w:ascii="Times New Roman" w:eastAsia="Times New Roman" w:hAnsi="Times New Roman" w:cs="Times New Roman"/>
-          <w:color w:val="000000"/>
-          <w:sz w:val="24"/>
-          <w:szCs w:val="24"/>
-        </w:rPr>
-        <w:t>MyISAM</w:t>
-      </w:r>
-      <w:proofErr w:type="spellEnd"/>
-      <w:r>
-        <w:rPr>
-          <w:rFonts w:ascii="Times New Roman" w:eastAsia="Times New Roman" w:hAnsi="Times New Roman" w:cs="Times New Roman"/>
-          <w:color w:val="000000"/>
-          <w:sz w:val="24"/>
-          <w:szCs w:val="24"/>
-        </w:rPr>
-        <w:t xml:space="preserve">, </w:t>
-      </w:r>
-      <w:proofErr w:type="spellStart"/>
-      <w:r>
-        <w:rPr>
-          <w:rFonts w:ascii="Times New Roman" w:eastAsia="Times New Roman" w:hAnsi="Times New Roman" w:cs="Times New Roman"/>
-          <w:color w:val="000000"/>
-          <w:sz w:val="24"/>
-          <w:szCs w:val="24"/>
-        </w:rPr>
-        <w:t>InnoDB</w:t>
-      </w:r>
-      <w:proofErr w:type="spellEnd"/>
-      <w:r>
-        <w:rPr>
-          <w:rFonts w:ascii="Times New Roman" w:eastAsia="Times New Roman" w:hAnsi="Times New Roman" w:cs="Times New Roman"/>
-          <w:color w:val="000000"/>
-          <w:sz w:val="24"/>
-          <w:szCs w:val="24"/>
-        </w:rPr>
-        <w:t xml:space="preserve">, </w:t>
-      </w:r>
-      <w:proofErr w:type="spellStart"/>
-      <w:r>
-        <w:rPr>
-          <w:rFonts w:ascii="Times New Roman" w:eastAsia="Times New Roman" w:hAnsi="Times New Roman" w:cs="Times New Roman"/>
-          <w:color w:val="000000"/>
-          <w:sz w:val="24"/>
-          <w:szCs w:val="24"/>
-        </w:rPr>
-        <w:t>Falcon</w:t>
-      </w:r>
-      <w:proofErr w:type="spellEnd"/>
-      <w:r>
-        <w:rPr>
-          <w:rFonts w:ascii="Times New Roman" w:eastAsia="Times New Roman" w:hAnsi="Times New Roman" w:cs="Times New Roman"/>
-          <w:color w:val="000000"/>
-          <w:sz w:val="24"/>
-          <w:szCs w:val="24"/>
-        </w:rPr>
-        <w:t xml:space="preserve">, BDB, </w:t>
-      </w:r>
-      <w:proofErr w:type="spellStart"/>
-      <w:r>
-        <w:rPr>
-          <w:rFonts w:ascii="Times New Roman" w:eastAsia="Times New Roman" w:hAnsi="Times New Roman" w:cs="Times New Roman"/>
-          <w:color w:val="000000"/>
-          <w:sz w:val="24"/>
-          <w:szCs w:val="24"/>
-        </w:rPr>
-        <w:t>Archive</w:t>
-      </w:r>
-      <w:proofErr w:type="spellEnd"/>
-      <w:r>
-        <w:rPr>
-          <w:rFonts w:ascii="Times New Roman" w:eastAsia="Times New Roman" w:hAnsi="Times New Roman" w:cs="Times New Roman"/>
-          <w:color w:val="000000"/>
-          <w:sz w:val="24"/>
-          <w:szCs w:val="24"/>
-        </w:rPr>
-        <w:t xml:space="preserve">, </w:t>
-      </w:r>
-      <w:proofErr w:type="spellStart"/>
-      <w:r>
-        <w:rPr>
-          <w:rFonts w:ascii="Times New Roman" w:eastAsia="Times New Roman" w:hAnsi="Times New Roman" w:cs="Times New Roman"/>
-          <w:color w:val="000000"/>
-          <w:sz w:val="24"/>
-          <w:szCs w:val="24"/>
-        </w:rPr>
-        <w:t>Federated</w:t>
-      </w:r>
-      <w:proofErr w:type="spellEnd"/>
-      <w:r>
-        <w:rPr>
-          <w:rFonts w:ascii="Times New Roman" w:eastAsia="Times New Roman" w:hAnsi="Times New Roman" w:cs="Times New Roman"/>
-          <w:color w:val="000000"/>
-          <w:sz w:val="24"/>
-          <w:szCs w:val="24"/>
-        </w:rPr>
-        <w:t xml:space="preserve">, CSV, </w:t>
-      </w:r>
-      <w:proofErr w:type="spellStart"/>
-      <w:r>
-        <w:rPr>
-          <w:rFonts w:ascii="Times New Roman" w:eastAsia="Times New Roman" w:hAnsi="Times New Roman" w:cs="Times New Roman"/>
-          <w:color w:val="000000"/>
-          <w:sz w:val="24"/>
-          <w:szCs w:val="24"/>
-        </w:rPr>
-        <w:t>Solid</w:t>
-      </w:r>
-      <w:proofErr w:type="spellEnd"/>
-      <w:r>
-        <w:rPr>
-          <w:rFonts w:ascii="Times New Roman" w:eastAsia="Times New Roman" w:hAnsi="Times New Roman" w:cs="Times New Roman"/>
-          <w:color w:val="000000"/>
-          <w:sz w:val="24"/>
-          <w:szCs w:val="24"/>
-        </w:rPr>
-        <w:t>;</w:t>
+        <w:t>Contempla a utilização de vários Storage Engines como MyISAM, InnoDB, Falcon, BDB, Archive, Federated, CSV, Solid;</w:t>
       </w:r>
     </w:p>
     <w:p>
@@ -5508,7 +4904,6 @@
           <w:lang w:val="en-US"/>
         </w:rPr>
       </w:pPr>
-      <w:proofErr w:type="spellStart"/>
       <w:r>
         <w:rPr>
           <w:rFonts w:ascii="Times New Roman" w:eastAsia="Times New Roman" w:hAnsi="Times New Roman" w:cs="Times New Roman"/>
@@ -5517,18 +4912,7 @@
           <w:szCs w:val="24"/>
           <w:lang w:val="en-US"/>
         </w:rPr>
-        <w:t>Suporta</w:t>
-      </w:r>
-      <w:proofErr w:type="spellEnd"/>
-      <w:r>
-        <w:rPr>
-          <w:rFonts w:ascii="Times New Roman" w:eastAsia="Times New Roman" w:hAnsi="Times New Roman" w:cs="Times New Roman"/>
-          <w:color w:val="000000"/>
-          <w:sz w:val="24"/>
-          <w:szCs w:val="24"/>
-          <w:lang w:val="en-US"/>
-        </w:rPr>
-        <w:t xml:space="preserve"> Cursors (Non-Scrollable e Non-Updatable);</w:t>
+        <w:t>Suporta Cursors (Non-Scrollable e Non-Updatable);</w:t>
       </w:r>
     </w:p>
     <w:p>
@@ -5553,7 +4937,6 @@
           <w:lang w:val="en-US"/>
         </w:rPr>
       </w:pPr>
-      <w:proofErr w:type="spellStart"/>
       <w:r>
         <w:rPr>
           <w:rFonts w:ascii="Times New Roman" w:eastAsia="Times New Roman" w:hAnsi="Times New Roman" w:cs="Times New Roman"/>
@@ -5562,18 +4945,7 @@
           <w:szCs w:val="24"/>
           <w:lang w:val="en-US"/>
         </w:rPr>
-        <w:t>Suporta</w:t>
-      </w:r>
-      <w:proofErr w:type="spellEnd"/>
-      <w:r>
-        <w:rPr>
-          <w:rFonts w:ascii="Times New Roman" w:eastAsia="Times New Roman" w:hAnsi="Times New Roman" w:cs="Times New Roman"/>
-          <w:color w:val="000000"/>
-          <w:sz w:val="24"/>
-          <w:szCs w:val="24"/>
-          <w:lang w:val="en-US"/>
-        </w:rPr>
-        <w:t xml:space="preserve"> Stored Procedures e Functions;</w:t>
+        <w:t>Suporta Stored Procedures e Functions;</w:t>
       </w:r>
     </w:p>
     <w:p>
@@ -5660,67 +5032,7 @@
           <w:sz w:val="24"/>
           <w:szCs w:val="24"/>
         </w:rPr>
-        <w:t xml:space="preserve">A linguagem utilizada no MySQL é a </w:t>
-      </w:r>
-      <w:proofErr w:type="spellStart"/>
-      <w:r>
-        <w:rPr>
-          <w:rFonts w:ascii="Times New Roman" w:eastAsia="Times New Roman" w:hAnsi="Times New Roman" w:cs="Times New Roman"/>
-          <w:color w:val="000000"/>
-          <w:sz w:val="24"/>
-          <w:szCs w:val="24"/>
-        </w:rPr>
-        <w:t>Structured</w:t>
-      </w:r>
-      <w:proofErr w:type="spellEnd"/>
-      <w:r>
-        <w:rPr>
-          <w:rFonts w:ascii="Times New Roman" w:eastAsia="Times New Roman" w:hAnsi="Times New Roman" w:cs="Times New Roman"/>
-          <w:color w:val="000000"/>
-          <w:sz w:val="24"/>
-          <w:szCs w:val="24"/>
-        </w:rPr>
-        <w:t xml:space="preserve"> Query </w:t>
-      </w:r>
-      <w:proofErr w:type="spellStart"/>
-      <w:r>
-        <w:rPr>
-          <w:rFonts w:ascii="Times New Roman" w:eastAsia="Times New Roman" w:hAnsi="Times New Roman" w:cs="Times New Roman"/>
-          <w:color w:val="000000"/>
-          <w:sz w:val="24"/>
-          <w:szCs w:val="24"/>
-        </w:rPr>
-        <w:t>Language</w:t>
-      </w:r>
-      <w:proofErr w:type="spellEnd"/>
-      <w:r>
-        <w:rPr>
-          <w:rFonts w:ascii="Times New Roman" w:eastAsia="Times New Roman" w:hAnsi="Times New Roman" w:cs="Times New Roman"/>
-          <w:color w:val="000000"/>
-          <w:sz w:val="24"/>
-          <w:szCs w:val="24"/>
-        </w:rPr>
-        <w:t xml:space="preserve">, ou em tradução livre, Linguagem Estruturada de Consultas, que representa a linguagem usada nos </w:t>
-      </w:r>
-      <w:proofErr w:type="spellStart"/>
-      <w:r>
-        <w:rPr>
-          <w:rFonts w:ascii="Times New Roman" w:eastAsia="Times New Roman" w:hAnsi="Times New Roman" w:cs="Times New Roman"/>
-          <w:color w:val="000000"/>
-          <w:sz w:val="24"/>
-          <w:szCs w:val="24"/>
-        </w:rPr>
-        <w:t>SGBDs</w:t>
-      </w:r>
-      <w:proofErr w:type="spellEnd"/>
-      <w:r>
-        <w:rPr>
-          <w:rFonts w:ascii="Times New Roman" w:eastAsia="Times New Roman" w:hAnsi="Times New Roman" w:cs="Times New Roman"/>
-          <w:color w:val="000000"/>
-          <w:sz w:val="24"/>
-          <w:szCs w:val="24"/>
-        </w:rPr>
-        <w:t xml:space="preserve"> por padrão. No entanto, cada um tem suas particularidades dentro da própria linguagem, tendo implementações diferentes (</w:t>
+        <w:t>A linguagem utilizada no MySQL é a Structured Query Language, ou em tradução livre, Linguagem Estruturada de Consultas, que representa a linguagem usada nos SGBDs por padrão. No entanto, cada um tem suas particularidades dentro da própria linguagem, tendo implementações diferentes (</w:t>
       </w:r>
       <w:proofErr w:type="spellStart"/>
       <w:r>
@@ -5761,8 +5073,8 @@
         <w:spacing w:before="240" w:after="240" w:line="360" w:lineRule="auto"/>
         <w:jc w:val="both"/>
       </w:pPr>
-      <w:bookmarkStart w:id="21" w:name="_heading=h.17dp8vu" w:colFirst="0" w:colLast="0"/>
-      <w:bookmarkEnd w:id="21"/>
+      <w:bookmarkStart w:id="23" w:name="_heading=h.17dp8vu" w:colFirst="0" w:colLast="0"/>
+      <w:bookmarkEnd w:id="23"/>
       <w:r>
         <w:rPr>
           <w:rFonts w:ascii="Times New Roman" w:eastAsia="Times New Roman" w:hAnsi="Times New Roman" w:cs="Times New Roman"/>
@@ -5800,27 +5112,7 @@
           <w:sz w:val="24"/>
           <w:szCs w:val="24"/>
         </w:rPr>
-        <w:t xml:space="preserve">Linguagem de Definição de Dados, é a parte da Linguagem SQL que trata, como o próprio nome diz, da definição da estrutura dos dados, cujos efeitos se dão sobre objetos. Esses comandos são utilizados para a criação de bancos de dados, tabelas, </w:t>
-      </w:r>
-      <w:proofErr w:type="spellStart"/>
-      <w:r>
-        <w:rPr>
-          <w:rFonts w:ascii="Times New Roman" w:eastAsia="Times New Roman" w:hAnsi="Times New Roman" w:cs="Times New Roman"/>
-          <w:color w:val="000000"/>
-          <w:sz w:val="24"/>
-          <w:szCs w:val="24"/>
-        </w:rPr>
-        <w:t>views</w:t>
-      </w:r>
-      <w:proofErr w:type="spellEnd"/>
-      <w:r>
-        <w:rPr>
-          <w:rFonts w:ascii="Times New Roman" w:eastAsia="Times New Roman" w:hAnsi="Times New Roman" w:cs="Times New Roman"/>
-          <w:color w:val="000000"/>
-          <w:sz w:val="24"/>
-          <w:szCs w:val="24"/>
-        </w:rPr>
-        <w:t>, triggers (</w:t>
+        <w:t>Linguagem de Definição de Dados, é a parte da Linguagem SQL que trata, como o próprio nome diz, da definição da estrutura dos dados, cujos efeitos se dão sobre objetos. Esses comandos são utilizados para a criação de bancos de dados, tabelas, views, triggers (</w:t>
       </w:r>
       <w:proofErr w:type="spellStart"/>
       <w:r>
@@ -5868,8 +5160,8 @@
         <w:spacing w:before="240" w:after="240" w:line="360" w:lineRule="auto"/>
         <w:jc w:val="both"/>
       </w:pPr>
-      <w:bookmarkStart w:id="22" w:name="_heading=h.3rdcrjn" w:colFirst="0" w:colLast="0"/>
-      <w:bookmarkEnd w:id="22"/>
+      <w:bookmarkStart w:id="24" w:name="_heading=h.3rdcrjn" w:colFirst="0" w:colLast="0"/>
+      <w:bookmarkEnd w:id="24"/>
       <w:r>
         <w:rPr>
           <w:rFonts w:ascii="Times New Roman" w:eastAsia="Times New Roman" w:hAnsi="Times New Roman" w:cs="Times New Roman"/>
@@ -5948,8 +5240,8 @@
         <w:spacing w:before="240" w:after="240" w:line="360" w:lineRule="auto"/>
         <w:jc w:val="both"/>
       </w:pPr>
-      <w:bookmarkStart w:id="23" w:name="_heading=h.26in1rg" w:colFirst="0" w:colLast="0"/>
-      <w:bookmarkEnd w:id="23"/>
+      <w:bookmarkStart w:id="25" w:name="_heading=h.26in1rg" w:colFirst="0" w:colLast="0"/>
+      <w:bookmarkEnd w:id="25"/>
       <w:r>
         <w:rPr>
           <w:rFonts w:ascii="Times New Roman" w:eastAsia="Times New Roman" w:hAnsi="Times New Roman" w:cs="Times New Roman"/>
@@ -6089,8 +5381,8 @@
         <w:spacing w:before="240" w:after="240" w:line="360" w:lineRule="auto"/>
         <w:jc w:val="both"/>
       </w:pPr>
-      <w:bookmarkStart w:id="24" w:name="_heading=h.lnxbz9" w:colFirst="0" w:colLast="0"/>
-      <w:bookmarkEnd w:id="24"/>
+      <w:bookmarkStart w:id="26" w:name="_heading=h.lnxbz9" w:colFirst="0" w:colLast="0"/>
+      <w:bookmarkEnd w:id="26"/>
       <w:r>
         <w:rPr>
           <w:rFonts w:ascii="Times New Roman" w:eastAsia="Times New Roman" w:hAnsi="Times New Roman" w:cs="Times New Roman"/>
@@ -6120,8 +5412,8 @@
         <w:spacing w:before="240" w:after="240" w:line="360" w:lineRule="auto"/>
         <w:jc w:val="both"/>
       </w:pPr>
-      <w:bookmarkStart w:id="25" w:name="_heading=h.35nkun2" w:colFirst="0" w:colLast="0"/>
-      <w:bookmarkEnd w:id="25"/>
+      <w:bookmarkStart w:id="27" w:name="_heading=h.35nkun2" w:colFirst="0" w:colLast="0"/>
+      <w:bookmarkEnd w:id="27"/>
       <w:r>
         <w:rPr>
           <w:rFonts w:ascii="Times New Roman" w:eastAsia="Times New Roman" w:hAnsi="Times New Roman" w:cs="Times New Roman"/>
@@ -6198,8 +5490,8 @@
         <w:spacing w:before="240" w:after="240" w:line="360" w:lineRule="auto"/>
         <w:jc w:val="both"/>
       </w:pPr>
-      <w:bookmarkStart w:id="26" w:name="_heading=h.1ksv4uv" w:colFirst="0" w:colLast="0"/>
-      <w:bookmarkEnd w:id="26"/>
+      <w:bookmarkStart w:id="28" w:name="_heading=h.1ksv4uv" w:colFirst="0" w:colLast="0"/>
+      <w:bookmarkEnd w:id="28"/>
       <w:r>
         <w:rPr>
           <w:rFonts w:ascii="Times New Roman" w:eastAsia="Times New Roman" w:hAnsi="Times New Roman" w:cs="Times New Roman"/>
@@ -6286,8 +5578,8 @@
         <w:spacing w:before="240" w:after="240" w:line="360" w:lineRule="auto"/>
         <w:jc w:val="both"/>
       </w:pPr>
-      <w:bookmarkStart w:id="27" w:name="_heading=h.44sinio" w:colFirst="0" w:colLast="0"/>
-      <w:bookmarkEnd w:id="27"/>
+      <w:bookmarkStart w:id="29" w:name="_heading=h.44sinio" w:colFirst="0" w:colLast="0"/>
+      <w:bookmarkEnd w:id="29"/>
       <w:r>
         <w:rPr>
           <w:rFonts w:ascii="Times New Roman" w:eastAsia="Times New Roman" w:hAnsi="Times New Roman" w:cs="Times New Roman"/>
@@ -6364,8 +5656,8 @@
         <w:spacing w:before="240" w:after="240" w:line="360" w:lineRule="auto"/>
         <w:jc w:val="both"/>
       </w:pPr>
-      <w:bookmarkStart w:id="28" w:name="_heading=h.2jxsxqh" w:colFirst="0" w:colLast="0"/>
-      <w:bookmarkEnd w:id="28"/>
+      <w:bookmarkStart w:id="30" w:name="_heading=h.2jxsxqh" w:colFirst="0" w:colLast="0"/>
+      <w:bookmarkEnd w:id="30"/>
       <w:r>
         <w:rPr>
           <w:rFonts w:ascii="Times New Roman" w:eastAsia="Times New Roman" w:hAnsi="Times New Roman" w:cs="Times New Roman"/>
@@ -6670,25 +5962,14 @@
           <w:szCs w:val="24"/>
         </w:rPr>
       </w:pPr>
-      <w:proofErr w:type="gramStart"/>
-      <w:r>
-        <w:rPr>
-          <w:rFonts w:ascii="Times New Roman" w:eastAsia="Times New Roman" w:hAnsi="Times New Roman" w:cs="Times New Roman"/>
-          <w:color w:val="000000"/>
-          <w:sz w:val="24"/>
-          <w:szCs w:val="24"/>
-        </w:rPr>
-        <w:t>• Em</w:t>
-      </w:r>
-      <w:proofErr w:type="gramEnd"/>
-      <w:r>
-        <w:rPr>
-          <w:rFonts w:ascii="Times New Roman" w:eastAsia="Times New Roman" w:hAnsi="Times New Roman" w:cs="Times New Roman"/>
-          <w:color w:val="000000"/>
-          <w:sz w:val="24"/>
-          <w:szCs w:val="24"/>
-        </w:rPr>
-        <w:t xml:space="preserve"> alguns casos, uma consulta pode ser otimizada para recuperar valores sem consultar as linhas de dados. (Um índice que fornece todos os resultados necessários para uma consulta é chamado de índice de cobertura.) Se uma consulta usa de uma tabela apenas colunas que estão incluídas em algum índice, os valores selecionados podem ser recuperados da árvore de índice para maior velocidade.  </w:t>
+      <w:r>
+        <w:rPr>
+          <w:rFonts w:ascii="Times New Roman" w:eastAsia="Times New Roman" w:hAnsi="Times New Roman" w:cs="Times New Roman"/>
+          <w:color w:val="000000"/>
+          <w:sz w:val="24"/>
+          <w:szCs w:val="24"/>
+        </w:rPr>
+        <w:t xml:space="preserve">• Em alguns casos, uma consulta pode ser otimizada para recuperar valores sem consultar as linhas de dados. (Um índice que fornece todos os resultados necessários para uma consulta é chamado de índice de cobertura.) Se uma consulta usa de uma tabela apenas colunas que estão incluídas em algum índice, os valores selecionados podem ser recuperados da árvore de índice para maior velocidade.  </w:t>
       </w:r>
     </w:p>
     <w:p>
@@ -6756,8 +6037,8 @@
         <w:spacing w:before="240" w:after="240" w:line="360" w:lineRule="auto"/>
         <w:jc w:val="both"/>
       </w:pPr>
-      <w:bookmarkStart w:id="29" w:name="_heading=h.z337ya" w:colFirst="0" w:colLast="0"/>
-      <w:bookmarkEnd w:id="29"/>
+      <w:bookmarkStart w:id="31" w:name="_heading=h.z337ya" w:colFirst="0" w:colLast="0"/>
+      <w:bookmarkEnd w:id="31"/>
       <w:r>
         <w:rPr>
           <w:rFonts w:ascii="Times New Roman" w:eastAsia="Times New Roman" w:hAnsi="Times New Roman" w:cs="Times New Roman"/>
@@ -6788,8 +6069,8 @@
         <w:spacing w:before="240" w:after="240" w:line="360" w:lineRule="auto"/>
         <w:jc w:val="both"/>
       </w:pPr>
-      <w:bookmarkStart w:id="30" w:name="_heading=h.3j2qqm3" w:colFirst="0" w:colLast="0"/>
-      <w:bookmarkEnd w:id="30"/>
+      <w:bookmarkStart w:id="32" w:name="_heading=h.3j2qqm3" w:colFirst="0" w:colLast="0"/>
+      <w:bookmarkEnd w:id="32"/>
       <w:r>
         <w:rPr>
           <w:rFonts w:ascii="Times New Roman" w:eastAsia="Times New Roman" w:hAnsi="Times New Roman" w:cs="Times New Roman"/>
@@ -7312,8 +6593,8 @@
         <w:spacing w:before="240" w:after="240" w:line="360" w:lineRule="auto"/>
         <w:jc w:val="both"/>
       </w:pPr>
-      <w:bookmarkStart w:id="31" w:name="_heading=h.1y810tw" w:colFirst="0" w:colLast="0"/>
-      <w:bookmarkEnd w:id="31"/>
+      <w:bookmarkStart w:id="33" w:name="_heading=h.1y810tw" w:colFirst="0" w:colLast="0"/>
+      <w:bookmarkEnd w:id="33"/>
       <w:r>
         <w:rPr>
           <w:rFonts w:ascii="Times New Roman" w:eastAsia="Times New Roman" w:hAnsi="Times New Roman" w:cs="Times New Roman"/>
@@ -7358,7 +6639,7 @@
           <w:id w:val="-1923717013"/>
         </w:sdtPr>
         <w:sdtContent>
-          <w:commentRangeStart w:id="32"/>
+          <w:commentRangeStart w:id="34"/>
         </w:sdtContent>
       </w:sdt>
       <w:r>
@@ -7370,9 +6651,9 @@
         </w:rPr>
         <w:t>abaixo</w:t>
       </w:r>
-      <w:commentRangeEnd w:id="32"/>
-      <w:r>
-        <w:commentReference w:id="32"/>
+      <w:commentRangeEnd w:id="34"/>
+      <w:r>
+        <w:commentReference w:id="34"/>
       </w:r>
       <w:r>
         <w:rPr>
@@ -7407,7 +6688,7 @@
           <w:noProof/>
         </w:rPr>
         <w:drawing>
-          <wp:anchor distT="0" distB="0" distL="114300" distR="114300" simplePos="0" relativeHeight="251658240" behindDoc="0" locked="0" layoutInCell="1" hidden="0" allowOverlap="1">
+          <wp:anchor distT="0" distB="0" distL="114300" distR="114300" simplePos="0" relativeHeight="251658240" behindDoc="0" locked="0" layoutInCell="1" hidden="0" allowOverlap="1" wp14:anchorId="385DA5FB" wp14:editId="7BB5525D">
             <wp:simplePos x="0" y="0"/>
             <wp:positionH relativeFrom="column">
               <wp:posOffset>371475</wp:posOffset>
@@ -7428,7 +6709,7 @@
                     <pic:cNvPicPr preferRelativeResize="0"/>
                   </pic:nvPicPr>
                   <pic:blipFill>
-                    <a:blip r:embed="rId17"/>
+                    <a:blip r:embed="rId19"/>
                     <a:srcRect/>
                     <a:stretch>
                       <a:fillRect/>
@@ -7716,7 +6997,7 @@
         <mc:AlternateContent>
           <mc:Choice Requires="wps">
             <w:drawing>
-              <wp:anchor distT="0" distB="0" distL="114300" distR="114300" simplePos="0" relativeHeight="251659264" behindDoc="0" locked="0" layoutInCell="1" hidden="0" allowOverlap="1">
+              <wp:anchor distT="0" distB="0" distL="114300" distR="114300" simplePos="0" relativeHeight="251659264" behindDoc="0" locked="0" layoutInCell="1" hidden="0" allowOverlap="1" wp14:anchorId="7625C539" wp14:editId="220C1D43">
                 <wp:simplePos x="0" y="0"/>
                 <wp:positionH relativeFrom="column">
                   <wp:posOffset>355600</wp:posOffset>
@@ -7784,7 +7065,7 @@
           </mc:Choice>
           <mc:Fallback>
             <w:pict>
-              <v:rect id="Retângulo 3" o:spid="_x0000_s1026" style="position:absolute;left:0;text-align:left;margin-left:28pt;margin-top:26pt;width:395.6pt;height:21.7pt;z-index:251659264;visibility:visible;mso-wrap-style:square;mso-wrap-distance-left:9pt;mso-wrap-distance-top:0;mso-wrap-distance-right:9pt;mso-wrap-distance-bottom:0;mso-position-horizontal:absolute;mso-position-horizontal-relative:text;mso-position-vertical:absolute;mso-position-vertical-relative:text;v-text-anchor:top" o:gfxdata="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" stroked="f">
+              <v:rect w14:anchorId="7625C539" id="Retângulo 3" o:spid="_x0000_s1026" style="position:absolute;left:0;text-align:left;margin-left:28pt;margin-top:26pt;width:395.6pt;height:21.7pt;z-index:251659264;visibility:visible;mso-wrap-style:square;mso-wrap-distance-left:9pt;mso-wrap-distance-top:0;mso-wrap-distance-right:9pt;mso-wrap-distance-bottom:0;mso-position-horizontal:absolute;mso-position-horizontal-relative:text;mso-position-vertical:absolute;mso-position-vertical-relative:text;v-text-anchor:top" o:gfxdata="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" stroked="f">
                 <v:textbox inset="0,0,0,0">
                   <w:txbxContent>
                     <w:p>
@@ -8041,7 +7322,7 @@
           <w:id w:val="1368711694"/>
         </w:sdtPr>
         <w:sdtContent>
-          <w:commentRangeStart w:id="33"/>
+          <w:commentRangeStart w:id="35"/>
         </w:sdtContent>
       </w:sdt>
       <w:r>
@@ -8053,29 +7334,18 @@
         </w:rPr>
         <w:t>Comentário 1:</w:t>
       </w:r>
-      <w:commentRangeEnd w:id="33"/>
-      <w:r>
-        <w:commentReference w:id="33"/>
-      </w:r>
-      <w:proofErr w:type="gramStart"/>
-      <w:r>
-        <w:rPr>
-          <w:rFonts w:ascii="Times New Roman" w:eastAsia="Times New Roman" w:hAnsi="Times New Roman" w:cs="Times New Roman"/>
-          <w:color w:val="000000"/>
-          <w:sz w:val="24"/>
-          <w:szCs w:val="24"/>
-        </w:rPr>
-        <w:t xml:space="preserve"> Embora</w:t>
-      </w:r>
-      <w:proofErr w:type="gramEnd"/>
-      <w:r>
-        <w:rPr>
-          <w:rFonts w:ascii="Times New Roman" w:eastAsia="Times New Roman" w:hAnsi="Times New Roman" w:cs="Times New Roman"/>
-          <w:color w:val="000000"/>
-          <w:sz w:val="24"/>
-          <w:szCs w:val="24"/>
-        </w:rPr>
-        <w:t xml:space="preserve"> o tamanho mínimo do banco de dados de teste para um teste de desempenho válido seja de 1 GB (ou seja, SF = 1), um banco de dados de teste de 3 GB (ou seja, SF = 3) não é permitido. Este requisito tem o objetivo de encorajar a comparabilidade dos resultados na extremidade inferior e garantir uma diferença real substancial nos tamanhos do banco de dados de teste.</w:t>
+      <w:commentRangeEnd w:id="35"/>
+      <w:r>
+        <w:commentReference w:id="35"/>
+      </w:r>
+      <w:r>
+        <w:rPr>
+          <w:rFonts w:ascii="Times New Roman" w:eastAsia="Times New Roman" w:hAnsi="Times New Roman" w:cs="Times New Roman"/>
+          <w:color w:val="000000"/>
+          <w:sz w:val="24"/>
+          <w:szCs w:val="24"/>
+        </w:rPr>
+        <w:t xml:space="preserve"> Embora o tamanho mínimo do banco de dados de teste para um teste de desempenho válido seja de 1 GB (ou seja, SF = 1), um banco de dados de teste de 3 GB (ou seja, SF = 3) não é permitido. Este requisito tem o objetivo de encorajar a comparabilidade dos resultados na extremidade inferior e garantir uma diferença real substancial nos tamanhos do banco de dados de teste.</w:t>
       </w:r>
     </w:p>
     <w:p>
@@ -8123,27 +7393,7 @@
           <w:sz w:val="24"/>
           <w:szCs w:val="24"/>
         </w:rPr>
-        <w:t xml:space="preserve"> </w:t>
-      </w:r>
-      <w:proofErr w:type="spellStart"/>
-      <w:r>
-        <w:rPr>
-          <w:rFonts w:ascii="Times New Roman" w:eastAsia="Times New Roman" w:hAnsi="Times New Roman" w:cs="Times New Roman"/>
-          <w:color w:val="000000"/>
-          <w:sz w:val="24"/>
-          <w:szCs w:val="24"/>
-        </w:rPr>
-        <w:t>Factor</w:t>
-      </w:r>
-      <w:proofErr w:type="spellEnd"/>
-      <w:r>
-        <w:rPr>
-          <w:rFonts w:ascii="Times New Roman" w:eastAsia="Times New Roman" w:hAnsi="Times New Roman" w:cs="Times New Roman"/>
-          <w:color w:val="000000"/>
-          <w:sz w:val="24"/>
-          <w:szCs w:val="24"/>
-        </w:rPr>
-        <w:t>) para geração dos dados que pode ser 1GB, 10GB, 30GB, 100GB, 300GB, 1000GB, 3000GB, 10000GB, 30000GB e 100000GB. A menor escala a ser definida para gerar uma base de dados para testes é de 1GB (TPC, 2018). O fator de escala escolhido para a geração do banco de dados, é multiplicado pelo tamanho de cada tabela, como se pode ver na tabela 1.</w:t>
+        <w:t xml:space="preserve"> Factor) para geração dos dados que pode ser 1GB, 10GB, 30GB, 100GB, 300GB, 1000GB, 3000GB, 10000GB, 30000GB e 100000GB. A menor escala a ser definida para gerar uma base de dados para testes é de 1GB (TPC, 2018). O fator de escala escolhido para a geração do banco de dados, é multiplicado pelo tamanho de cada tabela, como se pode ver na tabela 1.</w:t>
       </w:r>
     </w:p>
     <w:p>
@@ -9304,8 +8554,8 @@
         <w:t>No final desse capítulo deveria fazer um fechamento, um resumo conclusivo, mostrando o que foi tratado naquele capítulo e fazendo um link com o capítulo seguinte. Isso vale para todos os capítulos, exceto a introdução.</w:t>
       </w:r>
     </w:p>
-    <w:bookmarkStart w:id="34" w:name="_heading=h.4i7ojhp" w:colFirst="0" w:colLast="0"/>
-    <w:bookmarkEnd w:id="34"/>
+    <w:bookmarkStart w:id="36" w:name="_heading=h.4i7ojhp" w:colFirst="0" w:colLast="0"/>
+    <w:bookmarkEnd w:id="36"/>
     <w:p>
       <w:pPr>
         <w:keepNext/>
@@ -9330,7 +8580,7 @@
           <w:id w:val="1271124035"/>
         </w:sdtPr>
         <w:sdtContent>
-          <w:commentRangeStart w:id="35"/>
+          <w:commentRangeStart w:id="37"/>
         </w:sdtContent>
       </w:sdt>
       <w:r>
@@ -9344,9 +8594,9 @@
         </w:rPr>
         <w:t>PROCEDIMENTOS METODOLÓGICOS</w:t>
       </w:r>
-      <w:commentRangeEnd w:id="35"/>
-      <w:r>
-        <w:commentReference w:id="35"/>
+      <w:commentRangeEnd w:id="37"/>
+      <w:r>
+        <w:commentReference w:id="37"/>
       </w:r>
     </w:p>
     <w:p>
@@ -9373,8 +8623,8 @@
           <w:color w:val="000000"/>
         </w:rPr>
       </w:pPr>
-      <w:bookmarkStart w:id="36" w:name="_heading=h.2xcytpi" w:colFirst="0" w:colLast="0"/>
-      <w:bookmarkEnd w:id="36"/>
+      <w:bookmarkStart w:id="38" w:name="_heading=h.2xcytpi" w:colFirst="0" w:colLast="0"/>
+      <w:bookmarkEnd w:id="38"/>
       <w:r>
         <w:rPr>
           <w:rFonts w:ascii="Times New Roman" w:eastAsia="Times New Roman" w:hAnsi="Times New Roman" w:cs="Times New Roman"/>
@@ -9411,7 +8661,7 @@
           <w:id w:val="-359199920"/>
         </w:sdtPr>
         <w:sdtContent>
-          <w:commentRangeStart w:id="37"/>
+          <w:commentRangeStart w:id="39"/>
         </w:sdtContent>
       </w:sdt>
       <w:r>
@@ -9423,9 +8673,9 @@
         </w:rPr>
         <w:t>A metodologia de elaboração deste trabalho está dividida nas seguintes etapas:</w:t>
       </w:r>
-      <w:commentRangeEnd w:id="37"/>
-      <w:r>
-        <w:commentReference w:id="37"/>
+      <w:commentRangeEnd w:id="39"/>
+      <w:r>
+        <w:commentReference w:id="39"/>
       </w:r>
     </w:p>
     <w:p>
@@ -9464,7 +8714,7 @@
           <w:id w:val="-1218043086"/>
         </w:sdtPr>
         <w:sdtContent>
-          <w:commentRangeStart w:id="38"/>
+          <w:commentRangeStart w:id="40"/>
         </w:sdtContent>
       </w:sdt>
       <w:r>
@@ -9641,9 +8891,9 @@
         <w:lastRenderedPageBreak/>
         <w:t>Etapa 6: Coleta e análise de resultados.</w:t>
       </w:r>
-      <w:commentRangeEnd w:id="38"/>
-      <w:r>
-        <w:commentReference w:id="38"/>
+      <w:commentRangeEnd w:id="40"/>
+      <w:r>
+        <w:commentReference w:id="40"/>
       </w:r>
     </w:p>
     <w:p>
@@ -9671,8 +8921,8 @@
         <w:spacing w:before="240" w:after="240" w:line="360" w:lineRule="auto"/>
         <w:jc w:val="both"/>
       </w:pPr>
-      <w:bookmarkStart w:id="39" w:name="_heading=h.1ci93xb" w:colFirst="0" w:colLast="0"/>
-      <w:bookmarkEnd w:id="39"/>
+      <w:bookmarkStart w:id="41" w:name="_heading=h.1ci93xb" w:colFirst="0" w:colLast="0"/>
+      <w:bookmarkEnd w:id="41"/>
       <w:r>
         <w:rPr>
           <w:rFonts w:ascii="Times New Roman" w:eastAsia="Times New Roman" w:hAnsi="Times New Roman" w:cs="Times New Roman"/>
@@ -9785,25 +9035,14 @@
           <w:szCs w:val="24"/>
         </w:rPr>
       </w:pPr>
-      <w:proofErr w:type="spellStart"/>
-      <w:r>
-        <w:rPr>
-          <w:rFonts w:ascii="Times New Roman" w:eastAsia="Times New Roman" w:hAnsi="Times New Roman" w:cs="Times New Roman"/>
-          <w:color w:val="000000"/>
-          <w:sz w:val="24"/>
-          <w:szCs w:val="24"/>
-        </w:rPr>
-        <w:t>Kernel</w:t>
-      </w:r>
-      <w:proofErr w:type="spellEnd"/>
-      <w:r>
-        <w:rPr>
-          <w:rFonts w:ascii="Times New Roman" w:eastAsia="Times New Roman" w:hAnsi="Times New Roman" w:cs="Times New Roman"/>
-          <w:color w:val="000000"/>
-          <w:sz w:val="24"/>
-          <w:szCs w:val="24"/>
-        </w:rPr>
-        <w:t>: 4.19.0-10-amd64;</w:t>
+      <w:r>
+        <w:rPr>
+          <w:rFonts w:ascii="Times New Roman" w:eastAsia="Times New Roman" w:hAnsi="Times New Roman" w:cs="Times New Roman"/>
+          <w:color w:val="000000"/>
+          <w:sz w:val="24"/>
+          <w:szCs w:val="24"/>
+        </w:rPr>
+        <w:t>Kernel: 4.19.0-10-amd64;</w:t>
       </w:r>
     </w:p>
     <w:p>
@@ -10029,47 +9268,7 @@
           <w:sz w:val="24"/>
           <w:szCs w:val="24"/>
         </w:rPr>
-        <w:t xml:space="preserve">GPU: AMD ATI </w:t>
-      </w:r>
-      <w:proofErr w:type="spellStart"/>
-      <w:r>
-        <w:rPr>
-          <w:rFonts w:ascii="Times New Roman" w:eastAsia="Times New Roman" w:hAnsi="Times New Roman" w:cs="Times New Roman"/>
-          <w:color w:val="000000"/>
-          <w:sz w:val="24"/>
-          <w:szCs w:val="24"/>
-        </w:rPr>
-        <w:t>Radeon</w:t>
-      </w:r>
-      <w:proofErr w:type="spellEnd"/>
-      <w:r>
-        <w:rPr>
-          <w:rFonts w:ascii="Times New Roman" w:eastAsia="Times New Roman" w:hAnsi="Times New Roman" w:cs="Times New Roman"/>
-          <w:color w:val="000000"/>
-          <w:sz w:val="24"/>
-          <w:szCs w:val="24"/>
-        </w:rPr>
-        <w:t xml:space="preserve"> Vega Series / </w:t>
-      </w:r>
-      <w:proofErr w:type="spellStart"/>
-      <w:r>
-        <w:rPr>
-          <w:rFonts w:ascii="Times New Roman" w:eastAsia="Times New Roman" w:hAnsi="Times New Roman" w:cs="Times New Roman"/>
-          <w:color w:val="000000"/>
-          <w:sz w:val="24"/>
-          <w:szCs w:val="24"/>
-        </w:rPr>
-        <w:t>Radeon</w:t>
-      </w:r>
-      <w:proofErr w:type="spellEnd"/>
-      <w:r>
-        <w:rPr>
-          <w:rFonts w:ascii="Times New Roman" w:eastAsia="Times New Roman" w:hAnsi="Times New Roman" w:cs="Times New Roman"/>
-          <w:color w:val="000000"/>
-          <w:sz w:val="24"/>
-          <w:szCs w:val="24"/>
-        </w:rPr>
-        <w:t xml:space="preserve"> Vega Mobile Seri;</w:t>
+        <w:t>GPU: AMD ATI Radeon Vega Series / Radeon Vega Mobile Seri;</w:t>
       </w:r>
     </w:p>
     <w:p>
@@ -10168,45 +9367,14 @@
           <w:szCs w:val="24"/>
         </w:rPr>
       </w:pPr>
-      <w:proofErr w:type="spellStart"/>
-      <w:r>
-        <w:rPr>
-          <w:rFonts w:ascii="Times New Roman" w:eastAsia="Times New Roman" w:hAnsi="Times New Roman" w:cs="Times New Roman"/>
-          <w:color w:val="000000"/>
-          <w:sz w:val="24"/>
-          <w:szCs w:val="24"/>
-        </w:rPr>
-        <w:t>Engine</w:t>
-      </w:r>
-      <w:proofErr w:type="spellEnd"/>
-      <w:r>
-        <w:rPr>
-          <w:rFonts w:ascii="Times New Roman" w:eastAsia="Times New Roman" w:hAnsi="Times New Roman" w:cs="Times New Roman"/>
-          <w:color w:val="000000"/>
-          <w:sz w:val="24"/>
-          <w:szCs w:val="24"/>
-        </w:rPr>
-        <w:t xml:space="preserve"> utilizado nas tabelas: </w:t>
-      </w:r>
-      <w:proofErr w:type="spellStart"/>
-      <w:r>
-        <w:rPr>
-          <w:rFonts w:ascii="Times New Roman" w:eastAsia="Times New Roman" w:hAnsi="Times New Roman" w:cs="Times New Roman"/>
-          <w:color w:val="000000"/>
-          <w:sz w:val="24"/>
-          <w:szCs w:val="24"/>
-        </w:rPr>
-        <w:t>InnoDB</w:t>
-      </w:r>
-      <w:proofErr w:type="spellEnd"/>
-      <w:r>
-        <w:rPr>
-          <w:rFonts w:ascii="Times New Roman" w:eastAsia="Times New Roman" w:hAnsi="Times New Roman" w:cs="Times New Roman"/>
-          <w:color w:val="000000"/>
-          <w:sz w:val="24"/>
-          <w:szCs w:val="24"/>
-        </w:rPr>
-        <w:t>;</w:t>
+      <w:r>
+        <w:rPr>
+          <w:rFonts w:ascii="Times New Roman" w:eastAsia="Times New Roman" w:hAnsi="Times New Roman" w:cs="Times New Roman"/>
+          <w:color w:val="000000"/>
+          <w:sz w:val="24"/>
+          <w:szCs w:val="24"/>
+        </w:rPr>
+        <w:t>Engine utilizado nas tabelas: InnoDB;</w:t>
       </w:r>
     </w:p>
     <w:p>
@@ -10247,8 +9415,8 @@
         <w:spacing w:before="240" w:after="240" w:line="360" w:lineRule="auto"/>
         <w:jc w:val="both"/>
       </w:pPr>
-      <w:bookmarkStart w:id="40" w:name="_heading=h.3whwml4" w:colFirst="0" w:colLast="0"/>
-      <w:bookmarkEnd w:id="40"/>
+      <w:bookmarkStart w:id="42" w:name="_heading=h.3whwml4" w:colFirst="0" w:colLast="0"/>
+      <w:bookmarkEnd w:id="42"/>
       <w:r>
         <w:rPr>
           <w:rFonts w:ascii="Times New Roman" w:eastAsia="Times New Roman" w:hAnsi="Times New Roman" w:cs="Times New Roman"/>
@@ -10286,17 +9454,7 @@
           <w:sz w:val="24"/>
           <w:szCs w:val="24"/>
         </w:rPr>
-        <w:t>Para medição do tempo médio de cada consulta foi implementado um script (arquivo</w:t>
-      </w:r>
-      <w:proofErr w:type="gramStart"/>
-      <w:r>
-        <w:rPr>
-          <w:rFonts w:ascii="Times New Roman" w:eastAsia="Times New Roman" w:hAnsi="Times New Roman" w:cs="Times New Roman"/>
-          <w:color w:val="000000"/>
-          <w:sz w:val="24"/>
-          <w:szCs w:val="24"/>
-        </w:rPr>
-        <w:t>) .</w:t>
+        <w:t>Para medição do tempo médio de cada consulta foi implementado um script (arquivo) .</w:t>
       </w:r>
       <w:proofErr w:type="spellStart"/>
       <w:r>
@@ -10309,7 +9467,6 @@
         <w:t>sql</w:t>
       </w:r>
       <w:proofErr w:type="spellEnd"/>
-      <w:proofErr w:type="gramEnd"/>
       <w:r>
         <w:rPr>
           <w:rFonts w:ascii="Times New Roman" w:eastAsia="Times New Roman" w:hAnsi="Times New Roman" w:cs="Times New Roman"/>
@@ -10338,8 +9495,8 @@
         <w:spacing w:before="240" w:after="240" w:line="360" w:lineRule="auto"/>
         <w:jc w:val="both"/>
       </w:pPr>
-      <w:bookmarkStart w:id="41" w:name="_heading=h.2bn6wsx" w:colFirst="0" w:colLast="0"/>
-      <w:bookmarkEnd w:id="41"/>
+      <w:bookmarkStart w:id="43" w:name="_heading=h.2bn6wsx" w:colFirst="0" w:colLast="0"/>
+      <w:bookmarkEnd w:id="43"/>
       <w:r>
         <w:rPr>
           <w:rFonts w:ascii="Times New Roman" w:eastAsia="Times New Roman" w:hAnsi="Times New Roman" w:cs="Times New Roman"/>
@@ -10394,7 +9551,7 @@
           <w:id w:val="-1256749694"/>
         </w:sdtPr>
         <w:sdtContent>
-          <w:commentRangeStart w:id="42"/>
+          <w:commentRangeStart w:id="44"/>
         </w:sdtContent>
       </w:sdt>
       <w:r>
@@ -10406,12 +9563,10 @@
         </w:rPr>
         <w:t>Como exemplo, os valores de retorno da primeira consulta (Query 01) são apresentados na tabela abaixo:</w:t>
       </w:r>
-      <w:commentRangeEnd w:id="42"/>
-      <w:r>
-        <w:commentReference w:id="42"/>
-      </w:r>
-      <w:bookmarkStart w:id="43" w:name="_GoBack"/>
-      <w:bookmarkEnd w:id="43"/>
+      <w:commentRangeEnd w:id="44"/>
+      <w:r>
+        <w:commentReference w:id="44"/>
+      </w:r>
     </w:p>
     <w:p>
       <w:pPr>
@@ -10432,8 +9587,8 @@
           <w:szCs w:val="18"/>
         </w:rPr>
       </w:pPr>
-      <w:bookmarkStart w:id="44" w:name="_heading=h.qsh70q" w:colFirst="0" w:colLast="0"/>
-      <w:bookmarkEnd w:id="44"/>
+      <w:bookmarkStart w:id="45" w:name="_heading=h.qsh70q" w:colFirst="0" w:colLast="0"/>
+      <w:bookmarkEnd w:id="45"/>
       <w:r>
         <w:rPr>
           <w:rFonts w:ascii="Times New Roman" w:eastAsia="Times New Roman" w:hAnsi="Times New Roman" w:cs="Times New Roman"/>
@@ -14495,8 +13650,8 @@
           <w:szCs w:val="18"/>
         </w:rPr>
       </w:pPr>
-      <w:bookmarkStart w:id="45" w:name="_heading=h.3as4poj" w:colFirst="0" w:colLast="0"/>
-      <w:bookmarkEnd w:id="45"/>
+      <w:bookmarkStart w:id="46" w:name="_heading=h.3as4poj" w:colFirst="0" w:colLast="0"/>
+      <w:bookmarkEnd w:id="46"/>
       <w:r>
         <w:rPr>
           <w:rFonts w:ascii="Times New Roman" w:eastAsia="Times New Roman" w:hAnsi="Times New Roman" w:cs="Times New Roman"/>
@@ -17504,8 +16659,8 @@
         <w:spacing w:before="240" w:after="240" w:line="360" w:lineRule="auto"/>
         <w:jc w:val="both"/>
       </w:pPr>
-      <w:bookmarkStart w:id="46" w:name="_heading=h.1pxezwc" w:colFirst="0" w:colLast="0"/>
-      <w:bookmarkEnd w:id="46"/>
+      <w:bookmarkStart w:id="47" w:name="_heading=h.1pxezwc" w:colFirst="0" w:colLast="0"/>
+      <w:bookmarkEnd w:id="47"/>
       <w:r>
         <w:rPr>
           <w:rFonts w:ascii="Times New Roman" w:eastAsia="Times New Roman" w:hAnsi="Times New Roman" w:cs="Times New Roman"/>
@@ -17536,8 +16691,8 @@
         <w:spacing w:before="240" w:after="240" w:line="360" w:lineRule="auto"/>
         <w:jc w:val="both"/>
       </w:pPr>
-      <w:bookmarkStart w:id="47" w:name="_heading=h.49x2ik5" w:colFirst="0" w:colLast="0"/>
-      <w:bookmarkEnd w:id="47"/>
+      <w:bookmarkStart w:id="48" w:name="_heading=h.49x2ik5" w:colFirst="0" w:colLast="0"/>
+      <w:bookmarkEnd w:id="48"/>
       <w:r>
         <w:rPr>
           <w:rFonts w:ascii="Times New Roman" w:eastAsia="Times New Roman" w:hAnsi="Times New Roman" w:cs="Times New Roman"/>
@@ -17567,8 +16722,8 @@
         <w:spacing w:before="240" w:after="240" w:line="360" w:lineRule="auto"/>
         <w:jc w:val="both"/>
       </w:pPr>
-      <w:bookmarkStart w:id="48" w:name="_heading=h.2p2csry" w:colFirst="0" w:colLast="0"/>
-      <w:bookmarkEnd w:id="48"/>
+      <w:bookmarkStart w:id="49" w:name="_heading=h.2p2csry" w:colFirst="0" w:colLast="0"/>
+      <w:bookmarkEnd w:id="49"/>
       <w:r>
         <w:rPr>
           <w:rFonts w:ascii="Times New Roman" w:eastAsia="Times New Roman" w:hAnsi="Times New Roman" w:cs="Times New Roman"/>
@@ -17618,8 +16773,8 @@
         <w:spacing w:before="240" w:after="240" w:line="360" w:lineRule="auto"/>
         <w:jc w:val="both"/>
       </w:pPr>
-      <w:bookmarkStart w:id="49" w:name="_heading=h.147n2zr" w:colFirst="0" w:colLast="0"/>
-      <w:bookmarkEnd w:id="49"/>
+      <w:bookmarkStart w:id="50" w:name="_heading=h.147n2zr" w:colFirst="0" w:colLast="0"/>
+      <w:bookmarkEnd w:id="50"/>
       <w:r>
         <w:rPr>
           <w:rFonts w:ascii="Times New Roman" w:eastAsia="Times New Roman" w:hAnsi="Times New Roman" w:cs="Times New Roman"/>
@@ -17652,8 +16807,8 @@
           <w:lang w:val="en-US"/>
         </w:rPr>
       </w:pPr>
-      <w:bookmarkStart w:id="50" w:name="_heading=h.3o7alnk" w:colFirst="0" w:colLast="0"/>
-      <w:bookmarkEnd w:id="50"/>
+      <w:bookmarkStart w:id="51" w:name="_heading=h.3o7alnk" w:colFirst="0" w:colLast="0"/>
+      <w:bookmarkEnd w:id="51"/>
       <w:r>
         <w:rPr>
           <w:rFonts w:ascii="Times New Roman" w:eastAsia="Times New Roman" w:hAnsi="Times New Roman" w:cs="Times New Roman"/>
@@ -17711,27 +16866,7 @@
           <w:sz w:val="24"/>
           <w:szCs w:val="24"/>
         </w:rPr>
-        <w:t>DB-</w:t>
-      </w:r>
-      <w:proofErr w:type="spellStart"/>
-      <w:r>
-        <w:rPr>
-          <w:rFonts w:ascii="Times New Roman" w:eastAsia="Times New Roman" w:hAnsi="Times New Roman" w:cs="Times New Roman"/>
-          <w:color w:val="000000"/>
-          <w:sz w:val="24"/>
-          <w:szCs w:val="24"/>
-        </w:rPr>
-        <w:t>Engines</w:t>
-      </w:r>
-      <w:proofErr w:type="spellEnd"/>
-      <w:r>
-        <w:rPr>
-          <w:rFonts w:ascii="Times New Roman" w:eastAsia="Times New Roman" w:hAnsi="Times New Roman" w:cs="Times New Roman"/>
-          <w:color w:val="000000"/>
-          <w:sz w:val="24"/>
-          <w:szCs w:val="24"/>
-        </w:rPr>
-        <w:t xml:space="preserve">. (14 de </w:t>
+        <w:t xml:space="preserve">DB-Engines. (14 de </w:t>
       </w:r>
       <w:proofErr w:type="gramStart"/>
       <w:r>
@@ -17771,27 +16906,7 @@
           <w:sz w:val="24"/>
           <w:szCs w:val="24"/>
         </w:rPr>
-        <w:t xml:space="preserve"> de 2020, disponível em DB-</w:t>
-      </w:r>
-      <w:proofErr w:type="spellStart"/>
-      <w:r>
-        <w:rPr>
-          <w:rFonts w:ascii="Times New Roman" w:eastAsia="Times New Roman" w:hAnsi="Times New Roman" w:cs="Times New Roman"/>
-          <w:color w:val="000000"/>
-          <w:sz w:val="24"/>
-          <w:szCs w:val="24"/>
-        </w:rPr>
-        <w:t>Engines</w:t>
-      </w:r>
-      <w:proofErr w:type="spellEnd"/>
-      <w:r>
-        <w:rPr>
-          <w:rFonts w:ascii="Times New Roman" w:eastAsia="Times New Roman" w:hAnsi="Times New Roman" w:cs="Times New Roman"/>
-          <w:color w:val="000000"/>
-          <w:sz w:val="24"/>
-          <w:szCs w:val="24"/>
-        </w:rPr>
-        <w:t xml:space="preserve"> Ranking: https://db-engines.com/en/ranking</w:t>
+        <w:t xml:space="preserve"> de 2020, disponível em DB-Engines Ranking: https://db-engines.com/en/ranking</w:t>
       </w:r>
     </w:p>
     <w:p>
@@ -17964,6 +17079,7 @@
           <w:color w:val="000000"/>
           <w:sz w:val="24"/>
           <w:szCs w:val="24"/>
+          <w:lang w:val="en-US"/>
         </w:rPr>
         <w:t xml:space="preserve">Schwartz, B., </w:t>
       </w:r>
@@ -17974,6 +17090,7 @@
           <w:color w:val="000000"/>
           <w:sz w:val="24"/>
           <w:szCs w:val="24"/>
+          <w:lang w:val="en-US"/>
         </w:rPr>
         <w:t>Tkachenko</w:t>
       </w:r>
@@ -17984,28 +17101,9 @@
           <w:color w:val="000000"/>
           <w:sz w:val="24"/>
           <w:szCs w:val="24"/>
-        </w:rPr>
-        <w:t xml:space="preserve">, V., &amp; </w:t>
-      </w:r>
-      <w:proofErr w:type="spellStart"/>
-      <w:r>
-        <w:rPr>
-          <w:rFonts w:ascii="Times New Roman" w:eastAsia="Times New Roman" w:hAnsi="Times New Roman" w:cs="Times New Roman"/>
-          <w:color w:val="000000"/>
-          <w:sz w:val="24"/>
-          <w:szCs w:val="24"/>
-        </w:rPr>
-        <w:t>Zaitsev</w:t>
-      </w:r>
-      <w:proofErr w:type="spellEnd"/>
-      <w:r>
-        <w:rPr>
-          <w:rFonts w:ascii="Times New Roman" w:eastAsia="Times New Roman" w:hAnsi="Times New Roman" w:cs="Times New Roman"/>
-          <w:color w:val="000000"/>
-          <w:sz w:val="24"/>
-          <w:szCs w:val="24"/>
-        </w:rPr>
-        <w:t xml:space="preserve">, P. (2012). </w:t>
+          <w:lang w:val="en-US"/>
+        </w:rPr>
+        <w:t xml:space="preserve">, V., &amp; Zaitsev, P. (2012). </w:t>
       </w:r>
       <w:r>
         <w:rPr>
@@ -18026,49 +17124,16 @@
           <w:szCs w:val="24"/>
           <w:lang w:val="en-US"/>
         </w:rPr>
-        <w:t xml:space="preserve"> (Third Edition </w:t>
-      </w:r>
-      <w:proofErr w:type="gramStart"/>
-      <w:r>
-        <w:rPr>
-          <w:rFonts w:ascii="Times New Roman" w:eastAsia="Times New Roman" w:hAnsi="Times New Roman" w:cs="Times New Roman"/>
-          <w:color w:val="000000"/>
-          <w:sz w:val="24"/>
-          <w:szCs w:val="24"/>
-          <w:lang w:val="en-US"/>
-        </w:rPr>
-        <w:t>ed</w:t>
-      </w:r>
-      <w:proofErr w:type="gramEnd"/>
-      <w:r>
-        <w:rPr>
-          <w:rFonts w:ascii="Times New Roman" w:eastAsia="Times New Roman" w:hAnsi="Times New Roman" w:cs="Times New Roman"/>
-          <w:color w:val="000000"/>
-          <w:sz w:val="24"/>
-          <w:szCs w:val="24"/>
-          <w:lang w:val="en-US"/>
-        </w:rPr>
-        <w:t xml:space="preserve">.). </w:t>
-      </w:r>
-      <w:proofErr w:type="spellStart"/>
-      <w:r>
-        <w:rPr>
-          <w:rFonts w:ascii="Times New Roman" w:eastAsia="Times New Roman" w:hAnsi="Times New Roman" w:cs="Times New Roman"/>
-          <w:color w:val="000000"/>
-          <w:sz w:val="24"/>
-          <w:szCs w:val="24"/>
-        </w:rPr>
-        <w:t>Sebastopol</w:t>
-      </w:r>
-      <w:proofErr w:type="spellEnd"/>
-      <w:r>
-        <w:rPr>
-          <w:rFonts w:ascii="Times New Roman" w:eastAsia="Times New Roman" w:hAnsi="Times New Roman" w:cs="Times New Roman"/>
-          <w:color w:val="000000"/>
-          <w:sz w:val="24"/>
-          <w:szCs w:val="24"/>
-        </w:rPr>
-        <w:t xml:space="preserve">: </w:t>
+        <w:t xml:space="preserve"> (Third Edition ed.). </w:t>
+      </w:r>
+      <w:r>
+        <w:rPr>
+          <w:rFonts w:ascii="Times New Roman" w:eastAsia="Times New Roman" w:hAnsi="Times New Roman" w:cs="Times New Roman"/>
+          <w:color w:val="000000"/>
+          <w:sz w:val="24"/>
+          <w:szCs w:val="24"/>
+        </w:rPr>
+        <w:t xml:space="preserve">Sebastopol: </w:t>
       </w:r>
       <w:proofErr w:type="spellStart"/>
       <w:r>
@@ -18198,25 +17263,14 @@
           <w:szCs w:val="24"/>
         </w:rPr>
       </w:pPr>
-      <w:proofErr w:type="spellStart"/>
-      <w:r>
-        <w:rPr>
-          <w:rFonts w:ascii="Times New Roman" w:eastAsia="Times New Roman" w:hAnsi="Times New Roman" w:cs="Times New Roman"/>
-          <w:color w:val="000000"/>
-          <w:sz w:val="24"/>
-          <w:szCs w:val="24"/>
-        </w:rPr>
-        <w:t>Wikipedia</w:t>
-      </w:r>
-      <w:proofErr w:type="spellEnd"/>
-      <w:r>
-        <w:rPr>
-          <w:rFonts w:ascii="Times New Roman" w:eastAsia="Times New Roman" w:hAnsi="Times New Roman" w:cs="Times New Roman"/>
-          <w:color w:val="000000"/>
-          <w:sz w:val="24"/>
-          <w:szCs w:val="24"/>
-        </w:rPr>
-        <w:t xml:space="preserve">. (14 de </w:t>
+      <w:r>
+        <w:rPr>
+          <w:rFonts w:ascii="Times New Roman" w:eastAsia="Times New Roman" w:hAnsi="Times New Roman" w:cs="Times New Roman"/>
+          <w:color w:val="000000"/>
+          <w:sz w:val="24"/>
+          <w:szCs w:val="24"/>
+        </w:rPr>
+        <w:t xml:space="preserve">Wikipedia. (14 de </w:t>
       </w:r>
       <w:proofErr w:type="gramStart"/>
       <w:r>
@@ -18319,7 +17373,7 @@
       </w:pPr>
     </w:p>
     <w:sectPr>
-      <w:headerReference w:type="default" r:id="rId18"/>
+      <w:headerReference w:type="default" r:id="rId20"/>
       <w:type w:val="continuous"/>
       <w:pgSz w:w="11906" w:h="16838"/>
       <w:pgMar w:top="1701" w:right="1134" w:bottom="1134" w:left="1701" w:header="709" w:footer="709" w:gutter="0"/>
@@ -18331,7 +17385,7 @@
 </file>
 
 <file path=word/comments.xml><?xml version="1.0" encoding="utf-8"?>
-<w:comments xmlns:wpc="http://schemas.microsoft.com/office/word/2010/wordprocessingCanvas" xmlns:mc="http://schemas.openxmlformats.org/markup-compatibility/2006" xmlns:o="urn:schemas-microsoft-com:office:office" xmlns:r="http://schemas.openxmlformats.org/officeDocument/2006/relationships" xmlns:m="http://schemas.openxmlformats.org/officeDocument/2006/math" xmlns:v="urn:schemas-microsoft-com:vml" xmlns:wp14="http://schemas.microsoft.com/office/word/2010/wordprocessingDrawing" xmlns:wp="http://schemas.openxmlformats.org/drawingml/2006/wordprocessingDrawing" xmlns:w10="urn:schemas-microsoft-com:office:word" xmlns:w="http://schemas.openxmlformats.org/wordprocessingml/2006/main" xmlns:w14="http://schemas.microsoft.com/office/word/2010/wordml" xmlns:w15="http://schemas.microsoft.com/office/word/2012/wordml" xmlns:wpg="http://schemas.microsoft.com/office/word/2010/wordprocessingGroup" xmlns:wpi="http://schemas.microsoft.com/office/word/2010/wordprocessingInk" xmlns:wne="http://schemas.microsoft.com/office/word/2006/wordml" xmlns:wps="http://schemas.microsoft.com/office/word/2010/wordprocessingShape" mc:Ignorable="w14 w15 wp14">
+<w:comments xmlns:wpc="http://schemas.microsoft.com/office/word/2010/wordprocessingCanvas" xmlns:cx="http://schemas.microsoft.com/office/drawing/2014/chartex" xmlns:cx1="http://schemas.microsoft.com/office/drawing/2015/9/8/chartex" xmlns:cx2="http://schemas.microsoft.com/office/drawing/2015/10/21/chartex" xmlns:cx3="http://schemas.microsoft.com/office/drawing/2016/5/9/chartex" xmlns:cx4="http://schemas.microsoft.com/office/drawing/2016/5/10/chartex" xmlns:cx5="http://schemas.microsoft.com/office/drawing/2016/5/11/chartex" xmlns:cx6="http://schemas.microsoft.com/office/drawing/2016/5/12/chartex" xmlns:cx7="http://schemas.microsoft.com/office/drawing/2016/5/13/chartex" xmlns:cx8="http://schemas.microsoft.com/office/drawing/2016/5/14/chartex" xmlns:mc="http://schemas.openxmlformats.org/markup-compatibility/2006" xmlns:aink="http://schemas.microsoft.com/office/drawing/2016/ink" xmlns:am3d="http://schemas.microsoft.com/office/drawing/2017/model3d" xmlns:o="urn:schemas-microsoft-com:office:office" xmlns:r="http://schemas.openxmlformats.org/officeDocument/2006/relationships" xmlns:m="http://schemas.openxmlformats.org/officeDocument/2006/math" xmlns:v="urn:schemas-microsoft-com:vml" xmlns:wp14="http://schemas.microsoft.com/office/word/2010/wordprocessingDrawing" xmlns:wp="http://schemas.openxmlformats.org/drawingml/2006/wordprocessingDrawing" xmlns:w10="urn:schemas-microsoft-com:office:word" xmlns:w="http://schemas.openxmlformats.org/wordprocessingml/2006/main" xmlns:w14="http://schemas.microsoft.com/office/word/2010/wordml" xmlns:w15="http://schemas.microsoft.com/office/word/2012/wordml" xmlns:w16cex="http://schemas.microsoft.com/office/word/2018/wordml/cex" xmlns:w16cid="http://schemas.microsoft.com/office/word/2016/wordml/cid" xmlns:w16="http://schemas.microsoft.com/office/word/2018/wordml" xmlns:w16se="http://schemas.microsoft.com/office/word/2015/wordml/symex" xmlns:wpg="http://schemas.microsoft.com/office/word/2010/wordprocessingGroup" xmlns:wpi="http://schemas.microsoft.com/office/word/2010/wordprocessingInk" xmlns:wne="http://schemas.microsoft.com/office/word/2006/wordml" xmlns:wps="http://schemas.microsoft.com/office/word/2010/wordprocessingShape" mc:Ignorable="w14 w15 w16se w16cid w16 w16cex wp14">
   <w:comment w:id="1" w:author="JULIANA REGUEIRA BASTO DINIZ" w:date="2020-11-15T13:04:00Z" w:initials="">
     <w:p>
       <w:pPr>
@@ -18514,7 +17568,7 @@
       </w:r>
     </w:p>
   </w:comment>
-  <w:comment w:id="4" w:author="JULIANA REGUEIRA BASTO DINIZ" w:date="2020-11-15T13:05:00Z" w:initials="">
+  <w:comment w:id="4" w:author="JULIANA REGUEIRA BASTO DINIZ" w:date="2020-11-15T13:07:00Z" w:initials="">
     <w:p>
       <w:pPr>
         <w:widowControl w:val="0"/>
@@ -18536,7 +17590,7 @@
           <w:rFonts w:ascii="Arial" w:eastAsia="Arial" w:hAnsi="Arial" w:cs="Arial"/>
           <w:color w:val="000000"/>
         </w:rPr>
-        <w:t xml:space="preserve">Acho que deveria começar pelo amplo. </w:t>
+        <w:t xml:space="preserve">De acordo com dados do DB-Engines (2020), dos cinco banco de dados mais utilizados no mercado nos últimos 5 </w:t>
       </w:r>
       <w:proofErr w:type="gramStart"/>
       <w:r>
@@ -18544,7 +17598,7 @@
           <w:rFonts w:ascii="Arial" w:eastAsia="Arial" w:hAnsi="Arial" w:cs="Arial"/>
           <w:color w:val="000000"/>
         </w:rPr>
-        <w:t>Primeiro fala</w:t>
+        <w:t>anos ,</w:t>
       </w:r>
       <w:proofErr w:type="gramEnd"/>
       <w:r>
@@ -18552,16 +17606,24 @@
           <w:rFonts w:ascii="Arial" w:eastAsia="Arial" w:hAnsi="Arial" w:cs="Arial"/>
           <w:color w:val="000000"/>
         </w:rPr>
-        <w:t xml:space="preserve"> de banco de dados para depois entrar nos relacionais</w:t>
-      </w:r>
-      <w:r>
-        <w:rPr>
-          <w:rFonts w:ascii="Arial" w:eastAsia="Arial" w:hAnsi="Arial" w:cs="Arial"/>
-          <w:color w:val="000000"/>
-        </w:rPr>
-        <w:t xml:space="preserve"> </w:t>
-      </w:r>
-    </w:p>
+        <w:t xml:space="preserve"> quatro são relacionais....</w:t>
+      </w:r>
+    </w:p>
+  </w:comment>
+  <w:comment w:id="5" w:author="Alexsandro Matias de Almeida" w:date="2020-11-17T20:25:00Z" w:initials="AMdA">
+    <w:p>
+      <w:pPr>
+        <w:pStyle w:val="CommentText"/>
+      </w:pPr>
+      <w:r>
+        <w:rPr>
+          <w:rStyle w:val="CommentReference"/>
+        </w:rPr>
+        <w:annotationRef/>
+      </w:r>
+    </w:p>
+  </w:comment>
+  <w:comment w:id="6" w:author="JULIANA REGUEIRA BASTO DINIZ" w:date="2020-11-15T13:08:00Z" w:initials="">
     <w:p>
       <w:pPr>
         <w:widowControl w:val="0"/>
@@ -18578,7 +17640,16 @@
           <w:color w:val="000000"/>
         </w:rPr>
       </w:pPr>
-    </w:p>
+      <w:r>
+        <w:rPr>
+          <w:rFonts w:ascii="Arial" w:eastAsia="Arial" w:hAnsi="Arial" w:cs="Arial"/>
+          <w:color w:val="000000"/>
+        </w:rPr>
+        <w:t>observe os recuos de parágrafo</w:t>
+      </w:r>
+    </w:p>
+  </w:comment>
+  <w:comment w:id="11" w:author="JULIANA REGUEIRA BASTO DINIZ" w:date="2020-11-15T13:09:00Z" w:initials="">
     <w:p>
       <w:pPr>
         <w:widowControl w:val="0"/>
@@ -18600,43 +17671,11 @@
           <w:rFonts w:ascii="Arial" w:eastAsia="Arial" w:hAnsi="Arial" w:cs="Arial"/>
           <w:color w:val="000000"/>
         </w:rPr>
-        <w:t xml:space="preserve">– </w:t>
-      </w:r>
-      <w:proofErr w:type="gramStart"/>
-      <w:r>
-        <w:rPr>
-          <w:rFonts w:ascii="Arial" w:eastAsia="Arial" w:hAnsi="Arial" w:cs="Arial"/>
-          <w:color w:val="000000"/>
-        </w:rPr>
-        <w:t>deixar</w:t>
-      </w:r>
-      <w:proofErr w:type="gramEnd"/>
-      <w:r>
-        <w:rPr>
-          <w:rFonts w:ascii="Arial" w:eastAsia="Arial" w:hAnsi="Arial" w:cs="Arial"/>
-          <w:color w:val="000000"/>
-        </w:rPr>
-        <w:t xml:space="preserve"> mais </w:t>
-      </w:r>
-      <w:proofErr w:type="spellStart"/>
-      <w:r>
-        <w:rPr>
-          <w:rFonts w:ascii="Arial" w:eastAsia="Arial" w:hAnsi="Arial" w:cs="Arial"/>
-          <w:color w:val="000000"/>
-        </w:rPr>
-        <w:t>genericoh</w:t>
-      </w:r>
-      <w:proofErr w:type="spellEnd"/>
-      <w:r>
-        <w:rPr>
-          <w:rFonts w:ascii="Arial" w:eastAsia="Arial" w:hAnsi="Arial" w:cs="Arial"/>
-          <w:color w:val="000000"/>
-        </w:rPr>
-        <w:t xml:space="preserve"> </w:t>
+        <w:t>Analisar</w:t>
       </w:r>
     </w:p>
   </w:comment>
-  <w:comment w:id="5" w:author="JULIANA REGUEIRA BASTO DINIZ" w:date="2020-11-15T13:07:00Z" w:initials="">
+  <w:comment w:id="13" w:author="JULIANA REGUEIRA BASTO DINIZ" w:date="2020-11-15T13:10:00Z" w:initials="">
     <w:p>
       <w:pPr>
         <w:widowControl w:val="0"/>
@@ -18658,43 +17697,11 @@
           <w:rFonts w:ascii="Arial" w:eastAsia="Arial" w:hAnsi="Arial" w:cs="Arial"/>
           <w:color w:val="000000"/>
         </w:rPr>
-        <w:t>De acordo com dados do DB-</w:t>
-      </w:r>
-      <w:proofErr w:type="spellStart"/>
-      <w:r>
-        <w:rPr>
-          <w:rFonts w:ascii="Arial" w:eastAsia="Arial" w:hAnsi="Arial" w:cs="Arial"/>
-          <w:color w:val="000000"/>
-        </w:rPr>
-        <w:t>Engines</w:t>
-      </w:r>
-      <w:proofErr w:type="spellEnd"/>
-      <w:r>
-        <w:rPr>
-          <w:rFonts w:ascii="Arial" w:eastAsia="Arial" w:hAnsi="Arial" w:cs="Arial"/>
-          <w:color w:val="000000"/>
-        </w:rPr>
-        <w:t xml:space="preserve"> (2020), dos cinco banco de dados mais utilizados no mercado nos últimos 5 </w:t>
-      </w:r>
-      <w:proofErr w:type="gramStart"/>
-      <w:r>
-        <w:rPr>
-          <w:rFonts w:ascii="Arial" w:eastAsia="Arial" w:hAnsi="Arial" w:cs="Arial"/>
-          <w:color w:val="000000"/>
-        </w:rPr>
-        <w:t>anos ,</w:t>
-      </w:r>
-      <w:proofErr w:type="gramEnd"/>
-      <w:r>
-        <w:rPr>
-          <w:rFonts w:ascii="Arial" w:eastAsia="Arial" w:hAnsi="Arial" w:cs="Arial"/>
-          <w:color w:val="000000"/>
-        </w:rPr>
-        <w:t xml:space="preserve"> quatro são relacionais....</w:t>
+        <w:t>Por que já não coloca uma referência para big data e não apresenta o conceito dele aqui?</w:t>
       </w:r>
     </w:p>
   </w:comment>
-  <w:comment w:id="6" w:author="JULIANA REGUEIRA BASTO DINIZ" w:date="2020-11-15T13:08:00Z" w:initials="">
+  <w:comment w:id="14" w:author="JULIANA REGUEIRA BASTO DINIZ" w:date="2020-11-15T13:13:00Z" w:initials="">
     <w:p>
       <w:pPr>
         <w:widowControl w:val="0"/>
@@ -18711,25 +17718,16 @@
           <w:color w:val="000000"/>
         </w:rPr>
       </w:pPr>
-      <w:proofErr w:type="gramStart"/>
       <w:r>
         <w:rPr>
           <w:rFonts w:ascii="Arial" w:eastAsia="Arial" w:hAnsi="Arial" w:cs="Arial"/>
           <w:color w:val="000000"/>
         </w:rPr>
-        <w:t>observe</w:t>
-      </w:r>
-      <w:proofErr w:type="gramEnd"/>
-      <w:r>
-        <w:rPr>
-          <w:rFonts w:ascii="Arial" w:eastAsia="Arial" w:hAnsi="Arial" w:cs="Arial"/>
-          <w:color w:val="000000"/>
-        </w:rPr>
-        <w:t xml:space="preserve"> os recuos de parágrafo</w:t>
+        <w:t>isso não é justificativa. é a organização do trabalho, como ele está subdividido</w:t>
       </w:r>
     </w:p>
   </w:comment>
-  <w:comment w:id="11" w:author="JULIANA REGUEIRA BASTO DINIZ" w:date="2020-11-15T13:09:00Z" w:initials="">
+  <w:comment w:id="15" w:author="JULIANA REGUEIRA BASTO DINIZ" w:date="2020-11-15T13:16:00Z" w:initials="">
     <w:p>
       <w:pPr>
         <w:widowControl w:val="0"/>
@@ -18751,11 +17749,27 @@
           <w:rFonts w:ascii="Arial" w:eastAsia="Arial" w:hAnsi="Arial" w:cs="Arial"/>
           <w:color w:val="000000"/>
         </w:rPr>
-        <w:t>Analisar</w:t>
+        <w:t xml:space="preserve">Isso deverá ser deslocado para uma outra subseção que trará a organização do </w:t>
+      </w:r>
+      <w:proofErr w:type="gramStart"/>
+      <w:r>
+        <w:rPr>
+          <w:rFonts w:ascii="Arial" w:eastAsia="Arial" w:hAnsi="Arial" w:cs="Arial"/>
+          <w:color w:val="000000"/>
+        </w:rPr>
+        <w:t>trabalho ,</w:t>
+      </w:r>
+      <w:proofErr w:type="gramEnd"/>
+      <w:r>
+        <w:rPr>
+          <w:rFonts w:ascii="Arial" w:eastAsia="Arial" w:hAnsi="Arial" w:cs="Arial"/>
+          <w:color w:val="000000"/>
+        </w:rPr>
+        <w:t xml:space="preserve"> ao término da introdução</w:t>
       </w:r>
     </w:p>
   </w:comment>
-  <w:comment w:id="13" w:author="JULIANA REGUEIRA BASTO DINIZ" w:date="2020-11-15T13:10:00Z" w:initials="">
+  <w:comment w:id="17" w:author="JULIANA REGUEIRA BASTO DINIZ" w:date="2020-11-15T13:16:00Z" w:initials="">
     <w:p>
       <w:pPr>
         <w:widowControl w:val="0"/>
@@ -18777,11 +17791,11 @@
           <w:rFonts w:ascii="Arial" w:eastAsia="Arial" w:hAnsi="Arial" w:cs="Arial"/>
           <w:color w:val="000000"/>
         </w:rPr>
-        <w:t>Por que já não coloca uma referência para big data e não apresenta o conceito dele aqui?</w:t>
+        <w:t>Cada novo capítulo precisa iniciar numa nova página</w:t>
       </w:r>
     </w:p>
   </w:comment>
-  <w:comment w:id="14" w:author="JULIANA REGUEIRA BASTO DINIZ" w:date="2020-11-15T13:13:00Z" w:initials="">
+  <w:comment w:id="21" w:author="JULIANA REGUEIRA BASTO DINIZ" w:date="2020-11-15T13:19:00Z" w:initials="">
     <w:p>
       <w:pPr>
         <w:widowControl w:val="0"/>
@@ -18798,41 +17812,16 @@
           <w:color w:val="000000"/>
         </w:rPr>
       </w:pPr>
-      <w:proofErr w:type="gramStart"/>
       <w:r>
         <w:rPr>
           <w:rFonts w:ascii="Arial" w:eastAsia="Arial" w:hAnsi="Arial" w:cs="Arial"/>
           <w:color w:val="000000"/>
         </w:rPr>
-        <w:t>isso</w:t>
-      </w:r>
-      <w:proofErr w:type="gramEnd"/>
-      <w:r>
-        <w:rPr>
-          <w:rFonts w:ascii="Arial" w:eastAsia="Arial" w:hAnsi="Arial" w:cs="Arial"/>
-          <w:color w:val="000000"/>
-        </w:rPr>
-        <w:t xml:space="preserve"> não é justificativa. </w:t>
-      </w:r>
-      <w:proofErr w:type="gramStart"/>
-      <w:r>
-        <w:rPr>
-          <w:rFonts w:ascii="Arial" w:eastAsia="Arial" w:hAnsi="Arial" w:cs="Arial"/>
-          <w:color w:val="000000"/>
-        </w:rPr>
-        <w:t>é</w:t>
-      </w:r>
-      <w:proofErr w:type="gramEnd"/>
-      <w:r>
-        <w:rPr>
-          <w:rFonts w:ascii="Arial" w:eastAsia="Arial" w:hAnsi="Arial" w:cs="Arial"/>
-          <w:color w:val="000000"/>
-        </w:rPr>
-        <w:t xml:space="preserve"> a organização do trabalho, como ele está subdividido</w:t>
+        <w:t>determinadas</w:t>
       </w:r>
     </w:p>
   </w:comment>
-  <w:comment w:id="15" w:author="JULIANA REGUEIRA BASTO DINIZ" w:date="2020-11-15T13:16:00Z" w:initials="">
+  <w:comment w:id="34" w:author="JULIANA REGUEIRA BASTO DINIZ" w:date="2020-11-15T13:23:00Z" w:initials="">
     <w:p>
       <w:pPr>
         <w:widowControl w:val="0"/>
@@ -18854,27 +17843,11 @@
           <w:rFonts w:ascii="Arial" w:eastAsia="Arial" w:hAnsi="Arial" w:cs="Arial"/>
           <w:color w:val="000000"/>
         </w:rPr>
-        <w:t xml:space="preserve">Isso deverá ser deslocado para uma outra subseção que trará a organização do </w:t>
-      </w:r>
-      <w:proofErr w:type="gramStart"/>
-      <w:r>
-        <w:rPr>
-          <w:rFonts w:ascii="Arial" w:eastAsia="Arial" w:hAnsi="Arial" w:cs="Arial"/>
-          <w:color w:val="000000"/>
-        </w:rPr>
-        <w:t>trabalho ,</w:t>
-      </w:r>
-      <w:proofErr w:type="gramEnd"/>
-      <w:r>
-        <w:rPr>
-          <w:rFonts w:ascii="Arial" w:eastAsia="Arial" w:hAnsi="Arial" w:cs="Arial"/>
-          <w:color w:val="000000"/>
-        </w:rPr>
-        <w:t xml:space="preserve"> ao término da introdução</w:t>
+        <w:t>Não utilizar abaixo ou acima. Numerar as figuras.</w:t>
       </w:r>
     </w:p>
   </w:comment>
-  <w:comment w:id="17" w:author="JULIANA REGUEIRA BASTO DINIZ" w:date="2020-11-15T13:16:00Z" w:initials="">
+  <w:comment w:id="35" w:author="JULIANA REGUEIRA BASTO DINIZ" w:date="2020-11-15T13:27:00Z" w:initials="">
     <w:p>
       <w:pPr>
         <w:widowControl w:val="0"/>
@@ -18896,11 +17869,11 @@
           <w:rFonts w:ascii="Arial" w:eastAsia="Arial" w:hAnsi="Arial" w:cs="Arial"/>
           <w:color w:val="000000"/>
         </w:rPr>
-        <w:t>Cada novo capítulo precisa iniciar numa nova página</w:t>
+        <w:t>Esse comentário vem de onde? Porque aparece no texto destacado como um comentário?</w:t>
       </w:r>
     </w:p>
   </w:comment>
-  <w:comment w:id="19" w:author="JULIANA REGUEIRA BASTO DINIZ" w:date="2020-11-15T13:19:00Z" w:initials="">
+  <w:comment w:id="37" w:author="JULIANA REGUEIRA BASTO DINIZ" w:date="2020-11-15T13:28:00Z" w:initials="">
     <w:p>
       <w:pPr>
         <w:widowControl w:val="0"/>
@@ -18917,18 +17890,16 @@
           <w:color w:val="000000"/>
         </w:rPr>
       </w:pPr>
-      <w:proofErr w:type="gramStart"/>
       <w:r>
         <w:rPr>
           <w:rFonts w:ascii="Arial" w:eastAsia="Arial" w:hAnsi="Arial" w:cs="Arial"/>
           <w:color w:val="000000"/>
         </w:rPr>
-        <w:t>determinadas</w:t>
-      </w:r>
-      <w:proofErr w:type="gramEnd"/>
+        <w:t>iniciar numa outra página</w:t>
+      </w:r>
     </w:p>
   </w:comment>
-  <w:comment w:id="32" w:author="JULIANA REGUEIRA BASTO DINIZ" w:date="2020-11-15T13:23:00Z" w:initials="">
+  <w:comment w:id="39" w:author="JULIANA REGUEIRA BASTO DINIZ" w:date="2020-11-15T13:32:00Z" w:initials="">
     <w:p>
       <w:pPr>
         <w:widowControl w:val="0"/>
@@ -18950,11 +17921,43 @@
           <w:rFonts w:ascii="Arial" w:eastAsia="Arial" w:hAnsi="Arial" w:cs="Arial"/>
           <w:color w:val="000000"/>
         </w:rPr>
-        <w:t>Não utilizar abaixo ou acima. Numerar as figuras.</w:t>
+        <w:t xml:space="preserve">Essas são as etapas da parte prática. E a pesquisa teórica? </w:t>
+      </w:r>
+      <w:proofErr w:type="spellStart"/>
+      <w:r>
+        <w:rPr>
+          <w:rFonts w:ascii="Arial" w:eastAsia="Arial" w:hAnsi="Arial" w:cs="Arial"/>
+          <w:color w:val="000000"/>
+        </w:rPr>
+        <w:t>Talvés</w:t>
+      </w:r>
+      <w:proofErr w:type="spellEnd"/>
+      <w:r>
+        <w:rPr>
+          <w:rFonts w:ascii="Arial" w:eastAsia="Arial" w:hAnsi="Arial" w:cs="Arial"/>
+          <w:color w:val="000000"/>
+        </w:rPr>
+        <w:t xml:space="preserve"> essa parte prática pudesse ser agregada em 3 ou mais etapas e precisa colocar a parte teórica, leitura de artigos, levantamento bibliográfico</w:t>
+      </w:r>
+      <w:proofErr w:type="gramStart"/>
+      <w:r>
+        <w:rPr>
+          <w:rFonts w:ascii="Arial" w:eastAsia="Arial" w:hAnsi="Arial" w:cs="Arial"/>
+          <w:color w:val="000000"/>
+        </w:rPr>
+        <w:t>....a</w:t>
+      </w:r>
+      <w:proofErr w:type="gramEnd"/>
+      <w:r>
+        <w:rPr>
+          <w:rFonts w:ascii="Arial" w:eastAsia="Arial" w:hAnsi="Arial" w:cs="Arial"/>
+          <w:color w:val="000000"/>
+        </w:rPr>
+        <w:t xml:space="preserve"> parte da pesquisa é muito importante para um TCC, senão termina virando um relatório técnico</w:t>
       </w:r>
     </w:p>
   </w:comment>
-  <w:comment w:id="33" w:author="JULIANA REGUEIRA BASTO DINIZ" w:date="2020-11-15T13:27:00Z" w:initials="">
+  <w:comment w:id="40" w:author="JULIANA REGUEIRA BASTO DINIZ" w:date="2020-11-15T13:35:00Z" w:initials="">
     <w:p>
       <w:pPr>
         <w:widowControl w:val="0"/>
@@ -18976,11 +17979,11 @@
           <w:rFonts w:ascii="Arial" w:eastAsia="Arial" w:hAnsi="Arial" w:cs="Arial"/>
           <w:color w:val="000000"/>
         </w:rPr>
-        <w:t>Esse comentário vem de onde? Porque aparece no texto destacado como um comentário?</w:t>
+        <w:t>Para mim, essas etapas poderiam ser agregadas numa etapa denominada construção do ambiente/cenário de testes. Mas antes dela deveriam vir o levantamento bibliográfico sobre os ambientes de benchmark para desempenho de BD, Delimitação do cenário e do SGBD a ser utilizado, depois montagem ou construção do ambiente de testes e depois a coleta e análise de resultados que você chamou como Etapa 6.</w:t>
       </w:r>
     </w:p>
   </w:comment>
-  <w:comment w:id="35" w:author="JULIANA REGUEIRA BASTO DINIZ" w:date="2020-11-15T13:28:00Z" w:initials="">
+  <w:comment w:id="44" w:author="JULIANA REGUEIRA BASTO DINIZ" w:date="2020-11-15T13:37:00Z" w:initials="">
     <w:p>
       <w:pPr>
         <w:widowControl w:val="0"/>
@@ -18997,13 +18000,20 @@
           <w:color w:val="000000"/>
         </w:rPr>
       </w:pPr>
+      <w:r>
+        <w:rPr>
+          <w:rFonts w:ascii="Arial" w:eastAsia="Arial" w:hAnsi="Arial" w:cs="Arial"/>
+          <w:color w:val="000000"/>
+        </w:rPr>
+        <w:t xml:space="preserve">como essa parte já é referente ao que você fez no seu cenário deveria ser deslocado para o capítulo 4. No capítulo 3 deve ficar apenas a metodologia e no 4 toda a montagem do cenário e </w:t>
+      </w:r>
       <w:proofErr w:type="gramStart"/>
       <w:r>
         <w:rPr>
           <w:rFonts w:ascii="Arial" w:eastAsia="Arial" w:hAnsi="Arial" w:cs="Arial"/>
           <w:color w:val="000000"/>
         </w:rPr>
-        <w:t>iniciar</w:t>
+        <w:t>as análise</w:t>
       </w:r>
       <w:proofErr w:type="gramEnd"/>
       <w:r>
@@ -19011,11 +18021,9 @@
           <w:rFonts w:ascii="Arial" w:eastAsia="Arial" w:hAnsi="Arial" w:cs="Arial"/>
           <w:color w:val="000000"/>
         </w:rPr>
-        <w:t xml:space="preserve"> numa outra página</w:t>
-      </w:r>
-    </w:p>
-  </w:comment>
-  <w:comment w:id="37" w:author="JULIANA REGUEIRA BASTO DINIZ" w:date="2020-11-15T13:32:00Z" w:initials="">
+        <w:t xml:space="preserve"> e explicações do que foi feito. </w:t>
+      </w:r>
+    </w:p>
     <w:p>
       <w:pPr>
         <w:widowControl w:val="0"/>
@@ -19032,48 +18040,7 @@
           <w:color w:val="000000"/>
         </w:rPr>
       </w:pPr>
-      <w:r>
-        <w:rPr>
-          <w:rFonts w:ascii="Arial" w:eastAsia="Arial" w:hAnsi="Arial" w:cs="Arial"/>
-          <w:color w:val="000000"/>
-        </w:rPr>
-        <w:t xml:space="preserve">Essas são as etapas da parte prática. E a pesquisa teórica? </w:t>
-      </w:r>
-      <w:proofErr w:type="spellStart"/>
-      <w:r>
-        <w:rPr>
-          <w:rFonts w:ascii="Arial" w:eastAsia="Arial" w:hAnsi="Arial" w:cs="Arial"/>
-          <w:color w:val="000000"/>
-        </w:rPr>
-        <w:t>Talvés</w:t>
-      </w:r>
-      <w:proofErr w:type="spellEnd"/>
-      <w:r>
-        <w:rPr>
-          <w:rFonts w:ascii="Arial" w:eastAsia="Arial" w:hAnsi="Arial" w:cs="Arial"/>
-          <w:color w:val="000000"/>
-        </w:rPr>
-        <w:t xml:space="preserve"> essa parte prática pudesse ser agregada em 3 ou mais etapas e precisa colocar a parte teórica, leitura de artigos, levantamento </w:t>
-      </w:r>
-      <w:proofErr w:type="gramStart"/>
-      <w:r>
-        <w:rPr>
-          <w:rFonts w:ascii="Arial" w:eastAsia="Arial" w:hAnsi="Arial" w:cs="Arial"/>
-          <w:color w:val="000000"/>
-        </w:rPr>
-        <w:t>bibliográfico....</w:t>
-      </w:r>
-      <w:proofErr w:type="gramEnd"/>
-      <w:r>
-        <w:rPr>
-          <w:rFonts w:ascii="Arial" w:eastAsia="Arial" w:hAnsi="Arial" w:cs="Arial"/>
-          <w:color w:val="000000"/>
-        </w:rPr>
-        <w:t>a parte da pesquisa é muito importante para um TCC, senão termina virando um relatório técnico</w:t>
-      </w:r>
-    </w:p>
-  </w:comment>
-  <w:comment w:id="38" w:author="JULIANA REGUEIRA BASTO DINIZ" w:date="2020-11-15T13:35:00Z" w:initials="">
+    </w:p>
     <w:p>
       <w:pPr>
         <w:widowControl w:val="0"/>
@@ -19095,89 +18062,6 @@
           <w:rFonts w:ascii="Arial" w:eastAsia="Arial" w:hAnsi="Arial" w:cs="Arial"/>
           <w:color w:val="000000"/>
         </w:rPr>
-        <w:t>Para mim, essas etapas poderiam ser agregadas numa etapa denominada construção do ambiente/cenário de testes. Mas antes dela deveriam vir o levantamento bibliográfico sobre os ambientes de benchmark para desempenho de BD, Delimitação do cenário e do SGBD a ser utilizado, depois montagem ou construção do ambiente de testes e depois a coleta e análise de resultados que você chamou como Etapa 6.</w:t>
-      </w:r>
-    </w:p>
-  </w:comment>
-  <w:comment w:id="42" w:author="JULIANA REGUEIRA BASTO DINIZ" w:date="2020-11-15T13:37:00Z" w:initials="">
-    <w:p>
-      <w:pPr>
-        <w:widowControl w:val="0"/>
-        <w:pBdr>
-          <w:top w:val="nil"/>
-          <w:left w:val="nil"/>
-          <w:bottom w:val="nil"/>
-          <w:right w:val="nil"/>
-          <w:between w:val="nil"/>
-        </w:pBdr>
-        <w:spacing w:after="0" w:line="240" w:lineRule="auto"/>
-        <w:rPr>
-          <w:rFonts w:ascii="Arial" w:eastAsia="Arial" w:hAnsi="Arial" w:cs="Arial"/>
-          <w:color w:val="000000"/>
-        </w:rPr>
-      </w:pPr>
-      <w:proofErr w:type="gramStart"/>
-      <w:r>
-        <w:rPr>
-          <w:rFonts w:ascii="Arial" w:eastAsia="Arial" w:hAnsi="Arial" w:cs="Arial"/>
-          <w:color w:val="000000"/>
-        </w:rPr>
-        <w:t>como</w:t>
-      </w:r>
-      <w:proofErr w:type="gramEnd"/>
-      <w:r>
-        <w:rPr>
-          <w:rFonts w:ascii="Arial" w:eastAsia="Arial" w:hAnsi="Arial" w:cs="Arial"/>
-          <w:color w:val="000000"/>
-        </w:rPr>
-        <w:t xml:space="preserve"> essa parte já é referente ao que você fez no seu cenário deveria ser deslocado para o capítulo 4. No capítulo 3 deve ficar apenas a metodologia e no 4 toda a montagem do cenário e as análise e explicações do que foi feito.</w:t>
-      </w:r>
-      <w:r>
-        <w:rPr>
-          <w:rFonts w:ascii="Arial" w:eastAsia="Arial" w:hAnsi="Arial" w:cs="Arial"/>
-          <w:color w:val="000000"/>
-        </w:rPr>
-        <w:t xml:space="preserve"> </w:t>
-      </w:r>
-    </w:p>
-    <w:p>
-      <w:pPr>
-        <w:widowControl w:val="0"/>
-        <w:pBdr>
-          <w:top w:val="nil"/>
-          <w:left w:val="nil"/>
-          <w:bottom w:val="nil"/>
-          <w:right w:val="nil"/>
-          <w:between w:val="nil"/>
-        </w:pBdr>
-        <w:spacing w:after="0" w:line="240" w:lineRule="auto"/>
-        <w:rPr>
-          <w:rFonts w:ascii="Arial" w:eastAsia="Arial" w:hAnsi="Arial" w:cs="Arial"/>
-          <w:color w:val="000000"/>
-        </w:rPr>
-      </w:pPr>
-    </w:p>
-    <w:p>
-      <w:pPr>
-        <w:widowControl w:val="0"/>
-        <w:pBdr>
-          <w:top w:val="nil"/>
-          <w:left w:val="nil"/>
-          <w:bottom w:val="nil"/>
-          <w:right w:val="nil"/>
-          <w:between w:val="nil"/>
-        </w:pBdr>
-        <w:spacing w:after="0" w:line="240" w:lineRule="auto"/>
-        <w:rPr>
-          <w:rFonts w:ascii="Arial" w:eastAsia="Arial" w:hAnsi="Arial" w:cs="Arial"/>
-          <w:color w:val="000000"/>
-        </w:rPr>
-      </w:pPr>
-      <w:r>
-        <w:rPr>
-          <w:rFonts w:ascii="Arial" w:eastAsia="Arial" w:hAnsi="Arial" w:cs="Arial"/>
-          <w:color w:val="000000"/>
-        </w:rPr>
         <w:t>Foi limitado do prazo de entrega deste trabalho.</w:t>
       </w:r>
     </w:p>
@@ -19186,18 +18070,18 @@
 </file>
 
 <file path=word/commentsExtended.xml><?xml version="1.0" encoding="utf-8"?>
-<w15:commentsEx xmlns:wpc="http://schemas.microsoft.com/office/word/2010/wordprocessingCanvas" xmlns:mc="http://schemas.openxmlformats.org/markup-compatibility/2006" xmlns:o="urn:schemas-microsoft-com:office:office" xmlns:r="http://schemas.openxmlformats.org/officeDocument/2006/relationships" xmlns:m="http://schemas.openxmlformats.org/officeDocument/2006/math" xmlns:v="urn:schemas-microsoft-com:vml" xmlns:wp14="http://schemas.microsoft.com/office/word/2010/wordprocessingDrawing" xmlns:wp="http://schemas.openxmlformats.org/drawingml/2006/wordprocessingDrawing" xmlns:w10="urn:schemas-microsoft-com:office:word" xmlns:w="http://schemas.openxmlformats.org/wordprocessingml/2006/main" xmlns:w14="http://schemas.microsoft.com/office/word/2010/wordml" xmlns:w15="http://schemas.microsoft.com/office/word/2012/wordml" xmlns:wpg="http://schemas.microsoft.com/office/word/2010/wordprocessingGroup" xmlns:wpi="http://schemas.microsoft.com/office/word/2010/wordprocessingInk" xmlns:wne="http://schemas.microsoft.com/office/word/2006/wordml" xmlns:wps="http://schemas.microsoft.com/office/word/2010/wordprocessingShape" mc:Ignorable="w14 w15 wp14">
-  <w15:commentEx w15:paraId="0000021F" w15:done="0"/>
+<w15:commentsEx xmlns:wpc="http://schemas.microsoft.com/office/word/2010/wordprocessingCanvas" xmlns:cx="http://schemas.microsoft.com/office/drawing/2014/chartex" xmlns:cx1="http://schemas.microsoft.com/office/drawing/2015/9/8/chartex" xmlns:cx2="http://schemas.microsoft.com/office/drawing/2015/10/21/chartex" xmlns:cx3="http://schemas.microsoft.com/office/drawing/2016/5/9/chartex" xmlns:cx4="http://schemas.microsoft.com/office/drawing/2016/5/10/chartex" xmlns:cx5="http://schemas.microsoft.com/office/drawing/2016/5/11/chartex" xmlns:cx6="http://schemas.microsoft.com/office/drawing/2016/5/12/chartex" xmlns:cx7="http://schemas.microsoft.com/office/drawing/2016/5/13/chartex" xmlns:cx8="http://schemas.microsoft.com/office/drawing/2016/5/14/chartex" xmlns:mc="http://schemas.openxmlformats.org/markup-compatibility/2006" xmlns:aink="http://schemas.microsoft.com/office/drawing/2016/ink" xmlns:am3d="http://schemas.microsoft.com/office/drawing/2017/model3d" xmlns:o="urn:schemas-microsoft-com:office:office" xmlns:r="http://schemas.openxmlformats.org/officeDocument/2006/relationships" xmlns:m="http://schemas.openxmlformats.org/officeDocument/2006/math" xmlns:v="urn:schemas-microsoft-com:vml" xmlns:wp14="http://schemas.microsoft.com/office/word/2010/wordprocessingDrawing" xmlns:wp="http://schemas.openxmlformats.org/drawingml/2006/wordprocessingDrawing" xmlns:w10="urn:schemas-microsoft-com:office:word" xmlns:w="http://schemas.openxmlformats.org/wordprocessingml/2006/main" xmlns:w14="http://schemas.microsoft.com/office/word/2010/wordml" xmlns:w15="http://schemas.microsoft.com/office/word/2012/wordml" xmlns:w16cex="http://schemas.microsoft.com/office/word/2018/wordml/cex" xmlns:w16cid="http://schemas.microsoft.com/office/word/2016/wordml/cid" xmlns:w16="http://schemas.microsoft.com/office/word/2018/wordml" xmlns:w16se="http://schemas.microsoft.com/office/word/2015/wordml/symex" xmlns:wpg="http://schemas.microsoft.com/office/word/2010/wordprocessingGroup" xmlns:wpi="http://schemas.microsoft.com/office/word/2010/wordprocessingInk" xmlns:wne="http://schemas.microsoft.com/office/word/2006/wordml" xmlns:wps="http://schemas.microsoft.com/office/word/2010/wordprocessingShape" mc:Ignorable="w14 w15 w16se w16cid w16 w16cex wp14">
+  <w15:commentEx w15:paraId="0000021F" w15:done="1"/>
   <w15:commentEx w15:paraId="47442B9D" w15:done="0"/>
-  <w15:commentEx w15:paraId="00000218" w15:done="0"/>
-  <w15:commentEx w15:paraId="0000021A" w15:done="0"/>
-  <w15:commentEx w15:paraId="00000229" w15:done="0"/>
-  <w15:commentEx w15:paraId="00000226" w15:done="0"/>
+  <w15:commentEx w15:paraId="0000021A" w15:done="1"/>
+  <w15:commentEx w15:paraId="71644CB6" w15:paraIdParent="0000021A" w15:done="1"/>
+  <w15:commentEx w15:paraId="00000229" w15:done="1"/>
+  <w15:commentEx w15:paraId="00000226" w15:done="1"/>
   <w15:commentEx w15:paraId="0000021D" w15:done="0"/>
-  <w15:commentEx w15:paraId="00000221" w15:done="0"/>
-  <w15:commentEx w15:paraId="00000222" w15:paraIdParent="00000221" w15:done="0"/>
-  <w15:commentEx w15:paraId="0000021B" w15:done="0"/>
-  <w15:commentEx w15:paraId="00000220" w15:done="0"/>
+  <w15:commentEx w15:paraId="00000221" w15:done="1"/>
+  <w15:commentEx w15:paraId="00000222" w15:paraIdParent="00000221" w15:done="1"/>
+  <w15:commentEx w15:paraId="0000021B" w15:done="1"/>
+  <w15:commentEx w15:paraId="00000220" w15:done="1"/>
   <w15:commentEx w15:paraId="00000219" w15:done="0"/>
   <w15:commentEx w15:paraId="00000227" w15:done="0"/>
   <w15:commentEx w15:paraId="00000228" w15:done="0"/>
@@ -19207,8 +18091,36 @@
 </w15:commentsEx>
 </file>
 
+<file path=word/commentsExtensible.xml><?xml version="1.0" encoding="utf-8"?>
+<w16cex:commentsExtensible xmlns:wpc="http://schemas.microsoft.com/office/word/2010/wordprocessingCanvas" xmlns:cx="http://schemas.microsoft.com/office/drawing/2014/chartex" xmlns:cx1="http://schemas.microsoft.com/office/drawing/2015/9/8/chartex" xmlns:cx2="http://schemas.microsoft.com/office/drawing/2015/10/21/chartex" xmlns:cx3="http://schemas.microsoft.com/office/drawing/2016/5/9/chartex" xmlns:cx4="http://schemas.microsoft.com/office/drawing/2016/5/10/chartex" xmlns:cx5="http://schemas.microsoft.com/office/drawing/2016/5/11/chartex" xmlns:cx6="http://schemas.microsoft.com/office/drawing/2016/5/12/chartex" xmlns:cx7="http://schemas.microsoft.com/office/drawing/2016/5/13/chartex" xmlns:cx8="http://schemas.microsoft.com/office/drawing/2016/5/14/chartex" xmlns:mc="http://schemas.openxmlformats.org/markup-compatibility/2006" xmlns:aink="http://schemas.microsoft.com/office/drawing/2016/ink" xmlns:am3d="http://schemas.microsoft.com/office/drawing/2017/model3d" xmlns:o="urn:schemas-microsoft-com:office:office" xmlns:r="http://schemas.openxmlformats.org/officeDocument/2006/relationships" xmlns:m="http://schemas.openxmlformats.org/officeDocument/2006/math" xmlns:v="urn:schemas-microsoft-com:vml" xmlns:wp14="http://schemas.microsoft.com/office/word/2010/wordprocessingDrawing" xmlns:wp="http://schemas.openxmlformats.org/drawingml/2006/wordprocessingDrawing" xmlns:w10="urn:schemas-microsoft-com:office:word" xmlns:w="http://schemas.openxmlformats.org/wordprocessingml/2006/main" xmlns:w14="http://schemas.microsoft.com/office/word/2010/wordml" xmlns:w15="http://schemas.microsoft.com/office/word/2012/wordml" xmlns:w16cex="http://schemas.microsoft.com/office/word/2018/wordml/cex" xmlns:w16cid="http://schemas.microsoft.com/office/word/2016/wordml/cid" xmlns:w16="http://schemas.microsoft.com/office/word/2018/wordml" xmlns:w16se="http://schemas.microsoft.com/office/word/2015/wordml/symex" xmlns:wpg="http://schemas.microsoft.com/office/word/2010/wordprocessingGroup" xmlns:wpi="http://schemas.microsoft.com/office/word/2010/wordprocessingInk" xmlns:wne="http://schemas.microsoft.com/office/word/2006/wordml" xmlns:wps="http://schemas.microsoft.com/office/word/2010/wordprocessingShape" mc:Ignorable="w14 w15 w16se w16cid w16 w16cex wp14">
+  <w16cex:commentExtensible w16cex:durableId="235EB03E" w16cex:dateUtc="2020-11-17T23:25:00Z"/>
+</w16cex:commentsExtensible>
+</file>
+
+<file path=word/commentsIds.xml><?xml version="1.0" encoding="utf-8"?>
+<w16cid:commentsIds xmlns:wpc="http://schemas.microsoft.com/office/word/2010/wordprocessingCanvas" xmlns:cx="http://schemas.microsoft.com/office/drawing/2014/chartex" xmlns:cx1="http://schemas.microsoft.com/office/drawing/2015/9/8/chartex" xmlns:cx2="http://schemas.microsoft.com/office/drawing/2015/10/21/chartex" xmlns:cx3="http://schemas.microsoft.com/office/drawing/2016/5/9/chartex" xmlns:cx4="http://schemas.microsoft.com/office/drawing/2016/5/10/chartex" xmlns:cx5="http://schemas.microsoft.com/office/drawing/2016/5/11/chartex" xmlns:cx6="http://schemas.microsoft.com/office/drawing/2016/5/12/chartex" xmlns:cx7="http://schemas.microsoft.com/office/drawing/2016/5/13/chartex" xmlns:cx8="http://schemas.microsoft.com/office/drawing/2016/5/14/chartex" xmlns:mc="http://schemas.openxmlformats.org/markup-compatibility/2006" xmlns:aink="http://schemas.microsoft.com/office/drawing/2016/ink" xmlns:am3d="http://schemas.microsoft.com/office/drawing/2017/model3d" xmlns:o="urn:schemas-microsoft-com:office:office" xmlns:r="http://schemas.openxmlformats.org/officeDocument/2006/relationships" xmlns:m="http://schemas.openxmlformats.org/officeDocument/2006/math" xmlns:v="urn:schemas-microsoft-com:vml" xmlns:wp14="http://schemas.microsoft.com/office/word/2010/wordprocessingDrawing" xmlns:wp="http://schemas.openxmlformats.org/drawingml/2006/wordprocessingDrawing" xmlns:w10="urn:schemas-microsoft-com:office:word" xmlns:w="http://schemas.openxmlformats.org/wordprocessingml/2006/main" xmlns:w14="http://schemas.microsoft.com/office/word/2010/wordml" xmlns:w15="http://schemas.microsoft.com/office/word/2012/wordml" xmlns:w16cex="http://schemas.microsoft.com/office/word/2018/wordml/cex" xmlns:w16cid="http://schemas.microsoft.com/office/word/2016/wordml/cid" xmlns:w16="http://schemas.microsoft.com/office/word/2018/wordml" xmlns:w16se="http://schemas.microsoft.com/office/word/2015/wordml/symex" xmlns:wpg="http://schemas.microsoft.com/office/word/2010/wordprocessingGroup" xmlns:wpi="http://schemas.microsoft.com/office/word/2010/wordprocessingInk" xmlns:wne="http://schemas.microsoft.com/office/word/2006/wordml" xmlns:wps="http://schemas.microsoft.com/office/word/2010/wordprocessingShape" mc:Ignorable="w14 w15 w16se w16cid w16 w16cex wp14">
+  <w16cid:commentId w16cid:paraId="0000021F" w16cid:durableId="235EAEC4"/>
+  <w16cid:commentId w16cid:paraId="47442B9D" w16cid:durableId="235EAEC3"/>
+  <w16cid:commentId w16cid:paraId="0000021A" w16cid:durableId="235EAEC1"/>
+  <w16cid:commentId w16cid:paraId="71644CB6" w16cid:durableId="235EB03E"/>
+  <w16cid:commentId w16cid:paraId="00000229" w16cid:durableId="235EAEC0"/>
+  <w16cid:commentId w16cid:paraId="00000226" w16cid:durableId="235EAEBF"/>
+  <w16cid:commentId w16cid:paraId="0000021D" w16cid:durableId="235EAEBE"/>
+  <w16cid:commentId w16cid:paraId="00000221" w16cid:durableId="235EAEBD"/>
+  <w16cid:commentId w16cid:paraId="00000222" w16cid:durableId="235EAEBC"/>
+  <w16cid:commentId w16cid:paraId="0000021B" w16cid:durableId="235EAEBB"/>
+  <w16cid:commentId w16cid:paraId="00000220" w16cid:durableId="235EAEBA"/>
+  <w16cid:commentId w16cid:paraId="00000219" w16cid:durableId="235EAEB9"/>
+  <w16cid:commentId w16cid:paraId="00000227" w16cid:durableId="235EAEB8"/>
+  <w16cid:commentId w16cid:paraId="00000228" w16cid:durableId="235EAEB7"/>
+  <w16cid:commentId w16cid:paraId="00000223" w16cid:durableId="235EAEB6"/>
+  <w16cid:commentId w16cid:paraId="00000225" w16cid:durableId="235EAEB5"/>
+  <w16cid:commentId w16cid:paraId="0000021C" w16cid:durableId="235EAEB4"/>
+</w16cid:commentsIds>
+</file>
+
 <file path=word/endnotes.xml><?xml version="1.0" encoding="utf-8"?>
-<w:endnotes xmlns:wpc="http://schemas.microsoft.com/office/word/2010/wordprocessingCanvas" xmlns:mc="http://schemas.openxmlformats.org/markup-compatibility/2006" xmlns:o="urn:schemas-microsoft-com:office:office" xmlns:r="http://schemas.openxmlformats.org/officeDocument/2006/relationships" xmlns:m="http://schemas.openxmlformats.org/officeDocument/2006/math" xmlns:v="urn:schemas-microsoft-com:vml" xmlns:wp14="http://schemas.microsoft.com/office/word/2010/wordprocessingDrawing" xmlns:wp="http://schemas.openxmlformats.org/drawingml/2006/wordprocessingDrawing" xmlns:w10="urn:schemas-microsoft-com:office:word" xmlns:w="http://schemas.openxmlformats.org/wordprocessingml/2006/main" xmlns:w14="http://schemas.microsoft.com/office/word/2010/wordml" xmlns:w15="http://schemas.microsoft.com/office/word/2012/wordml" xmlns:wpg="http://schemas.microsoft.com/office/word/2010/wordprocessingGroup" xmlns:wpi="http://schemas.microsoft.com/office/word/2010/wordprocessingInk" xmlns:wne="http://schemas.microsoft.com/office/word/2006/wordml" xmlns:wps="http://schemas.microsoft.com/office/word/2010/wordprocessingShape" mc:Ignorable="w14 w15 wp14">
+<w:endnotes xmlns:wpc="http://schemas.microsoft.com/office/word/2010/wordprocessingCanvas" xmlns:cx="http://schemas.microsoft.com/office/drawing/2014/chartex" xmlns:cx1="http://schemas.microsoft.com/office/drawing/2015/9/8/chartex" xmlns:cx2="http://schemas.microsoft.com/office/drawing/2015/10/21/chartex" xmlns:cx3="http://schemas.microsoft.com/office/drawing/2016/5/9/chartex" xmlns:cx4="http://schemas.microsoft.com/office/drawing/2016/5/10/chartex" xmlns:cx5="http://schemas.microsoft.com/office/drawing/2016/5/11/chartex" xmlns:cx6="http://schemas.microsoft.com/office/drawing/2016/5/12/chartex" xmlns:cx7="http://schemas.microsoft.com/office/drawing/2016/5/13/chartex" xmlns:cx8="http://schemas.microsoft.com/office/drawing/2016/5/14/chartex" xmlns:mc="http://schemas.openxmlformats.org/markup-compatibility/2006" xmlns:aink="http://schemas.microsoft.com/office/drawing/2016/ink" xmlns:am3d="http://schemas.microsoft.com/office/drawing/2017/model3d" xmlns:o="urn:schemas-microsoft-com:office:office" xmlns:r="http://schemas.openxmlformats.org/officeDocument/2006/relationships" xmlns:m="http://schemas.openxmlformats.org/officeDocument/2006/math" xmlns:v="urn:schemas-microsoft-com:vml" xmlns:wp14="http://schemas.microsoft.com/office/word/2010/wordprocessingDrawing" xmlns:wp="http://schemas.openxmlformats.org/drawingml/2006/wordprocessingDrawing" xmlns:w10="urn:schemas-microsoft-com:office:word" xmlns:w="http://schemas.openxmlformats.org/wordprocessingml/2006/main" xmlns:w14="http://schemas.microsoft.com/office/word/2010/wordml" xmlns:w15="http://schemas.microsoft.com/office/word/2012/wordml" xmlns:w16cex="http://schemas.microsoft.com/office/word/2018/wordml/cex" xmlns:w16cid="http://schemas.microsoft.com/office/word/2016/wordml/cid" xmlns:w16="http://schemas.microsoft.com/office/word/2018/wordml" xmlns:w16se="http://schemas.microsoft.com/office/word/2015/wordml/symex" xmlns:wpg="http://schemas.microsoft.com/office/word/2010/wordprocessingGroup" xmlns:wpi="http://schemas.microsoft.com/office/word/2010/wordprocessingInk" xmlns:wne="http://schemas.microsoft.com/office/word/2006/wordml" xmlns:wps="http://schemas.microsoft.com/office/word/2010/wordprocessingShape" mc:Ignorable="w14 w15 w16se w16cid w16 w16cex wp14">
   <w:endnote w:type="separator" w:id="-1">
     <w:p>
       <w:pPr>
@@ -19233,7 +18145,7 @@
 </file>
 
 <file path=word/footer1.xml><?xml version="1.0" encoding="utf-8"?>
-<w:ftr xmlns:wpc="http://schemas.microsoft.com/office/word/2010/wordprocessingCanvas" xmlns:mc="http://schemas.openxmlformats.org/markup-compatibility/2006" xmlns:o="urn:schemas-microsoft-com:office:office" xmlns:r="http://schemas.openxmlformats.org/officeDocument/2006/relationships" xmlns:m="http://schemas.openxmlformats.org/officeDocument/2006/math" xmlns:v="urn:schemas-microsoft-com:vml" xmlns:wp14="http://schemas.microsoft.com/office/word/2010/wordprocessingDrawing" xmlns:wp="http://schemas.openxmlformats.org/drawingml/2006/wordprocessingDrawing" xmlns:w10="urn:schemas-microsoft-com:office:word" xmlns:w="http://schemas.openxmlformats.org/wordprocessingml/2006/main" xmlns:w14="http://schemas.microsoft.com/office/word/2010/wordml" xmlns:w15="http://schemas.microsoft.com/office/word/2012/wordml" xmlns:wpg="http://schemas.microsoft.com/office/word/2010/wordprocessingGroup" xmlns:wpi="http://schemas.microsoft.com/office/word/2010/wordprocessingInk" xmlns:wne="http://schemas.microsoft.com/office/word/2006/wordml" xmlns:wps="http://schemas.microsoft.com/office/word/2010/wordprocessingShape" mc:Ignorable="w14 w15 wp14">
+<w:ftr xmlns:wpc="http://schemas.microsoft.com/office/word/2010/wordprocessingCanvas" xmlns:cx="http://schemas.microsoft.com/office/drawing/2014/chartex" xmlns:cx1="http://schemas.microsoft.com/office/drawing/2015/9/8/chartex" xmlns:cx2="http://schemas.microsoft.com/office/drawing/2015/10/21/chartex" xmlns:cx3="http://schemas.microsoft.com/office/drawing/2016/5/9/chartex" xmlns:cx4="http://schemas.microsoft.com/office/drawing/2016/5/10/chartex" xmlns:cx5="http://schemas.microsoft.com/office/drawing/2016/5/11/chartex" xmlns:cx6="http://schemas.microsoft.com/office/drawing/2016/5/12/chartex" xmlns:cx7="http://schemas.microsoft.com/office/drawing/2016/5/13/chartex" xmlns:cx8="http://schemas.microsoft.com/office/drawing/2016/5/14/chartex" xmlns:mc="http://schemas.openxmlformats.org/markup-compatibility/2006" xmlns:aink="http://schemas.microsoft.com/office/drawing/2016/ink" xmlns:am3d="http://schemas.microsoft.com/office/drawing/2017/model3d" xmlns:o="urn:schemas-microsoft-com:office:office" xmlns:r="http://schemas.openxmlformats.org/officeDocument/2006/relationships" xmlns:m="http://schemas.openxmlformats.org/officeDocument/2006/math" xmlns:v="urn:schemas-microsoft-com:vml" xmlns:wp14="http://schemas.microsoft.com/office/word/2010/wordprocessingDrawing" xmlns:wp="http://schemas.openxmlformats.org/drawingml/2006/wordprocessingDrawing" xmlns:w10="urn:schemas-microsoft-com:office:word" xmlns:w="http://schemas.openxmlformats.org/wordprocessingml/2006/main" xmlns:w14="http://schemas.microsoft.com/office/word/2010/wordml" xmlns:w15="http://schemas.microsoft.com/office/word/2012/wordml" xmlns:w16cex="http://schemas.microsoft.com/office/word/2018/wordml/cex" xmlns:w16cid="http://schemas.microsoft.com/office/word/2016/wordml/cid" xmlns:w16="http://schemas.microsoft.com/office/word/2018/wordml" xmlns:w16se="http://schemas.microsoft.com/office/word/2015/wordml/symex" xmlns:wpg="http://schemas.microsoft.com/office/word/2010/wordprocessingGroup" xmlns:wpi="http://schemas.microsoft.com/office/word/2010/wordprocessingInk" xmlns:wne="http://schemas.microsoft.com/office/word/2006/wordml" xmlns:wps="http://schemas.microsoft.com/office/word/2010/wordprocessingShape" mc:Ignorable="w14 w15 w16se w16cid w16 w16cex wp14">
   <w:p>
     <w:pPr>
       <w:pBdr>
@@ -19257,7 +18169,7 @@
 </file>
 
 <file path=word/footer2.xml><?xml version="1.0" encoding="utf-8"?>
-<w:ftr xmlns:wpc="http://schemas.microsoft.com/office/word/2010/wordprocessingCanvas" xmlns:mc="http://schemas.openxmlformats.org/markup-compatibility/2006" xmlns:o="urn:schemas-microsoft-com:office:office" xmlns:r="http://schemas.openxmlformats.org/officeDocument/2006/relationships" xmlns:m="http://schemas.openxmlformats.org/officeDocument/2006/math" xmlns:v="urn:schemas-microsoft-com:vml" xmlns:wp14="http://schemas.microsoft.com/office/word/2010/wordprocessingDrawing" xmlns:wp="http://schemas.openxmlformats.org/drawingml/2006/wordprocessingDrawing" xmlns:w10="urn:schemas-microsoft-com:office:word" xmlns:w="http://schemas.openxmlformats.org/wordprocessingml/2006/main" xmlns:w14="http://schemas.microsoft.com/office/word/2010/wordml" xmlns:w15="http://schemas.microsoft.com/office/word/2012/wordml" xmlns:wpg="http://schemas.microsoft.com/office/word/2010/wordprocessingGroup" xmlns:wpi="http://schemas.microsoft.com/office/word/2010/wordprocessingInk" xmlns:wne="http://schemas.microsoft.com/office/word/2006/wordml" xmlns:wps="http://schemas.microsoft.com/office/word/2010/wordprocessingShape" mc:Ignorable="w14 w15 wp14">
+<w:ftr xmlns:wpc="http://schemas.microsoft.com/office/word/2010/wordprocessingCanvas" xmlns:cx="http://schemas.microsoft.com/office/drawing/2014/chartex" xmlns:cx1="http://schemas.microsoft.com/office/drawing/2015/9/8/chartex" xmlns:cx2="http://schemas.microsoft.com/office/drawing/2015/10/21/chartex" xmlns:cx3="http://schemas.microsoft.com/office/drawing/2016/5/9/chartex" xmlns:cx4="http://schemas.microsoft.com/office/drawing/2016/5/10/chartex" xmlns:cx5="http://schemas.microsoft.com/office/drawing/2016/5/11/chartex" xmlns:cx6="http://schemas.microsoft.com/office/drawing/2016/5/12/chartex" xmlns:cx7="http://schemas.microsoft.com/office/drawing/2016/5/13/chartex" xmlns:cx8="http://schemas.microsoft.com/office/drawing/2016/5/14/chartex" xmlns:mc="http://schemas.openxmlformats.org/markup-compatibility/2006" xmlns:aink="http://schemas.microsoft.com/office/drawing/2016/ink" xmlns:am3d="http://schemas.microsoft.com/office/drawing/2017/model3d" xmlns:o="urn:schemas-microsoft-com:office:office" xmlns:r="http://schemas.openxmlformats.org/officeDocument/2006/relationships" xmlns:m="http://schemas.openxmlformats.org/officeDocument/2006/math" xmlns:v="urn:schemas-microsoft-com:vml" xmlns:wp14="http://schemas.microsoft.com/office/word/2010/wordprocessingDrawing" xmlns:wp="http://schemas.openxmlformats.org/drawingml/2006/wordprocessingDrawing" xmlns:w10="urn:schemas-microsoft-com:office:word" xmlns:w="http://schemas.openxmlformats.org/wordprocessingml/2006/main" xmlns:w14="http://schemas.microsoft.com/office/word/2010/wordml" xmlns:w15="http://schemas.microsoft.com/office/word/2012/wordml" xmlns:w16cex="http://schemas.microsoft.com/office/word/2018/wordml/cex" xmlns:w16cid="http://schemas.microsoft.com/office/word/2016/wordml/cid" xmlns:w16="http://schemas.microsoft.com/office/word/2018/wordml" xmlns:w16se="http://schemas.microsoft.com/office/word/2015/wordml/symex" xmlns:wpg="http://schemas.microsoft.com/office/word/2010/wordprocessingGroup" xmlns:wpi="http://schemas.microsoft.com/office/word/2010/wordprocessingInk" xmlns:wne="http://schemas.microsoft.com/office/word/2006/wordml" xmlns:wps="http://schemas.microsoft.com/office/word/2010/wordprocessingShape" mc:Ignorable="w14 w15 w16se w16cid w16 w16cex wp14">
   <w:p>
     <w:pPr>
       <w:pBdr>
@@ -19281,7 +18193,7 @@
 </file>
 
 <file path=word/footer3.xml><?xml version="1.0" encoding="utf-8"?>
-<w:ftr xmlns:wpc="http://schemas.microsoft.com/office/word/2010/wordprocessingCanvas" xmlns:mc="http://schemas.openxmlformats.org/markup-compatibility/2006" xmlns:o="urn:schemas-microsoft-com:office:office" xmlns:r="http://schemas.openxmlformats.org/officeDocument/2006/relationships" xmlns:m="http://schemas.openxmlformats.org/officeDocument/2006/math" xmlns:v="urn:schemas-microsoft-com:vml" xmlns:wp14="http://schemas.microsoft.com/office/word/2010/wordprocessingDrawing" xmlns:wp="http://schemas.openxmlformats.org/drawingml/2006/wordprocessingDrawing" xmlns:w10="urn:schemas-microsoft-com:office:word" xmlns:w="http://schemas.openxmlformats.org/wordprocessingml/2006/main" xmlns:w14="http://schemas.microsoft.com/office/word/2010/wordml" xmlns:w15="http://schemas.microsoft.com/office/word/2012/wordml" xmlns:wpg="http://schemas.microsoft.com/office/word/2010/wordprocessingGroup" xmlns:wpi="http://schemas.microsoft.com/office/word/2010/wordprocessingInk" xmlns:wne="http://schemas.microsoft.com/office/word/2006/wordml" xmlns:wps="http://schemas.microsoft.com/office/word/2010/wordprocessingShape" mc:Ignorable="w14 w15 wp14">
+<w:ftr xmlns:wpc="http://schemas.microsoft.com/office/word/2010/wordprocessingCanvas" xmlns:cx="http://schemas.microsoft.com/office/drawing/2014/chartex" xmlns:cx1="http://schemas.microsoft.com/office/drawing/2015/9/8/chartex" xmlns:cx2="http://schemas.microsoft.com/office/drawing/2015/10/21/chartex" xmlns:cx3="http://schemas.microsoft.com/office/drawing/2016/5/9/chartex" xmlns:cx4="http://schemas.microsoft.com/office/drawing/2016/5/10/chartex" xmlns:cx5="http://schemas.microsoft.com/office/drawing/2016/5/11/chartex" xmlns:cx6="http://schemas.microsoft.com/office/drawing/2016/5/12/chartex" xmlns:cx7="http://schemas.microsoft.com/office/drawing/2016/5/13/chartex" xmlns:cx8="http://schemas.microsoft.com/office/drawing/2016/5/14/chartex" xmlns:mc="http://schemas.openxmlformats.org/markup-compatibility/2006" xmlns:aink="http://schemas.microsoft.com/office/drawing/2016/ink" xmlns:am3d="http://schemas.microsoft.com/office/drawing/2017/model3d" xmlns:o="urn:schemas-microsoft-com:office:office" xmlns:r="http://schemas.openxmlformats.org/officeDocument/2006/relationships" xmlns:m="http://schemas.openxmlformats.org/officeDocument/2006/math" xmlns:v="urn:schemas-microsoft-com:vml" xmlns:wp14="http://schemas.microsoft.com/office/word/2010/wordprocessingDrawing" xmlns:wp="http://schemas.openxmlformats.org/drawingml/2006/wordprocessingDrawing" xmlns:w10="urn:schemas-microsoft-com:office:word" xmlns:w="http://schemas.openxmlformats.org/wordprocessingml/2006/main" xmlns:w14="http://schemas.microsoft.com/office/word/2010/wordml" xmlns:w15="http://schemas.microsoft.com/office/word/2012/wordml" xmlns:w16cex="http://schemas.microsoft.com/office/word/2018/wordml/cex" xmlns:w16cid="http://schemas.microsoft.com/office/word/2016/wordml/cid" xmlns:w16="http://schemas.microsoft.com/office/word/2018/wordml" xmlns:w16se="http://schemas.microsoft.com/office/word/2015/wordml/symex" xmlns:wpg="http://schemas.microsoft.com/office/word/2010/wordprocessingGroup" xmlns:wpi="http://schemas.microsoft.com/office/word/2010/wordprocessingInk" xmlns:wne="http://schemas.microsoft.com/office/word/2006/wordml" xmlns:wps="http://schemas.microsoft.com/office/word/2010/wordprocessingShape" mc:Ignorable="w14 w15 w16se w16cid w16 w16cex wp14">
   <w:p>
     <w:pPr>
       <w:pBdr>
@@ -19305,7 +18217,7 @@
 </file>
 
 <file path=word/footnotes.xml><?xml version="1.0" encoding="utf-8"?>
-<w:footnotes xmlns:wpc="http://schemas.microsoft.com/office/word/2010/wordprocessingCanvas" xmlns:mc="http://schemas.openxmlformats.org/markup-compatibility/2006" xmlns:o="urn:schemas-microsoft-com:office:office" xmlns:r="http://schemas.openxmlformats.org/officeDocument/2006/relationships" xmlns:m="http://schemas.openxmlformats.org/officeDocument/2006/math" xmlns:v="urn:schemas-microsoft-com:vml" xmlns:wp14="http://schemas.microsoft.com/office/word/2010/wordprocessingDrawing" xmlns:wp="http://schemas.openxmlformats.org/drawingml/2006/wordprocessingDrawing" xmlns:w10="urn:schemas-microsoft-com:office:word" xmlns:w="http://schemas.openxmlformats.org/wordprocessingml/2006/main" xmlns:w14="http://schemas.microsoft.com/office/word/2010/wordml" xmlns:w15="http://schemas.microsoft.com/office/word/2012/wordml" xmlns:wpg="http://schemas.microsoft.com/office/word/2010/wordprocessingGroup" xmlns:wpi="http://schemas.microsoft.com/office/word/2010/wordprocessingInk" xmlns:wne="http://schemas.microsoft.com/office/word/2006/wordml" xmlns:wps="http://schemas.microsoft.com/office/word/2010/wordprocessingShape" mc:Ignorable="w14 w15 wp14">
+<w:footnotes xmlns:wpc="http://schemas.microsoft.com/office/word/2010/wordprocessingCanvas" xmlns:cx="http://schemas.microsoft.com/office/drawing/2014/chartex" xmlns:cx1="http://schemas.microsoft.com/office/drawing/2015/9/8/chartex" xmlns:cx2="http://schemas.microsoft.com/office/drawing/2015/10/21/chartex" xmlns:cx3="http://schemas.microsoft.com/office/drawing/2016/5/9/chartex" xmlns:cx4="http://schemas.microsoft.com/office/drawing/2016/5/10/chartex" xmlns:cx5="http://schemas.microsoft.com/office/drawing/2016/5/11/chartex" xmlns:cx6="http://schemas.microsoft.com/office/drawing/2016/5/12/chartex" xmlns:cx7="http://schemas.microsoft.com/office/drawing/2016/5/13/chartex" xmlns:cx8="http://schemas.microsoft.com/office/drawing/2016/5/14/chartex" xmlns:mc="http://schemas.openxmlformats.org/markup-compatibility/2006" xmlns:aink="http://schemas.microsoft.com/office/drawing/2016/ink" xmlns:am3d="http://schemas.microsoft.com/office/drawing/2017/model3d" xmlns:o="urn:schemas-microsoft-com:office:office" xmlns:r="http://schemas.openxmlformats.org/officeDocument/2006/relationships" xmlns:m="http://schemas.openxmlformats.org/officeDocument/2006/math" xmlns:v="urn:schemas-microsoft-com:vml" xmlns:wp14="http://schemas.microsoft.com/office/word/2010/wordprocessingDrawing" xmlns:wp="http://schemas.openxmlformats.org/drawingml/2006/wordprocessingDrawing" xmlns:w10="urn:schemas-microsoft-com:office:word" xmlns:w="http://schemas.openxmlformats.org/wordprocessingml/2006/main" xmlns:w14="http://schemas.microsoft.com/office/word/2010/wordml" xmlns:w15="http://schemas.microsoft.com/office/word/2012/wordml" xmlns:w16cex="http://schemas.microsoft.com/office/word/2018/wordml/cex" xmlns:w16cid="http://schemas.microsoft.com/office/word/2016/wordml/cid" xmlns:w16="http://schemas.microsoft.com/office/word/2018/wordml" xmlns:w16se="http://schemas.microsoft.com/office/word/2015/wordml/symex" xmlns:wpg="http://schemas.microsoft.com/office/word/2010/wordprocessingGroup" xmlns:wpi="http://schemas.microsoft.com/office/word/2010/wordprocessingInk" xmlns:wne="http://schemas.microsoft.com/office/word/2006/wordml" xmlns:wps="http://schemas.microsoft.com/office/word/2010/wordprocessingShape" mc:Ignorable="w14 w15 w16se w16cid w16 w16cex wp14">
   <w:footnote w:type="separator" w:id="-1">
     <w:p>
       <w:pPr>
@@ -19330,7 +18242,7 @@
 </file>
 
 <file path=word/header1.xml><?xml version="1.0" encoding="utf-8"?>
-<w:hdr xmlns:wpc="http://schemas.microsoft.com/office/word/2010/wordprocessingCanvas" xmlns:mc="http://schemas.openxmlformats.org/markup-compatibility/2006" xmlns:o="urn:schemas-microsoft-com:office:office" xmlns:r="http://schemas.openxmlformats.org/officeDocument/2006/relationships" xmlns:m="http://schemas.openxmlformats.org/officeDocument/2006/math" xmlns:v="urn:schemas-microsoft-com:vml" xmlns:wp14="http://schemas.microsoft.com/office/word/2010/wordprocessingDrawing" xmlns:wp="http://schemas.openxmlformats.org/drawingml/2006/wordprocessingDrawing" xmlns:w10="urn:schemas-microsoft-com:office:word" xmlns:w="http://schemas.openxmlformats.org/wordprocessingml/2006/main" xmlns:w14="http://schemas.microsoft.com/office/word/2010/wordml" xmlns:w15="http://schemas.microsoft.com/office/word/2012/wordml" xmlns:wpg="http://schemas.microsoft.com/office/word/2010/wordprocessingGroup" xmlns:wpi="http://schemas.microsoft.com/office/word/2010/wordprocessingInk" xmlns:wne="http://schemas.microsoft.com/office/word/2006/wordml" xmlns:wps="http://schemas.microsoft.com/office/word/2010/wordprocessingShape" mc:Ignorable="w14 w15 wp14">
+<w:hdr xmlns:wpc="http://schemas.microsoft.com/office/word/2010/wordprocessingCanvas" xmlns:cx="http://schemas.microsoft.com/office/drawing/2014/chartex" xmlns:cx1="http://schemas.microsoft.com/office/drawing/2015/9/8/chartex" xmlns:cx2="http://schemas.microsoft.com/office/drawing/2015/10/21/chartex" xmlns:cx3="http://schemas.microsoft.com/office/drawing/2016/5/9/chartex" xmlns:cx4="http://schemas.microsoft.com/office/drawing/2016/5/10/chartex" xmlns:cx5="http://schemas.microsoft.com/office/drawing/2016/5/11/chartex" xmlns:cx6="http://schemas.microsoft.com/office/drawing/2016/5/12/chartex" xmlns:cx7="http://schemas.microsoft.com/office/drawing/2016/5/13/chartex" xmlns:cx8="http://schemas.microsoft.com/office/drawing/2016/5/14/chartex" xmlns:mc="http://schemas.openxmlformats.org/markup-compatibility/2006" xmlns:aink="http://schemas.microsoft.com/office/drawing/2016/ink" xmlns:am3d="http://schemas.microsoft.com/office/drawing/2017/model3d" xmlns:o="urn:schemas-microsoft-com:office:office" xmlns:r="http://schemas.openxmlformats.org/officeDocument/2006/relationships" xmlns:m="http://schemas.openxmlformats.org/officeDocument/2006/math" xmlns:v="urn:schemas-microsoft-com:vml" xmlns:wp14="http://schemas.microsoft.com/office/word/2010/wordprocessingDrawing" xmlns:wp="http://schemas.openxmlformats.org/drawingml/2006/wordprocessingDrawing" xmlns:w10="urn:schemas-microsoft-com:office:word" xmlns:w="http://schemas.openxmlformats.org/wordprocessingml/2006/main" xmlns:w14="http://schemas.microsoft.com/office/word/2010/wordml" xmlns:w15="http://schemas.microsoft.com/office/word/2012/wordml" xmlns:w16cex="http://schemas.microsoft.com/office/word/2018/wordml/cex" xmlns:w16cid="http://schemas.microsoft.com/office/word/2016/wordml/cid" xmlns:w16="http://schemas.microsoft.com/office/word/2018/wordml" xmlns:w16se="http://schemas.microsoft.com/office/word/2015/wordml/symex" xmlns:wpg="http://schemas.microsoft.com/office/word/2010/wordprocessingGroup" xmlns:wpi="http://schemas.microsoft.com/office/word/2010/wordprocessingInk" xmlns:wne="http://schemas.microsoft.com/office/word/2006/wordml" xmlns:wps="http://schemas.microsoft.com/office/word/2010/wordprocessingShape" mc:Ignorable="w14 w15 w16se w16cid w16 w16cex wp14">
   <w:p>
     <w:pPr>
       <w:pBdr>
@@ -19354,7 +18266,7 @@
 </file>
 
 <file path=word/header2.xml><?xml version="1.0" encoding="utf-8"?>
-<w:hdr xmlns:wpc="http://schemas.microsoft.com/office/word/2010/wordprocessingCanvas" xmlns:mc="http://schemas.openxmlformats.org/markup-compatibility/2006" xmlns:o="urn:schemas-microsoft-com:office:office" xmlns:r="http://schemas.openxmlformats.org/officeDocument/2006/relationships" xmlns:m="http://schemas.openxmlformats.org/officeDocument/2006/math" xmlns:v="urn:schemas-microsoft-com:vml" xmlns:wp14="http://schemas.microsoft.com/office/word/2010/wordprocessingDrawing" xmlns:wp="http://schemas.openxmlformats.org/drawingml/2006/wordprocessingDrawing" xmlns:w10="urn:schemas-microsoft-com:office:word" xmlns:w="http://schemas.openxmlformats.org/wordprocessingml/2006/main" xmlns:w14="http://schemas.microsoft.com/office/word/2010/wordml" xmlns:w15="http://schemas.microsoft.com/office/word/2012/wordml" xmlns:wpg="http://schemas.microsoft.com/office/word/2010/wordprocessingGroup" xmlns:wpi="http://schemas.microsoft.com/office/word/2010/wordprocessingInk" xmlns:wne="http://schemas.microsoft.com/office/word/2006/wordml" xmlns:wps="http://schemas.microsoft.com/office/word/2010/wordprocessingShape" mc:Ignorable="w14 w15 wp14">
+<w:hdr xmlns:wpc="http://schemas.microsoft.com/office/word/2010/wordprocessingCanvas" xmlns:cx="http://schemas.microsoft.com/office/drawing/2014/chartex" xmlns:cx1="http://schemas.microsoft.com/office/drawing/2015/9/8/chartex" xmlns:cx2="http://schemas.microsoft.com/office/drawing/2015/10/21/chartex" xmlns:cx3="http://schemas.microsoft.com/office/drawing/2016/5/9/chartex" xmlns:cx4="http://schemas.microsoft.com/office/drawing/2016/5/10/chartex" xmlns:cx5="http://schemas.microsoft.com/office/drawing/2016/5/11/chartex" xmlns:cx6="http://schemas.microsoft.com/office/drawing/2016/5/12/chartex" xmlns:cx7="http://schemas.microsoft.com/office/drawing/2016/5/13/chartex" xmlns:cx8="http://schemas.microsoft.com/office/drawing/2016/5/14/chartex" xmlns:mc="http://schemas.openxmlformats.org/markup-compatibility/2006" xmlns:aink="http://schemas.microsoft.com/office/drawing/2016/ink" xmlns:am3d="http://schemas.microsoft.com/office/drawing/2017/model3d" xmlns:o="urn:schemas-microsoft-com:office:office" xmlns:r="http://schemas.openxmlformats.org/officeDocument/2006/relationships" xmlns:m="http://schemas.openxmlformats.org/officeDocument/2006/math" xmlns:v="urn:schemas-microsoft-com:vml" xmlns:wp14="http://schemas.microsoft.com/office/word/2010/wordprocessingDrawing" xmlns:wp="http://schemas.openxmlformats.org/drawingml/2006/wordprocessingDrawing" xmlns:w10="urn:schemas-microsoft-com:office:word" xmlns:w="http://schemas.openxmlformats.org/wordprocessingml/2006/main" xmlns:w14="http://schemas.microsoft.com/office/word/2010/wordml" xmlns:w15="http://schemas.microsoft.com/office/word/2012/wordml" xmlns:w16cex="http://schemas.microsoft.com/office/word/2018/wordml/cex" xmlns:w16cid="http://schemas.microsoft.com/office/word/2016/wordml/cid" xmlns:w16="http://schemas.microsoft.com/office/word/2018/wordml" xmlns:w16se="http://schemas.microsoft.com/office/word/2015/wordml/symex" xmlns:wpg="http://schemas.microsoft.com/office/word/2010/wordprocessingGroup" xmlns:wpi="http://schemas.microsoft.com/office/word/2010/wordprocessingInk" xmlns:wne="http://schemas.microsoft.com/office/word/2006/wordml" xmlns:wps="http://schemas.microsoft.com/office/word/2010/wordprocessingShape" mc:Ignorable="w14 w15 w16se w16cid w16 w16cex wp14">
   <w:p>
     <w:pPr>
       <w:pBdr>
@@ -19399,7 +18311,7 @@
 </file>
 
 <file path=word/header3.xml><?xml version="1.0" encoding="utf-8"?>
-<w:hdr xmlns:wpc="http://schemas.microsoft.com/office/word/2010/wordprocessingCanvas" xmlns:mc="http://schemas.openxmlformats.org/markup-compatibility/2006" xmlns:o="urn:schemas-microsoft-com:office:office" xmlns:r="http://schemas.openxmlformats.org/officeDocument/2006/relationships" xmlns:m="http://schemas.openxmlformats.org/officeDocument/2006/math" xmlns:v="urn:schemas-microsoft-com:vml" xmlns:wp14="http://schemas.microsoft.com/office/word/2010/wordprocessingDrawing" xmlns:wp="http://schemas.openxmlformats.org/drawingml/2006/wordprocessingDrawing" xmlns:w10="urn:schemas-microsoft-com:office:word" xmlns:w="http://schemas.openxmlformats.org/wordprocessingml/2006/main" xmlns:w14="http://schemas.microsoft.com/office/word/2010/wordml" xmlns:w15="http://schemas.microsoft.com/office/word/2012/wordml" xmlns:wpg="http://schemas.microsoft.com/office/word/2010/wordprocessingGroup" xmlns:wpi="http://schemas.microsoft.com/office/word/2010/wordprocessingInk" xmlns:wne="http://schemas.microsoft.com/office/word/2006/wordml" xmlns:wps="http://schemas.microsoft.com/office/word/2010/wordprocessingShape" mc:Ignorable="w14 w15 wp14">
+<w:hdr xmlns:wpc="http://schemas.microsoft.com/office/word/2010/wordprocessingCanvas" xmlns:cx="http://schemas.microsoft.com/office/drawing/2014/chartex" xmlns:cx1="http://schemas.microsoft.com/office/drawing/2015/9/8/chartex" xmlns:cx2="http://schemas.microsoft.com/office/drawing/2015/10/21/chartex" xmlns:cx3="http://schemas.microsoft.com/office/drawing/2016/5/9/chartex" xmlns:cx4="http://schemas.microsoft.com/office/drawing/2016/5/10/chartex" xmlns:cx5="http://schemas.microsoft.com/office/drawing/2016/5/11/chartex" xmlns:cx6="http://schemas.microsoft.com/office/drawing/2016/5/12/chartex" xmlns:cx7="http://schemas.microsoft.com/office/drawing/2016/5/13/chartex" xmlns:cx8="http://schemas.microsoft.com/office/drawing/2016/5/14/chartex" xmlns:mc="http://schemas.openxmlformats.org/markup-compatibility/2006" xmlns:aink="http://schemas.microsoft.com/office/drawing/2016/ink" xmlns:am3d="http://schemas.microsoft.com/office/drawing/2017/model3d" xmlns:o="urn:schemas-microsoft-com:office:office" xmlns:r="http://schemas.openxmlformats.org/officeDocument/2006/relationships" xmlns:m="http://schemas.openxmlformats.org/officeDocument/2006/math" xmlns:v="urn:schemas-microsoft-com:vml" xmlns:wp14="http://schemas.microsoft.com/office/word/2010/wordprocessingDrawing" xmlns:wp="http://schemas.openxmlformats.org/drawingml/2006/wordprocessingDrawing" xmlns:w10="urn:schemas-microsoft-com:office:word" xmlns:w="http://schemas.openxmlformats.org/wordprocessingml/2006/main" xmlns:w14="http://schemas.microsoft.com/office/word/2010/wordml" xmlns:w15="http://schemas.microsoft.com/office/word/2012/wordml" xmlns:w16cex="http://schemas.microsoft.com/office/word/2018/wordml/cex" xmlns:w16cid="http://schemas.microsoft.com/office/word/2016/wordml/cid" xmlns:w16="http://schemas.microsoft.com/office/word/2018/wordml" xmlns:w16se="http://schemas.microsoft.com/office/word/2015/wordml/symex" xmlns:wpg="http://schemas.microsoft.com/office/word/2010/wordprocessingGroup" xmlns:wpi="http://schemas.microsoft.com/office/word/2010/wordprocessingInk" xmlns:wne="http://schemas.microsoft.com/office/word/2006/wordml" xmlns:wps="http://schemas.microsoft.com/office/word/2010/wordprocessingShape" mc:Ignorable="w14 w15 w16se w16cid w16 w16cex wp14">
   <w:p>
     <w:pPr>
       <w:pBdr>
@@ -19423,7 +18335,7 @@
 </file>
 
 <file path=word/header4.xml><?xml version="1.0" encoding="utf-8"?>
-<w:hdr xmlns:wpc="http://schemas.microsoft.com/office/word/2010/wordprocessingCanvas" xmlns:mc="http://schemas.openxmlformats.org/markup-compatibility/2006" xmlns:o="urn:schemas-microsoft-com:office:office" xmlns:r="http://schemas.openxmlformats.org/officeDocument/2006/relationships" xmlns:m="http://schemas.openxmlformats.org/officeDocument/2006/math" xmlns:v="urn:schemas-microsoft-com:vml" xmlns:wp14="http://schemas.microsoft.com/office/word/2010/wordprocessingDrawing" xmlns:wp="http://schemas.openxmlformats.org/drawingml/2006/wordprocessingDrawing" xmlns:w10="urn:schemas-microsoft-com:office:word" xmlns:w="http://schemas.openxmlformats.org/wordprocessingml/2006/main" xmlns:w14="http://schemas.microsoft.com/office/word/2010/wordml" xmlns:w15="http://schemas.microsoft.com/office/word/2012/wordml" xmlns:wpg="http://schemas.microsoft.com/office/word/2010/wordprocessingGroup" xmlns:wpi="http://schemas.microsoft.com/office/word/2010/wordprocessingInk" xmlns:wne="http://schemas.microsoft.com/office/word/2006/wordml" xmlns:wps="http://schemas.microsoft.com/office/word/2010/wordprocessingShape" mc:Ignorable="w14 w15 wp14">
+<w:hdr xmlns:wpc="http://schemas.microsoft.com/office/word/2010/wordprocessingCanvas" xmlns:cx="http://schemas.microsoft.com/office/drawing/2014/chartex" xmlns:cx1="http://schemas.microsoft.com/office/drawing/2015/9/8/chartex" xmlns:cx2="http://schemas.microsoft.com/office/drawing/2015/10/21/chartex" xmlns:cx3="http://schemas.microsoft.com/office/drawing/2016/5/9/chartex" xmlns:cx4="http://schemas.microsoft.com/office/drawing/2016/5/10/chartex" xmlns:cx5="http://schemas.microsoft.com/office/drawing/2016/5/11/chartex" xmlns:cx6="http://schemas.microsoft.com/office/drawing/2016/5/12/chartex" xmlns:cx7="http://schemas.microsoft.com/office/drawing/2016/5/13/chartex" xmlns:cx8="http://schemas.microsoft.com/office/drawing/2016/5/14/chartex" xmlns:mc="http://schemas.openxmlformats.org/markup-compatibility/2006" xmlns:aink="http://schemas.microsoft.com/office/drawing/2016/ink" xmlns:am3d="http://schemas.microsoft.com/office/drawing/2017/model3d" xmlns:o="urn:schemas-microsoft-com:office:office" xmlns:r="http://schemas.openxmlformats.org/officeDocument/2006/relationships" xmlns:m="http://schemas.openxmlformats.org/officeDocument/2006/math" xmlns:v="urn:schemas-microsoft-com:vml" xmlns:wp14="http://schemas.microsoft.com/office/word/2010/wordprocessingDrawing" xmlns:wp="http://schemas.openxmlformats.org/drawingml/2006/wordprocessingDrawing" xmlns:w10="urn:schemas-microsoft-com:office:word" xmlns:w="http://schemas.openxmlformats.org/wordprocessingml/2006/main" xmlns:w14="http://schemas.microsoft.com/office/word/2010/wordml" xmlns:w15="http://schemas.microsoft.com/office/word/2012/wordml" xmlns:w16cex="http://schemas.microsoft.com/office/word/2018/wordml/cex" xmlns:w16cid="http://schemas.microsoft.com/office/word/2016/wordml/cid" xmlns:w16="http://schemas.microsoft.com/office/word/2018/wordml" xmlns:w16se="http://schemas.microsoft.com/office/word/2015/wordml/symex" xmlns:wpg="http://schemas.microsoft.com/office/word/2010/wordprocessingGroup" xmlns:wpi="http://schemas.microsoft.com/office/word/2010/wordprocessingInk" xmlns:wne="http://schemas.microsoft.com/office/word/2006/wordml" xmlns:wps="http://schemas.microsoft.com/office/word/2010/wordprocessingShape" mc:Ignorable="w14 w15 w16se w16cid w16 w16cex wp14">
   <w:p>
     <w:pPr>
       <w:pBdr>
@@ -19505,7 +18417,7 @@
 </file>
 
 <file path=word/numbering.xml><?xml version="1.0" encoding="utf-8"?>
-<w:numbering xmlns:wpc="http://schemas.microsoft.com/office/word/2010/wordprocessingCanvas" xmlns:mc="http://schemas.openxmlformats.org/markup-compatibility/2006" xmlns:o="urn:schemas-microsoft-com:office:office" xmlns:r="http://schemas.openxmlformats.org/officeDocument/2006/relationships" xmlns:m="http://schemas.openxmlformats.org/officeDocument/2006/math" xmlns:v="urn:schemas-microsoft-com:vml" xmlns:wp14="http://schemas.microsoft.com/office/word/2010/wordprocessingDrawing" xmlns:wp="http://schemas.openxmlformats.org/drawingml/2006/wordprocessingDrawing" xmlns:w10="urn:schemas-microsoft-com:office:word" xmlns:w="http://schemas.openxmlformats.org/wordprocessingml/2006/main" xmlns:w14="http://schemas.microsoft.com/office/word/2010/wordml" xmlns:w15="http://schemas.microsoft.com/office/word/2012/wordml" xmlns:wpg="http://schemas.microsoft.com/office/word/2010/wordprocessingGroup" xmlns:wpi="http://schemas.microsoft.com/office/word/2010/wordprocessingInk" xmlns:wne="http://schemas.microsoft.com/office/word/2006/wordml" xmlns:wps="http://schemas.microsoft.com/office/word/2010/wordprocessingShape" mc:Ignorable="w14 w15 wp14">
+<w:numbering xmlns:wpc="http://schemas.microsoft.com/office/word/2010/wordprocessingCanvas" xmlns:cx="http://schemas.microsoft.com/office/drawing/2014/chartex" xmlns:cx1="http://schemas.microsoft.com/office/drawing/2015/9/8/chartex" xmlns:cx2="http://schemas.microsoft.com/office/drawing/2015/10/21/chartex" xmlns:cx3="http://schemas.microsoft.com/office/drawing/2016/5/9/chartex" xmlns:cx4="http://schemas.microsoft.com/office/drawing/2016/5/10/chartex" xmlns:cx5="http://schemas.microsoft.com/office/drawing/2016/5/11/chartex" xmlns:cx6="http://schemas.microsoft.com/office/drawing/2016/5/12/chartex" xmlns:cx7="http://schemas.microsoft.com/office/drawing/2016/5/13/chartex" xmlns:cx8="http://schemas.microsoft.com/office/drawing/2016/5/14/chartex" xmlns:mc="http://schemas.openxmlformats.org/markup-compatibility/2006" xmlns:aink="http://schemas.microsoft.com/office/drawing/2016/ink" xmlns:am3d="http://schemas.microsoft.com/office/drawing/2017/model3d" xmlns:o="urn:schemas-microsoft-com:office:office" xmlns:r="http://schemas.openxmlformats.org/officeDocument/2006/relationships" xmlns:m="http://schemas.openxmlformats.org/officeDocument/2006/math" xmlns:v="urn:schemas-microsoft-com:vml" xmlns:wp14="http://schemas.microsoft.com/office/word/2010/wordprocessingDrawing" xmlns:wp="http://schemas.openxmlformats.org/drawingml/2006/wordprocessingDrawing" xmlns:w10="urn:schemas-microsoft-com:office:word" xmlns:w="http://schemas.openxmlformats.org/wordprocessingml/2006/main" xmlns:w14="http://schemas.microsoft.com/office/word/2010/wordml" xmlns:w15="http://schemas.microsoft.com/office/word/2012/wordml" xmlns:w16cex="http://schemas.microsoft.com/office/word/2018/wordml/cex" xmlns:w16cid="http://schemas.microsoft.com/office/word/2016/wordml/cid" xmlns:w16="http://schemas.microsoft.com/office/word/2018/wordml" xmlns:w16se="http://schemas.microsoft.com/office/word/2015/wordml/symex" xmlns:wpg="http://schemas.microsoft.com/office/word/2010/wordprocessingGroup" xmlns:wpi="http://schemas.microsoft.com/office/word/2010/wordprocessingInk" xmlns:wne="http://schemas.microsoft.com/office/word/2006/wordml" xmlns:wps="http://schemas.microsoft.com/office/word/2010/wordprocessingShape" mc:Ignorable="w14 w15 w16se w16cid w16 w16cex wp14">
   <w:abstractNum w:abstractNumId="0" w15:restartNumberingAfterBreak="0">
     <w:nsid w:val="15593B61"/>
     <w:multiLevelType w:val="multilevel"/>
@@ -20650,8 +19562,16 @@
 </w:numbering>
 </file>
 
+<file path=word/people.xml><?xml version="1.0" encoding="utf-8"?>
+<w15:people xmlns:wpc="http://schemas.microsoft.com/office/word/2010/wordprocessingCanvas" xmlns:cx="http://schemas.microsoft.com/office/drawing/2014/chartex" xmlns:cx1="http://schemas.microsoft.com/office/drawing/2015/9/8/chartex" xmlns:cx2="http://schemas.microsoft.com/office/drawing/2015/10/21/chartex" xmlns:cx3="http://schemas.microsoft.com/office/drawing/2016/5/9/chartex" xmlns:cx4="http://schemas.microsoft.com/office/drawing/2016/5/10/chartex" xmlns:cx5="http://schemas.microsoft.com/office/drawing/2016/5/11/chartex" xmlns:cx6="http://schemas.microsoft.com/office/drawing/2016/5/12/chartex" xmlns:cx7="http://schemas.microsoft.com/office/drawing/2016/5/13/chartex" xmlns:cx8="http://schemas.microsoft.com/office/drawing/2016/5/14/chartex" xmlns:mc="http://schemas.openxmlformats.org/markup-compatibility/2006" xmlns:aink="http://schemas.microsoft.com/office/drawing/2016/ink" xmlns:am3d="http://schemas.microsoft.com/office/drawing/2017/model3d" xmlns:o="urn:schemas-microsoft-com:office:office" xmlns:r="http://schemas.openxmlformats.org/officeDocument/2006/relationships" xmlns:m="http://schemas.openxmlformats.org/officeDocument/2006/math" xmlns:v="urn:schemas-microsoft-com:vml" xmlns:wp14="http://schemas.microsoft.com/office/word/2010/wordprocessingDrawing" xmlns:wp="http://schemas.openxmlformats.org/drawingml/2006/wordprocessingDrawing" xmlns:w10="urn:schemas-microsoft-com:office:word" xmlns:w="http://schemas.openxmlformats.org/wordprocessingml/2006/main" xmlns:w14="http://schemas.microsoft.com/office/word/2010/wordml" xmlns:w15="http://schemas.microsoft.com/office/word/2012/wordml" xmlns:w16cex="http://schemas.microsoft.com/office/word/2018/wordml/cex" xmlns:w16cid="http://schemas.microsoft.com/office/word/2016/wordml/cid" xmlns:w16="http://schemas.microsoft.com/office/word/2018/wordml" xmlns:w16se="http://schemas.microsoft.com/office/word/2015/wordml/symex" xmlns:wpg="http://schemas.microsoft.com/office/word/2010/wordprocessingGroup" xmlns:wpi="http://schemas.microsoft.com/office/word/2010/wordprocessingInk" xmlns:wne="http://schemas.microsoft.com/office/word/2006/wordml" xmlns:wps="http://schemas.microsoft.com/office/word/2010/wordprocessingShape" mc:Ignorable="w14 w15 w16se w16cid w16 w16cex wp14">
+  <w15:person w15:author="Alexsandro Matias de Almeida">
+    <w15:presenceInfo w15:providerId="Windows Live" w15:userId="7bac6c4a4b4f10e4"/>
+  </w15:person>
+</w15:people>
+</file>
+
 <file path=word/styles.xml><?xml version="1.0" encoding="utf-8"?>
-<w:styles xmlns:mc="http://schemas.openxmlformats.org/markup-compatibility/2006" xmlns:r="http://schemas.openxmlformats.org/officeDocument/2006/relationships" xmlns:w="http://schemas.openxmlformats.org/wordprocessingml/2006/main" xmlns:w14="http://schemas.microsoft.com/office/word/2010/wordml" xmlns:w15="http://schemas.microsoft.com/office/word/2012/wordml" mc:Ignorable="w14 w15">
+<w:styles xmlns:mc="http://schemas.openxmlformats.org/markup-compatibility/2006" xmlns:r="http://schemas.openxmlformats.org/officeDocument/2006/relationships" xmlns:w="http://schemas.openxmlformats.org/wordprocessingml/2006/main" xmlns:w14="http://schemas.microsoft.com/office/word/2010/wordml" xmlns:w15="http://schemas.microsoft.com/office/word/2012/wordml" xmlns:w16cex="http://schemas.microsoft.com/office/word/2018/wordml/cex" xmlns:w16cid="http://schemas.microsoft.com/office/word/2016/wordml/cid" xmlns:w16="http://schemas.microsoft.com/office/word/2018/wordml" xmlns:w16se="http://schemas.microsoft.com/office/word/2015/wordml/symex" mc:Ignorable="w14 w15 w16se w16cid w16 w16cex">
   <w:docDefaults>
     <w:rPrDefault>
       <w:rPr>
@@ -20667,7 +19587,7 @@
       </w:pPr>
     </w:pPrDefault>
   </w:docDefaults>
-  <w:latentStyles w:defLockedState="0" w:defUIPriority="99" w:defSemiHidden="0" w:defUnhideWhenUsed="0" w:defQFormat="0" w:count="371">
+  <w:latentStyles w:defLockedState="0" w:defUIPriority="99" w:defSemiHidden="0" w:defUnhideWhenUsed="0" w:defQFormat="0" w:count="376">
     <w:lsdException w:name="Normal" w:uiPriority="0" w:qFormat="1"/>
     <w:lsdException w:name="heading 1" w:uiPriority="9" w:qFormat="1"/>
     <w:lsdException w:name="heading 2" w:semiHidden="1" w:uiPriority="9" w:unhideWhenUsed="1" w:qFormat="1"/>
@@ -20773,7 +19693,6 @@
     <w:lsdException w:name="HTML Sample" w:semiHidden="1" w:unhideWhenUsed="1"/>
     <w:lsdException w:name="HTML Typewriter" w:semiHidden="1" w:unhideWhenUsed="1"/>
     <w:lsdException w:name="HTML Variable" w:semiHidden="1" w:unhideWhenUsed="1"/>
-    <w:lsdException w:name="Normal Table" w:semiHidden="1" w:unhideWhenUsed="1"/>
     <w:lsdException w:name="annotation subject" w:semiHidden="1" w:unhideWhenUsed="1"/>
     <w:lsdException w:name="No List" w:semiHidden="1" w:unhideWhenUsed="1"/>
     <w:lsdException w:name="Outline List 1" w:semiHidden="1" w:unhideWhenUsed="1"/>
@@ -20816,11 +19735,8 @@
     <w:lsdException w:name="Table Contemporary" w:semiHidden="1" w:unhideWhenUsed="1"/>
     <w:lsdException w:name="Table Elegant" w:semiHidden="1" w:unhideWhenUsed="1"/>
     <w:lsdException w:name="Table Professional" w:semiHidden="1" w:unhideWhenUsed="1"/>
-    <w:lsdException w:name="Table Subtle 1" w:semiHidden="1" w:unhideWhenUsed="1"/>
     <w:lsdException w:name="Table Subtle 2" w:semiHidden="1" w:unhideWhenUsed="1"/>
     <w:lsdException w:name="Table Web 1" w:semiHidden="1" w:unhideWhenUsed="1"/>
-    <w:lsdException w:name="Table Web 2" w:semiHidden="1" w:unhideWhenUsed="1"/>
-    <w:lsdException w:name="Table Web 3" w:semiHidden="1" w:unhideWhenUsed="1"/>
     <w:lsdException w:name="Balloon Text" w:semiHidden="1" w:unhideWhenUsed="1"/>
     <w:lsdException w:name="Table Grid" w:uiPriority="39"/>
     <w:lsdException w:name="Table Theme" w:semiHidden="1" w:unhideWhenUsed="1"/>
@@ -21039,11 +19955,16 @@
     <w:lsdException w:name="List Table 5 Dark Accent 6" w:uiPriority="50"/>
     <w:lsdException w:name="List Table 6 Colorful Accent 6" w:uiPriority="51"/>
     <w:lsdException w:name="List Table 7 Colorful Accent 6" w:uiPriority="52"/>
+    <w:lsdException w:name="Mention" w:semiHidden="1" w:unhideWhenUsed="1"/>
+    <w:lsdException w:name="Smart Hyperlink" w:semiHidden="1" w:unhideWhenUsed="1"/>
+    <w:lsdException w:name="Hashtag" w:semiHidden="1" w:unhideWhenUsed="1"/>
+    <w:lsdException w:name="Unresolved Mention" w:semiHidden="1" w:unhideWhenUsed="1"/>
+    <w:lsdException w:name="Smart Link" w:semiHidden="1" w:unhideWhenUsed="1"/>
   </w:latentStyles>
   <w:style w:type="paragraph" w:default="1" w:styleId="Normal">
     <w:name w:val="Normal"/>
   </w:style>
-  <w:style w:type="paragraph" w:styleId="Ttulo1">
+  <w:style w:type="paragraph" w:styleId="Heading1">
     <w:name w:val="heading 1"/>
     <w:basedOn w:val="Normal"/>
     <w:next w:val="Normal"/>
@@ -21059,7 +19980,7 @@
       <w:szCs w:val="32"/>
     </w:rPr>
   </w:style>
-  <w:style w:type="paragraph" w:styleId="Ttulo2">
+  <w:style w:type="paragraph" w:styleId="Heading2">
     <w:name w:val="heading 2"/>
     <w:basedOn w:val="Normal"/>
     <w:next w:val="Normal"/>
@@ -21075,7 +19996,7 @@
       <w:szCs w:val="26"/>
     </w:rPr>
   </w:style>
-  <w:style w:type="paragraph" w:styleId="Ttulo3">
+  <w:style w:type="paragraph" w:styleId="Heading3">
     <w:name w:val="heading 3"/>
     <w:basedOn w:val="Normal"/>
     <w:next w:val="Normal"/>
@@ -21091,7 +20012,7 @@
       <w:szCs w:val="24"/>
     </w:rPr>
   </w:style>
-  <w:style w:type="paragraph" w:styleId="Ttulo4">
+  <w:style w:type="paragraph" w:styleId="Heading4">
     <w:name w:val="heading 4"/>
     <w:basedOn w:val="Normal"/>
     <w:next w:val="Normal"/>
@@ -21107,7 +20028,7 @@
       <w:szCs w:val="24"/>
     </w:rPr>
   </w:style>
-  <w:style w:type="paragraph" w:styleId="Ttulo5">
+  <w:style w:type="paragraph" w:styleId="Heading5">
     <w:name w:val="heading 5"/>
     <w:basedOn w:val="Normal"/>
     <w:next w:val="Normal"/>
@@ -21121,7 +20042,7 @@
       <w:b/>
     </w:rPr>
   </w:style>
-  <w:style w:type="paragraph" w:styleId="Ttulo6">
+  <w:style w:type="paragraph" w:styleId="Heading6">
     <w:name w:val="heading 6"/>
     <w:basedOn w:val="Normal"/>
     <w:next w:val="Normal"/>
@@ -21137,13 +20058,13 @@
       <w:szCs w:val="20"/>
     </w:rPr>
   </w:style>
-  <w:style w:type="character" w:default="1" w:styleId="Fontepargpadro">
+  <w:style w:type="character" w:default="1" w:styleId="DefaultParagraphFont">
     <w:name w:val="Default Paragraph Font"/>
     <w:uiPriority w:val="1"/>
     <w:semiHidden/>
     <w:unhideWhenUsed/>
   </w:style>
-  <w:style w:type="table" w:default="1" w:styleId="Tabelanormal">
+  <w:style w:type="table" w:default="1" w:styleId="TableNormal">
     <w:name w:val="Normal Table"/>
     <w:uiPriority w:val="99"/>
     <w:semiHidden/>
@@ -21158,14 +20079,14 @@
       </w:tblCellMar>
     </w:tblPr>
   </w:style>
-  <w:style w:type="numbering" w:default="1" w:styleId="Semlista">
+  <w:style w:type="numbering" w:default="1" w:styleId="NoList">
     <w:name w:val="No List"/>
     <w:uiPriority w:val="99"/>
     <w:semiHidden/>
     <w:unhideWhenUsed/>
   </w:style>
-  <w:style w:type="table" w:customStyle="1" w:styleId="TableNormal">
-    <w:name w:val="Table Normal"/>
+  <w:style w:type="table" w:customStyle="1" w:styleId="TableNormal1">
+    <w:name w:val="Table Normal1"/>
     <w:tblPr>
       <w:tblCellMar>
         <w:top w:w="0" w:type="dxa"/>
@@ -21175,7 +20096,7 @@
       </w:tblCellMar>
     </w:tblPr>
   </w:style>
-  <w:style w:type="paragraph" w:styleId="Ttulo">
+  <w:style w:type="paragraph" w:styleId="Title">
     <w:name w:val="Title"/>
     <w:basedOn w:val="Normal"/>
     <w:next w:val="Normal"/>
@@ -21190,8 +20111,8 @@
       <w:szCs w:val="72"/>
     </w:rPr>
   </w:style>
-  <w:style w:type="table" w:customStyle="1" w:styleId="TableNormal0">
-    <w:name w:val="Table Normal"/>
+  <w:style w:type="table" w:customStyle="1" w:styleId="TableNormal2">
+    <w:name w:val="Table Normal2"/>
     <w:tblPr>
       <w:tblCellMar>
         <w:top w:w="0" w:type="dxa"/>
@@ -21201,7 +20122,7 @@
       </w:tblCellMar>
     </w:tblPr>
   </w:style>
-  <w:style w:type="paragraph" w:styleId="Subttulo">
+  <w:style w:type="paragraph" w:styleId="Subtitle">
     <w:name w:val="Subtitle"/>
     <w:basedOn w:val="Normal"/>
     <w:next w:val="Normal"/>
@@ -21219,7 +20140,7 @@
     </w:rPr>
   </w:style>
   <w:style w:type="table" w:customStyle="1" w:styleId="a">
-    <w:basedOn w:val="TableNormal0"/>
+    <w:basedOn w:val="TableNormal2"/>
     <w:tblPr>
       <w:tblStyleRowBandSize w:val="1"/>
       <w:tblStyleColBandSize w:val="1"/>
@@ -21232,7 +20153,7 @@
     </w:tblPr>
   </w:style>
   <w:style w:type="table" w:customStyle="1" w:styleId="a0">
-    <w:basedOn w:val="TableNormal0"/>
+    <w:basedOn w:val="TableNormal2"/>
     <w:tblPr>
       <w:tblStyleRowBandSize w:val="1"/>
       <w:tblStyleColBandSize w:val="1"/>
@@ -21245,7 +20166,7 @@
     </w:tblPr>
   </w:style>
   <w:style w:type="table" w:customStyle="1" w:styleId="a1">
-    <w:basedOn w:val="TableNormal0"/>
+    <w:basedOn w:val="TableNormal2"/>
     <w:tblPr>
       <w:tblStyleRowBandSize w:val="1"/>
       <w:tblStyleColBandSize w:val="1"/>
@@ -21258,7 +20179,7 @@
     </w:tblPr>
   </w:style>
   <w:style w:type="table" w:customStyle="1" w:styleId="a2">
-    <w:basedOn w:val="TableNormal0"/>
+    <w:basedOn w:val="TableNormal2"/>
     <w:tblPr>
       <w:tblStyleRowBandSize w:val="1"/>
       <w:tblStyleColBandSize w:val="1"/>
@@ -21271,7 +20192,7 @@
     </w:tblPr>
   </w:style>
   <w:style w:type="table" w:customStyle="1" w:styleId="a3">
-    <w:basedOn w:val="TableNormal0"/>
+    <w:basedOn w:val="TableNormal2"/>
     <w:tblPr>
       <w:tblStyleRowBandSize w:val="1"/>
       <w:tblStyleColBandSize w:val="1"/>
@@ -21284,7 +20205,7 @@
     </w:tblPr>
   </w:style>
   <w:style w:type="table" w:customStyle="1" w:styleId="a4">
-    <w:basedOn w:val="TableNormal0"/>
+    <w:basedOn w:val="TableNormal2"/>
     <w:tblPr>
       <w:tblStyleRowBandSize w:val="1"/>
       <w:tblStyleColBandSize w:val="1"/>
@@ -21296,10 +20217,10 @@
       </w:tblCellMar>
     </w:tblPr>
   </w:style>
-  <w:style w:type="paragraph" w:styleId="Textodecomentrio">
+  <w:style w:type="paragraph" w:styleId="CommentText">
     <w:name w:val="annotation text"/>
     <w:basedOn w:val="Normal"/>
-    <w:link w:val="TextodecomentrioChar"/>
+    <w:link w:val="CommentTextChar"/>
     <w:uiPriority w:val="99"/>
     <w:semiHidden/>
     <w:unhideWhenUsed/>
@@ -21311,10 +20232,10 @@
       <w:szCs w:val="20"/>
     </w:rPr>
   </w:style>
-  <w:style w:type="character" w:customStyle="1" w:styleId="TextodecomentrioChar">
-    <w:name w:val="Texto de comentário Char"/>
-    <w:basedOn w:val="Fontepargpadro"/>
-    <w:link w:val="Textodecomentrio"/>
+  <w:style w:type="character" w:customStyle="1" w:styleId="CommentTextChar">
+    <w:name w:val="Comment Text Char"/>
+    <w:basedOn w:val="DefaultParagraphFont"/>
+    <w:link w:val="CommentText"/>
     <w:uiPriority w:val="99"/>
     <w:semiHidden/>
     <w:rPr>
@@ -21322,9 +20243,9 @@
       <w:szCs w:val="20"/>
     </w:rPr>
   </w:style>
-  <w:style w:type="character" w:styleId="Refdecomentrio">
+  <w:style w:type="character" w:styleId="CommentReference">
     <w:name w:val="annotation reference"/>
-    <w:basedOn w:val="Fontepargpadro"/>
+    <w:basedOn w:val="DefaultParagraphFont"/>
     <w:uiPriority w:val="99"/>
     <w:semiHidden/>
     <w:unhideWhenUsed/>
@@ -21333,10 +20254,10 @@
       <w:szCs w:val="16"/>
     </w:rPr>
   </w:style>
-  <w:style w:type="paragraph" w:styleId="Textodebalo">
+  <w:style w:type="paragraph" w:styleId="BalloonText">
     <w:name w:val="Balloon Text"/>
     <w:basedOn w:val="Normal"/>
-    <w:link w:val="TextodebaloChar"/>
+    <w:link w:val="BalloonTextChar"/>
     <w:uiPriority w:val="99"/>
     <w:semiHidden/>
     <w:unhideWhenUsed/>
@@ -21350,10 +20271,10 @@
       <w:szCs w:val="18"/>
     </w:rPr>
   </w:style>
-  <w:style w:type="character" w:customStyle="1" w:styleId="TextodebaloChar">
-    <w:name w:val="Texto de balão Char"/>
-    <w:basedOn w:val="Fontepargpadro"/>
-    <w:link w:val="Textodebalo"/>
+  <w:style w:type="character" w:customStyle="1" w:styleId="BalloonTextChar">
+    <w:name w:val="Balloon Text Char"/>
+    <w:basedOn w:val="DefaultParagraphFont"/>
+    <w:link w:val="BalloonText"/>
     <w:uiPriority w:val="99"/>
     <w:semiHidden/>
     <w:rsid w:val="004D6C64"/>
@@ -21361,6 +20282,34 @@
       <w:rFonts w:ascii="Segoe UI" w:hAnsi="Segoe UI" w:cs="Segoe UI"/>
       <w:sz w:val="18"/>
       <w:szCs w:val="18"/>
+    </w:rPr>
+  </w:style>
+  <w:style w:type="paragraph" w:styleId="CommentSubject">
+    <w:name w:val="annotation subject"/>
+    <w:basedOn w:val="CommentText"/>
+    <w:next w:val="CommentText"/>
+    <w:link w:val="CommentSubjectChar"/>
+    <w:uiPriority w:val="99"/>
+    <w:semiHidden/>
+    <w:unhideWhenUsed/>
+    <w:rsid w:val="00E011F7"/>
+    <w:rPr>
+      <w:b/>
+      <w:bCs/>
+    </w:rPr>
+  </w:style>
+  <w:style w:type="character" w:customStyle="1" w:styleId="CommentSubjectChar">
+    <w:name w:val="Comment Subject Char"/>
+    <w:basedOn w:val="CommentTextChar"/>
+    <w:link w:val="CommentSubject"/>
+    <w:uiPriority w:val="99"/>
+    <w:semiHidden/>
+    <w:rsid w:val="00E011F7"/>
+    <w:rPr>
+      <w:b/>
+      <w:bCs/>
+      <w:sz w:val="20"/>
+      <w:szCs w:val="20"/>
     </w:rPr>
   </w:style>
 </w:styles>

</xml_diff>